<commit_message>
Ajout du glossaire dans l'artefact 1
</commit_message>
<xml_diff>
--- a/Document/Artefact1.docx
+++ b/Document/Artefact1.docx
@@ -10,11 +10,13 @@
           <w:docPartUnique/>
         </w:docPartObj>
       </w:sdtPr>
+      <w:sdtEndPr/>
       <w:sdtContent>
         <w:p>
           <w:r>
             <w:rPr>
               <w:noProof/>
+              <w:lang w:eastAsia="fr-FR"/>
             </w:rPr>
             <mc:AlternateContent>
               <mc:Choice Requires="wps">
@@ -90,6 +92,7 @@
                                   <w:dataBinding w:prefixMappings="xmlns:ns0='http://schemas.openxmlformats.org/package/2006/metadata/core-properties' xmlns:ns1='http://purl.org/dc/elements/1.1/'" w:xpath="/ns0:coreProperties[1]/ns1:title[1]" w:storeItemID="{6C3C8BC8-F283-45AE-878A-BAB7291924A1}"/>
                                   <w:text/>
                                 </w:sdtPr>
+                                <w:sdtEndPr/>
                                 <w:sdtContent>
                                   <w:p>
                                     <w:pPr>
@@ -149,6 +152,7 @@
                             <w:dataBinding w:prefixMappings="xmlns:ns0='http://schemas.openxmlformats.org/package/2006/metadata/core-properties' xmlns:ns1='http://purl.org/dc/elements/1.1/'" w:xpath="/ns0:coreProperties[1]/ns1:title[1]" w:storeItemID="{6C3C8BC8-F283-45AE-878A-BAB7291924A1}"/>
                             <w:text/>
                           </w:sdtPr>
+                          <w:sdtEndPr/>
                           <w:sdtContent>
                             <w:p>
                               <w:pPr>
@@ -188,6 +192,7 @@
           <w:r>
             <w:rPr>
               <w:noProof/>
+              <w:lang w:eastAsia="fr-FR"/>
             </w:rPr>
             <mc:AlternateContent>
               <mc:Choice Requires="wps">
@@ -273,6 +278,7 @@
                                   <w:dataBinding w:prefixMappings="xmlns:ns0='http://schemas.openxmlformats.org/officeDocument/2006/extended-properties'" w:xpath="/ns0:Properties[1]/ns0:Company[1]" w:storeItemID="{6668398D-A668-4E3E-A5EB-62B293D839F1}"/>
                                   <w:text/>
                                 </w:sdtPr>
+                                <w:sdtEndPr/>
                                 <w:sdtContent>
                                   <w:p>
                                     <w:pPr>
@@ -317,6 +323,7 @@
                                   <w:dataBinding w:prefixMappings="xmlns:ns0='http://schemas.microsoft.com/office/2006/coverPageProps'" w:xpath="/ns0:CoverPageProperties[1]/ns0:CompanyAddress[1]" w:storeItemID="{55AF091B-3C7A-41E3-B477-F2FDAA23CFDA}"/>
                                   <w:text w:multiLine="1"/>
                                 </w:sdtPr>
+                                <w:sdtEndPr/>
                                 <w:sdtContent>
                                   <w:p>
                                     <w:pPr>
@@ -361,6 +368,7 @@
                                   <w:dataBinding w:prefixMappings="xmlns:ns0='http://schemas.microsoft.com/office/2006/coverPageProps'" w:xpath="/ns0:CoverPageProperties[1]/ns0:CompanyPhone[1]" w:storeItemID="{55AF091B-3C7A-41E3-B477-F2FDAA23CFDA}"/>
                                   <w:text/>
                                 </w:sdtPr>
+                                <w:sdtEndPr/>
                                 <w:sdtContent>
                                   <w:p>
                                     <w:pPr>
@@ -405,6 +413,7 @@
                                   <w:dataBinding w:prefixMappings="xmlns:ns0='http://schemas.microsoft.com/office/2006/coverPageProps'" w:xpath="/ns0:CoverPageProperties[1]/ns0:CompanyFax[1]" w:storeItemID="{55AF091B-3C7A-41E3-B477-F2FDAA23CFDA}"/>
                                   <w:text/>
                                 </w:sdtPr>
+                                <w:sdtEndPr/>
                                 <w:sdtContent>
                                   <w:p>
                                     <w:pPr>
@@ -453,6 +462,7 @@
                                     <w:calendar w:val="gregorian"/>
                                   </w:date>
                                 </w:sdtPr>
+                                <w:sdtEndPr/>
                                 <w:sdtContent>
                                   <w:p>
                                     <w:pPr>
@@ -526,6 +536,7 @@
                             <w:dataBinding w:prefixMappings="xmlns:ns0='http://schemas.openxmlformats.org/officeDocument/2006/extended-properties'" w:xpath="/ns0:Properties[1]/ns0:Company[1]" w:storeItemID="{6668398D-A668-4E3E-A5EB-62B293D839F1}"/>
                             <w:text/>
                           </w:sdtPr>
+                          <w:sdtEndPr/>
                           <w:sdtContent>
                             <w:p>
                               <w:pPr>
@@ -570,6 +581,7 @@
                             <w:dataBinding w:prefixMappings="xmlns:ns0='http://schemas.microsoft.com/office/2006/coverPageProps'" w:xpath="/ns0:CoverPageProperties[1]/ns0:CompanyAddress[1]" w:storeItemID="{55AF091B-3C7A-41E3-B477-F2FDAA23CFDA}"/>
                             <w:text w:multiLine="1"/>
                           </w:sdtPr>
+                          <w:sdtEndPr/>
                           <w:sdtContent>
                             <w:p>
                               <w:pPr>
@@ -614,6 +626,7 @@
                             <w:dataBinding w:prefixMappings="xmlns:ns0='http://schemas.microsoft.com/office/2006/coverPageProps'" w:xpath="/ns0:CoverPageProperties[1]/ns0:CompanyPhone[1]" w:storeItemID="{55AF091B-3C7A-41E3-B477-F2FDAA23CFDA}"/>
                             <w:text/>
                           </w:sdtPr>
+                          <w:sdtEndPr/>
                           <w:sdtContent>
                             <w:p>
                               <w:pPr>
@@ -658,6 +671,7 @@
                             <w:dataBinding w:prefixMappings="xmlns:ns0='http://schemas.microsoft.com/office/2006/coverPageProps'" w:xpath="/ns0:CoverPageProperties[1]/ns0:CompanyFax[1]" w:storeItemID="{55AF091B-3C7A-41E3-B477-F2FDAA23CFDA}"/>
                             <w:text/>
                           </w:sdtPr>
+                          <w:sdtEndPr/>
                           <w:sdtContent>
                             <w:p>
                               <w:pPr>
@@ -706,6 +720,7 @@
                               <w:calendar w:val="gregorian"/>
                             </w:date>
                           </w:sdtPr>
+                          <w:sdtEndPr/>
                           <w:sdtContent>
                             <w:p>
                               <w:pPr>
@@ -745,6 +760,7 @@
           <w:r>
             <w:rPr>
               <w:noProof/>
+              <w:lang w:eastAsia="fr-FR"/>
             </w:rPr>
             <mc:AlternateContent>
               <mc:Choice Requires="wps">
@@ -827,6 +843,7 @@
                                   <w:dataBinding w:prefixMappings="xmlns:ns0='http://schemas.openxmlformats.org/package/2006/metadata/core-properties' xmlns:ns1='http://purl.org/dc/elements/1.1/'" w:xpath="/ns0:coreProperties[1]/ns1:creator[1]" w:storeItemID="{6C3C8BC8-F283-45AE-878A-BAB7291924A1}"/>
                                   <w:text/>
                                 </w:sdtPr>
+                                <w:sdtEndPr/>
                                 <w:sdtContent>
                                   <w:p>
                                     <w:pPr>
@@ -857,6 +874,7 @@
                                   <w:dataBinding w:prefixMappings="xmlns:ns0='http://schemas.microsoft.com/office/2006/coverPageProps'" w:xpath="/ns0:CoverPageProperties[1]/ns0:Abstract[1]" w:storeItemID="{55AF091B-3C7A-41E3-B477-F2FDAA23CFDA}"/>
                                   <w:text/>
                                 </w:sdtPr>
+                                <w:sdtEndPr/>
                                 <w:sdtContent>
                                   <w:p>
                                     <w:pPr>
@@ -910,6 +928,7 @@
                             <w:dataBinding w:prefixMappings="xmlns:ns0='http://schemas.openxmlformats.org/package/2006/metadata/core-properties' xmlns:ns1='http://purl.org/dc/elements/1.1/'" w:xpath="/ns0:coreProperties[1]/ns1:creator[1]" w:storeItemID="{6C3C8BC8-F283-45AE-878A-BAB7291924A1}"/>
                             <w:text/>
                           </w:sdtPr>
+                          <w:sdtEndPr/>
                           <w:sdtContent>
                             <w:p>
                               <w:pPr>
@@ -940,6 +959,7 @@
                             <w:dataBinding w:prefixMappings="xmlns:ns0='http://schemas.microsoft.com/office/2006/coverPageProps'" w:xpath="/ns0:CoverPageProperties[1]/ns0:Abstract[1]" w:storeItemID="{55AF091B-3C7A-41E3-B477-F2FDAA23CFDA}"/>
                             <w:text/>
                           </w:sdtPr>
+                          <w:sdtEndPr/>
                           <w:sdtContent>
                             <w:p>
                               <w:pPr>
@@ -966,6 +986,7 @@
           <w:r>
             <w:rPr>
               <w:noProof/>
+              <w:lang w:eastAsia="fr-FR"/>
             </w:rPr>
             <mc:AlternateContent>
               <mc:Choice Requires="wps">
@@ -1055,6 +1076,7 @@
           <w:r>
             <w:rPr>
               <w:noProof/>
+              <w:lang w:eastAsia="fr-FR"/>
             </w:rPr>
             <mc:AlternateContent>
               <mc:Choice Requires="wpg">
@@ -1377,13 +1399,8 @@
         <w:t xml:space="preserve"> du plan de l’usine se fera en </w:t>
       </w:r>
       <w:r>
-        <w:t xml:space="preserve">mètre et pourra s’ajuster en zoomant ou </w:t>
-      </w:r>
-      <w:proofErr w:type="spellStart"/>
-      <w:r>
-        <w:t>dézoomant</w:t>
-      </w:r>
-      <w:proofErr w:type="spellEnd"/>
+        <w:t>mètre et pourra s’ajuster en zoomant ou dézoomant</w:t>
+      </w:r>
       <w:r>
         <w:t xml:space="preserve">. L’utilisateur pourra s’aider d’une grille pour placer ses stations sur le plan, celle-ci pourra </w:t>
       </w:r>
@@ -1476,38 +1493,41 @@
       </w:pPr>
       <w:r>
         <w:lastRenderedPageBreak/>
-        <w:t>Cas d’utilisation :</w:t>
-      </w:r>
-    </w:p>
-    <w:p>
-      <w:pPr>
-        <w:pStyle w:val="Paragraphedeliste"/>
-        <w:rPr>
-          <w:rFonts w:ascii="Times New Roman" w:hAnsi="Times New Roman" w:cs="Times New Roman"/>
-          <w:sz w:val="24"/>
-          <w:szCs w:val="24"/>
-          <w:lang w:eastAsia="fr-FR"/>
-        </w:rPr>
-      </w:pPr>
-      <w:r>
-        <w:rPr>
-          <w:lang w:eastAsia="fr-FR"/>
-        </w:rPr>
-        <w:t>Menu Fichier :</w:t>
-      </w:r>
-    </w:p>
-    <w:p>
-      <w:pPr>
-        <w:pStyle w:val="Paragraphedeliste"/>
-        <w:rPr>
-          <w:rFonts w:ascii="Times New Roman" w:hAnsi="Times New Roman" w:cs="Times New Roman"/>
-          <w:sz w:val="24"/>
-          <w:szCs w:val="24"/>
-          <w:lang w:eastAsia="fr-FR"/>
-        </w:rPr>
-      </w:pPr>
+        <w:t xml:space="preserve">Fonctionnalités </w:t>
+      </w:r>
       <w:bookmarkStart w:id="0" w:name="_GoBack"/>
       <w:bookmarkEnd w:id="0"/>
+      <w:r>
+        <w:t>:</w:t>
+      </w:r>
+    </w:p>
+    <w:p>
+      <w:pPr>
+        <w:pStyle w:val="Paragraphedeliste"/>
+        <w:rPr>
+          <w:rFonts w:ascii="Times New Roman" w:hAnsi="Times New Roman" w:cs="Times New Roman"/>
+          <w:sz w:val="24"/>
+          <w:szCs w:val="24"/>
+          <w:lang w:eastAsia="fr-FR"/>
+        </w:rPr>
+      </w:pPr>
+      <w:r>
+        <w:rPr>
+          <w:lang w:eastAsia="fr-FR"/>
+        </w:rPr>
+        <w:t>Menu Fichier :</w:t>
+      </w:r>
+    </w:p>
+    <w:p>
+      <w:pPr>
+        <w:pStyle w:val="Paragraphedeliste"/>
+        <w:rPr>
+          <w:rFonts w:ascii="Times New Roman" w:hAnsi="Times New Roman" w:cs="Times New Roman"/>
+          <w:sz w:val="24"/>
+          <w:szCs w:val="24"/>
+          <w:lang w:eastAsia="fr-FR"/>
+        </w:rPr>
+      </w:pPr>
     </w:p>
     <w:p>
       <w:pPr>
@@ -1650,21 +1670,7 @@
           <w:lang w:eastAsia="fr-FR"/>
         </w:rPr>
         <w:tab/>
-        <w:t xml:space="preserve">Exporter en image (plus tard en </w:t>
-      </w:r>
-      <w:proofErr w:type="spellStart"/>
-      <w:r>
-        <w:rPr>
-          <w:lang w:eastAsia="fr-FR"/>
-        </w:rPr>
-        <w:t>pdf</w:t>
-      </w:r>
-      <w:proofErr w:type="spellEnd"/>
-      <w:r>
-        <w:rPr>
-          <w:lang w:eastAsia="fr-FR"/>
-        </w:rPr>
-        <w:t xml:space="preserve"> ?)</w:t>
+        <w:t>Exporter en image (plus tard en pdf ?)</w:t>
       </w:r>
     </w:p>
     <w:p>
@@ -1799,20 +1805,7 @@
           <w:lang w:eastAsia="fr-FR"/>
         </w:rPr>
         <w:tab/>
-      </w:r>
-      <w:proofErr w:type="spellStart"/>
-      <w:r>
-        <w:rPr>
-          <w:lang w:eastAsia="fr-FR"/>
-        </w:rPr>
-        <w:t>Redo</w:t>
-      </w:r>
-      <w:proofErr w:type="spellEnd"/>
-      <w:r>
-        <w:rPr>
-          <w:lang w:eastAsia="fr-FR"/>
-        </w:rPr>
-        <w:t xml:space="preserve"> : reprends la dernière action annulée</w:t>
+        <w:t>Redo : reprends la dernière action annulée</w:t>
       </w:r>
     </w:p>
     <w:p>
@@ -2029,21 +2022,7 @@
           <w:lang w:eastAsia="fr-FR"/>
         </w:rPr>
         <w:tab/>
-        <w:t xml:space="preserve">Affiche </w:t>
-      </w:r>
-      <w:proofErr w:type="gramStart"/>
-      <w:r>
-        <w:rPr>
-          <w:lang w:eastAsia="fr-FR"/>
-        </w:rPr>
-        <w:t>une</w:t>
-      </w:r>
-      <w:proofErr w:type="gramEnd"/>
-      <w:r>
-        <w:rPr>
-          <w:lang w:eastAsia="fr-FR"/>
-        </w:rPr>
-        <w:t xml:space="preserve"> pop-up avec le résultat et des indications si le résultat est négatif</w:t>
+        <w:t>Affiche une pop-up avec le résultat et des indications si le résultat est négatif</w:t>
       </w:r>
     </w:p>
     <w:p>
@@ -2778,77 +2757,52 @@
           <w:lang w:eastAsia="fr-FR"/>
         </w:rPr>
         <w:tab/>
-        <w:t>Affichage des informations (</w:t>
-      </w:r>
-      <w:proofErr w:type="spellStart"/>
-      <w:r>
-        <w:rPr>
-          <w:lang w:eastAsia="fr-FR"/>
-        </w:rPr>
-        <w:t>hover</w:t>
-      </w:r>
-      <w:proofErr w:type="spellEnd"/>
-      <w:r>
-        <w:rPr>
-          <w:lang w:eastAsia="fr-FR"/>
-        </w:rPr>
-        <w:t xml:space="preserve"> ou click?)</w:t>
-      </w:r>
-    </w:p>
-    <w:p>
-      <w:pPr>
-        <w:pStyle w:val="Paragraphedeliste"/>
-        <w:rPr>
-          <w:rFonts w:ascii="Times New Roman" w:hAnsi="Times New Roman" w:cs="Times New Roman"/>
-          <w:sz w:val="24"/>
-          <w:szCs w:val="24"/>
-          <w:lang w:eastAsia="fr-FR"/>
-        </w:rPr>
-      </w:pPr>
-    </w:p>
-    <w:p>
-      <w:pPr>
-        <w:pStyle w:val="Paragraphedeliste"/>
-        <w:rPr>
-          <w:rFonts w:ascii="Times New Roman" w:hAnsi="Times New Roman" w:cs="Times New Roman"/>
-          <w:sz w:val="24"/>
-          <w:szCs w:val="24"/>
-          <w:lang w:eastAsia="fr-FR"/>
-        </w:rPr>
-      </w:pPr>
-      <w:proofErr w:type="spellStart"/>
-      <w:r>
-        <w:rPr>
-          <w:lang w:eastAsia="fr-FR"/>
-        </w:rPr>
-        <w:t>Footer</w:t>
-      </w:r>
-      <w:proofErr w:type="spellEnd"/>
-      <w:r>
-        <w:rPr>
-          <w:lang w:eastAsia="fr-FR"/>
-        </w:rPr>
-        <w:t xml:space="preserve"> :</w:t>
-      </w:r>
-    </w:p>
-    <w:p>
-      <w:pPr>
-        <w:pStyle w:val="Paragraphedeliste"/>
-        <w:rPr>
-          <w:rFonts w:ascii="Times New Roman" w:hAnsi="Times New Roman" w:cs="Times New Roman"/>
-          <w:sz w:val="24"/>
-          <w:szCs w:val="24"/>
-          <w:lang w:eastAsia="fr-FR"/>
-        </w:rPr>
-      </w:pPr>
-    </w:p>
-    <w:p>
-      <w:pPr>
-        <w:pStyle w:val="Paragraphedeliste"/>
-        <w:rPr>
-          <w:rFonts w:ascii="Times New Roman" w:hAnsi="Times New Roman" w:cs="Times New Roman"/>
-          <w:sz w:val="24"/>
-          <w:szCs w:val="24"/>
+        <w:t>Affichage des informations (hover ou click?)</w:t>
+      </w:r>
+    </w:p>
+    <w:p>
+      <w:pPr>
+        <w:pStyle w:val="Paragraphedeliste"/>
+        <w:rPr>
+          <w:rFonts w:ascii="Times New Roman" w:hAnsi="Times New Roman" w:cs="Times New Roman"/>
+          <w:sz w:val="24"/>
+          <w:szCs w:val="24"/>
+          <w:lang w:eastAsia="fr-FR"/>
+        </w:rPr>
+      </w:pPr>
+    </w:p>
+    <w:p>
+      <w:pPr>
+        <w:pStyle w:val="Paragraphedeliste"/>
+        <w:rPr>
+          <w:rFonts w:ascii="Times New Roman" w:hAnsi="Times New Roman" w:cs="Times New Roman"/>
+          <w:sz w:val="24"/>
+          <w:szCs w:val="24"/>
+          <w:lang w:eastAsia="fr-FR"/>
+        </w:rPr>
+      </w:pPr>
+      <w:r>
+        <w:rPr>
+          <w:lang w:eastAsia="fr-FR"/>
+        </w:rPr>
+        <w:t>Footer :</w:t>
+      </w:r>
+    </w:p>
+    <w:p>
+      <w:pPr>
+        <w:pStyle w:val="Paragraphedeliste"/>
+        <w:rPr>
+          <w:rFonts w:ascii="Times New Roman" w:hAnsi="Times New Roman" w:cs="Times New Roman"/>
+          <w:sz w:val="24"/>
+          <w:szCs w:val="24"/>
+          <w:lang w:eastAsia="fr-FR"/>
+        </w:rPr>
+      </w:pPr>
+    </w:p>
+    <w:p>
+      <w:pPr>
+        <w:pStyle w:val="Paragraphedeliste"/>
+        <w:rPr>
           <w:lang w:eastAsia="fr-FR"/>
         </w:rPr>
       </w:pPr>
@@ -2865,6 +2819,131 @@
         <w:tab/>
         <w:t>Afficher les coordonnées de la souris</w:t>
       </w:r>
+    </w:p>
+    <w:p>
+      <w:pPr>
+        <w:pStyle w:val="Paragraphedeliste"/>
+        <w:rPr>
+          <w:lang w:eastAsia="fr-FR"/>
+        </w:rPr>
+      </w:pPr>
+    </w:p>
+    <w:p>
+      <w:pPr>
+        <w:pStyle w:val="Paragraphedeliste"/>
+        <w:rPr>
+          <w:lang w:eastAsia="fr-FR"/>
+        </w:rPr>
+      </w:pPr>
+    </w:p>
+    <w:p>
+      <w:pPr>
+        <w:pStyle w:val="Paragraphedeliste"/>
+        <w:rPr>
+          <w:u w:val="single"/>
+          <w:lang w:eastAsia="fr-FR"/>
+        </w:rPr>
+      </w:pPr>
+      <w:r>
+        <w:rPr>
+          <w:u w:val="single"/>
+          <w:lang w:eastAsia="fr-FR"/>
+        </w:rPr>
+        <w:t>Glossaire :</w:t>
+      </w:r>
+    </w:p>
+    <w:p>
+      <w:pPr>
+        <w:pStyle w:val="Paragraphedeliste"/>
+        <w:rPr>
+          <w:lang w:eastAsia="fr-FR"/>
+        </w:rPr>
+      </w:pPr>
+    </w:p>
+    <w:p>
+      <w:pPr>
+        <w:pStyle w:val="Paragraphedeliste"/>
+        <w:numPr>
+          <w:ilvl w:val="0"/>
+          <w:numId w:val="4"/>
+        </w:numPr>
+        <w:rPr>
+          <w:lang w:eastAsia="fr-FR"/>
+        </w:rPr>
+      </w:pPr>
+      <w:r>
+        <w:rPr>
+          <w:lang w:eastAsia="fr-FR"/>
+        </w:rPr>
+        <w:t xml:space="preserve">Arc : représentation du convoyeur, ce sera le </w:t>
+      </w:r>
+      <w:r>
+        <w:rPr>
+          <w:lang w:eastAsia="fr-FR"/>
+        </w:rPr>
+        <w:t>terme technique</w:t>
+      </w:r>
+      <w:r>
+        <w:rPr>
+          <w:lang w:eastAsia="fr-FR"/>
+        </w:rPr>
+        <w:t xml:space="preserve"> à utiliser. </w:t>
+      </w:r>
+    </w:p>
+    <w:p>
+      <w:pPr>
+        <w:pStyle w:val="Paragraphedeliste"/>
+        <w:numPr>
+          <w:ilvl w:val="0"/>
+          <w:numId w:val="4"/>
+        </w:numPr>
+        <w:rPr>
+          <w:lang w:eastAsia="fr-FR"/>
+        </w:rPr>
+      </w:pPr>
+      <w:r>
+        <w:rPr>
+          <w:lang w:eastAsia="fr-FR"/>
+        </w:rPr>
+        <w:t>Convoyeur : transporte les déchets d’un point à un autre</w:t>
+      </w:r>
+    </w:p>
+    <w:p>
+      <w:pPr>
+        <w:pStyle w:val="Paragraphedeliste"/>
+        <w:numPr>
+          <w:ilvl w:val="0"/>
+          <w:numId w:val="4"/>
+        </w:numPr>
+        <w:rPr>
+          <w:lang w:eastAsia="fr-FR"/>
+        </w:rPr>
+      </w:pPr>
+      <w:r>
+        <w:rPr>
+          <w:lang w:eastAsia="fr-FR"/>
+        </w:rPr>
+        <w:t>E</w:t>
+      </w:r>
+      <w:r>
+        <w:rPr>
+          <w:lang w:eastAsia="fr-FR"/>
+        </w:rPr>
+        <w:t>lément : tout ce qui peut être placé sur le plan (station, arc, jonction, entrée, sortie)</w:t>
+      </w:r>
+    </w:p>
+    <w:p>
+      <w:pPr>
+        <w:pStyle w:val="Paragraphedeliste"/>
+        <w:rPr>
+          <w:lang w:eastAsia="fr-FR"/>
+        </w:rPr>
+      </w:pPr>
+    </w:p>
+    <w:p>
+      <w:pPr>
+        <w:pStyle w:val="Paragraphedeliste"/>
+      </w:pPr>
     </w:p>
     <w:p>
       <w:pPr>
@@ -3223,6 +3302,119 @@
       </w:rPr>
     </w:lvl>
   </w:abstractNum>
+  <w:abstractNum w:abstractNumId="3">
+    <w:nsid w:val="54435455"/>
+    <w:multiLevelType w:val="hybridMultilevel"/>
+    <w:tmpl w:val="31D2A1F4"/>
+    <w:lvl w:ilvl="0" w:tplc="040C0001">
+      <w:start w:val="1"/>
+      <w:numFmt w:val="bullet"/>
+      <w:lvlText w:val=""/>
+      <w:lvlJc w:val="left"/>
+      <w:pPr>
+        <w:ind w:left="1440" w:hanging="360"/>
+      </w:pPr>
+      <w:rPr>
+        <w:rFonts w:ascii="Symbol" w:hAnsi="Symbol" w:hint="default"/>
+      </w:rPr>
+    </w:lvl>
+    <w:lvl w:ilvl="1" w:tplc="040C0003" w:tentative="1">
+      <w:start w:val="1"/>
+      <w:numFmt w:val="bullet"/>
+      <w:lvlText w:val="o"/>
+      <w:lvlJc w:val="left"/>
+      <w:pPr>
+        <w:ind w:left="2160" w:hanging="360"/>
+      </w:pPr>
+      <w:rPr>
+        <w:rFonts w:ascii="Courier New" w:hAnsi="Courier New" w:cs="Courier New" w:hint="default"/>
+      </w:rPr>
+    </w:lvl>
+    <w:lvl w:ilvl="2" w:tplc="040C0005" w:tentative="1">
+      <w:start w:val="1"/>
+      <w:numFmt w:val="bullet"/>
+      <w:lvlText w:val=""/>
+      <w:lvlJc w:val="left"/>
+      <w:pPr>
+        <w:ind w:left="2880" w:hanging="360"/>
+      </w:pPr>
+      <w:rPr>
+        <w:rFonts w:ascii="Wingdings" w:hAnsi="Wingdings" w:hint="default"/>
+      </w:rPr>
+    </w:lvl>
+    <w:lvl w:ilvl="3" w:tplc="040C0001" w:tentative="1">
+      <w:start w:val="1"/>
+      <w:numFmt w:val="bullet"/>
+      <w:lvlText w:val=""/>
+      <w:lvlJc w:val="left"/>
+      <w:pPr>
+        <w:ind w:left="3600" w:hanging="360"/>
+      </w:pPr>
+      <w:rPr>
+        <w:rFonts w:ascii="Symbol" w:hAnsi="Symbol" w:hint="default"/>
+      </w:rPr>
+    </w:lvl>
+    <w:lvl w:ilvl="4" w:tplc="040C0003" w:tentative="1">
+      <w:start w:val="1"/>
+      <w:numFmt w:val="bullet"/>
+      <w:lvlText w:val="o"/>
+      <w:lvlJc w:val="left"/>
+      <w:pPr>
+        <w:ind w:left="4320" w:hanging="360"/>
+      </w:pPr>
+      <w:rPr>
+        <w:rFonts w:ascii="Courier New" w:hAnsi="Courier New" w:cs="Courier New" w:hint="default"/>
+      </w:rPr>
+    </w:lvl>
+    <w:lvl w:ilvl="5" w:tplc="040C0005" w:tentative="1">
+      <w:start w:val="1"/>
+      <w:numFmt w:val="bullet"/>
+      <w:lvlText w:val=""/>
+      <w:lvlJc w:val="left"/>
+      <w:pPr>
+        <w:ind w:left="5040" w:hanging="360"/>
+      </w:pPr>
+      <w:rPr>
+        <w:rFonts w:ascii="Wingdings" w:hAnsi="Wingdings" w:hint="default"/>
+      </w:rPr>
+    </w:lvl>
+    <w:lvl w:ilvl="6" w:tplc="040C0001" w:tentative="1">
+      <w:start w:val="1"/>
+      <w:numFmt w:val="bullet"/>
+      <w:lvlText w:val=""/>
+      <w:lvlJc w:val="left"/>
+      <w:pPr>
+        <w:ind w:left="5760" w:hanging="360"/>
+      </w:pPr>
+      <w:rPr>
+        <w:rFonts w:ascii="Symbol" w:hAnsi="Symbol" w:hint="default"/>
+      </w:rPr>
+    </w:lvl>
+    <w:lvl w:ilvl="7" w:tplc="040C0003" w:tentative="1">
+      <w:start w:val="1"/>
+      <w:numFmt w:val="bullet"/>
+      <w:lvlText w:val="o"/>
+      <w:lvlJc w:val="left"/>
+      <w:pPr>
+        <w:ind w:left="6480" w:hanging="360"/>
+      </w:pPr>
+      <w:rPr>
+        <w:rFonts w:ascii="Courier New" w:hAnsi="Courier New" w:cs="Courier New" w:hint="default"/>
+      </w:rPr>
+    </w:lvl>
+    <w:lvl w:ilvl="8" w:tplc="040C0005" w:tentative="1">
+      <w:start w:val="1"/>
+      <w:numFmt w:val="bullet"/>
+      <w:lvlText w:val=""/>
+      <w:lvlJc w:val="left"/>
+      <w:pPr>
+        <w:ind w:left="7200" w:hanging="360"/>
+      </w:pPr>
+      <w:rPr>
+        <w:rFonts w:ascii="Wingdings" w:hAnsi="Wingdings" w:hint="default"/>
+      </w:rPr>
+    </w:lvl>
+  </w:abstractNum>
   <w:num w:numId="1">
     <w:abstractNumId w:val="1"/>
   </w:num>
@@ -3231,6 +3423,9 @@
   </w:num>
   <w:num w:numId="3">
     <w:abstractNumId w:val="2"/>
+  </w:num>
+  <w:num w:numId="4">
+    <w:abstractNumId w:val="3"/>
   </w:num>
 </w:numbering>
 </file>

</xml_diff>

<commit_message>
Mise a jour du doc Artefact1
</commit_message>
<xml_diff>
--- a/Document/Artefact1.docx
+++ b/Document/Artefact1.docx
@@ -1399,8 +1399,13 @@
         <w:t xml:space="preserve"> du plan de l’usine se fera en </w:t>
       </w:r>
       <w:r>
-        <w:t>mètre et pourra s’ajuster en zoomant ou dézoomant</w:t>
-      </w:r>
+        <w:t xml:space="preserve">mètre et pourra s’ajuster en zoomant ou </w:t>
+      </w:r>
+      <w:proofErr w:type="spellStart"/>
+      <w:r>
+        <w:t>dézoomant</w:t>
+      </w:r>
+      <w:proofErr w:type="spellEnd"/>
       <w:r>
         <w:t xml:space="preserve">. L’utilisateur pourra s’aider d’une grille pour placer ses stations sur le plan, celle-ci pourra </w:t>
       </w:r>
@@ -1495,534 +1500,573 @@
         <w:lastRenderedPageBreak/>
         <w:t xml:space="preserve">Fonctionnalités </w:t>
       </w:r>
+      <w:r>
+        <w:t>:</w:t>
+      </w:r>
+    </w:p>
+    <w:p>
+      <w:pPr>
+        <w:pStyle w:val="Paragraphedeliste"/>
+        <w:rPr>
+          <w:rFonts w:ascii="Times New Roman" w:hAnsi="Times New Roman" w:cs="Times New Roman"/>
+          <w:sz w:val="24"/>
+          <w:szCs w:val="24"/>
+          <w:lang w:eastAsia="fr-FR"/>
+        </w:rPr>
+      </w:pPr>
+      <w:r>
+        <w:rPr>
+          <w:lang w:eastAsia="fr-FR"/>
+        </w:rPr>
+        <w:t>Menu Fichier :</w:t>
+      </w:r>
+    </w:p>
+    <w:p>
+      <w:pPr>
+        <w:pStyle w:val="Paragraphedeliste"/>
+        <w:rPr>
+          <w:rFonts w:ascii="Times New Roman" w:hAnsi="Times New Roman" w:cs="Times New Roman"/>
+          <w:sz w:val="24"/>
+          <w:szCs w:val="24"/>
+          <w:lang w:eastAsia="fr-FR"/>
+        </w:rPr>
+      </w:pPr>
+    </w:p>
+    <w:p>
+      <w:pPr>
+        <w:pStyle w:val="Paragraphedeliste"/>
+        <w:rPr>
+          <w:rFonts w:ascii="Times New Roman" w:hAnsi="Times New Roman" w:cs="Times New Roman"/>
+          <w:sz w:val="24"/>
+          <w:szCs w:val="24"/>
+          <w:lang w:eastAsia="fr-FR"/>
+        </w:rPr>
+      </w:pPr>
+      <w:r>
+        <w:rPr>
+          <w:lang w:eastAsia="fr-FR"/>
+        </w:rPr>
+        <w:t>-</w:t>
+      </w:r>
+      <w:r>
+        <w:rPr>
+          <w:lang w:eastAsia="fr-FR"/>
+        </w:rPr>
+        <w:tab/>
+        <w:t xml:space="preserve">Nouveau </w:t>
+      </w:r>
+    </w:p>
+    <w:p>
+      <w:pPr>
+        <w:pStyle w:val="Paragraphedeliste"/>
+        <w:rPr>
+          <w:rFonts w:ascii="Times New Roman" w:hAnsi="Times New Roman" w:cs="Times New Roman"/>
+          <w:sz w:val="24"/>
+          <w:szCs w:val="24"/>
+          <w:lang w:eastAsia="fr-FR"/>
+        </w:rPr>
+      </w:pPr>
+      <w:r>
+        <w:rPr>
+          <w:lang w:eastAsia="fr-FR"/>
+        </w:rPr>
+        <w:tab/>
+      </w:r>
+      <w:r>
+        <w:rPr>
+          <w:lang w:eastAsia="fr-FR"/>
+        </w:rPr>
+        <w:tab/>
+        <w:t>Prendre en compte le cas où un plan est déjà ouvert.</w:t>
+      </w:r>
+    </w:p>
+    <w:p>
+      <w:pPr>
+        <w:pStyle w:val="Paragraphedeliste"/>
+        <w:rPr>
+          <w:rFonts w:ascii="Times New Roman" w:hAnsi="Times New Roman" w:cs="Times New Roman"/>
+          <w:sz w:val="24"/>
+          <w:szCs w:val="24"/>
+          <w:lang w:eastAsia="fr-FR"/>
+        </w:rPr>
+      </w:pPr>
+      <w:r>
+        <w:rPr>
+          <w:lang w:eastAsia="fr-FR"/>
+        </w:rPr>
+        <w:t>-</w:t>
+      </w:r>
+      <w:r>
+        <w:rPr>
+          <w:lang w:eastAsia="fr-FR"/>
+        </w:rPr>
+        <w:tab/>
+        <w:t>Charger un travail précédent</w:t>
+      </w:r>
+    </w:p>
+    <w:p>
+      <w:pPr>
+        <w:pStyle w:val="Paragraphedeliste"/>
+        <w:rPr>
+          <w:rFonts w:ascii="Times New Roman" w:hAnsi="Times New Roman" w:cs="Times New Roman"/>
+          <w:sz w:val="24"/>
+          <w:szCs w:val="24"/>
+          <w:lang w:eastAsia="fr-FR"/>
+        </w:rPr>
+      </w:pPr>
+      <w:r>
+        <w:rPr>
+          <w:lang w:eastAsia="fr-FR"/>
+        </w:rPr>
+        <w:tab/>
+      </w:r>
+      <w:r>
+        <w:rPr>
+          <w:lang w:eastAsia="fr-FR"/>
+        </w:rPr>
+        <w:tab/>
+        <w:t>Prendre en compte le cas où un plan est déjà ouvert.</w:t>
+      </w:r>
+    </w:p>
+    <w:p>
+      <w:pPr>
+        <w:pStyle w:val="Paragraphedeliste"/>
+        <w:rPr>
+          <w:rFonts w:ascii="Times New Roman" w:hAnsi="Times New Roman" w:cs="Times New Roman"/>
+          <w:sz w:val="24"/>
+          <w:szCs w:val="24"/>
+          <w:lang w:eastAsia="fr-FR"/>
+        </w:rPr>
+      </w:pPr>
+      <w:r>
+        <w:rPr>
+          <w:lang w:eastAsia="fr-FR"/>
+        </w:rPr>
+        <w:t>-</w:t>
+      </w:r>
+      <w:r>
+        <w:rPr>
+          <w:lang w:eastAsia="fr-FR"/>
+        </w:rPr>
+        <w:tab/>
+        <w:t>Sauvegarder le travail réalisé</w:t>
+      </w:r>
+    </w:p>
+    <w:p>
+      <w:pPr>
+        <w:pStyle w:val="Paragraphedeliste"/>
+        <w:rPr>
+          <w:rFonts w:ascii="Times New Roman" w:hAnsi="Times New Roman" w:cs="Times New Roman"/>
+          <w:sz w:val="24"/>
+          <w:szCs w:val="24"/>
+          <w:lang w:eastAsia="fr-FR"/>
+        </w:rPr>
+      </w:pPr>
+      <w:r>
+        <w:rPr>
+          <w:lang w:eastAsia="fr-FR"/>
+        </w:rPr>
+        <w:t>-</w:t>
+      </w:r>
+      <w:r>
+        <w:rPr>
+          <w:lang w:eastAsia="fr-FR"/>
+        </w:rPr>
+        <w:tab/>
+        <w:t xml:space="preserve">Exporter en image (plus tard en </w:t>
+      </w:r>
+      <w:proofErr w:type="spellStart"/>
+      <w:r>
+        <w:rPr>
+          <w:lang w:eastAsia="fr-FR"/>
+        </w:rPr>
+        <w:t>pdf</w:t>
+      </w:r>
+      <w:proofErr w:type="spellEnd"/>
+      <w:r>
+        <w:rPr>
+          <w:lang w:eastAsia="fr-FR"/>
+        </w:rPr>
+        <w:t xml:space="preserve"> ?)</w:t>
+      </w:r>
+    </w:p>
+    <w:p>
+      <w:pPr>
+        <w:pStyle w:val="Paragraphedeliste"/>
+        <w:rPr>
+          <w:rFonts w:ascii="Times New Roman" w:hAnsi="Times New Roman" w:cs="Times New Roman"/>
+          <w:sz w:val="24"/>
+          <w:szCs w:val="24"/>
+          <w:lang w:eastAsia="fr-FR"/>
+        </w:rPr>
+      </w:pPr>
+      <w:r>
+        <w:rPr>
+          <w:lang w:eastAsia="fr-FR"/>
+        </w:rPr>
+        <w:tab/>
+      </w:r>
+      <w:r>
+        <w:rPr>
+          <w:lang w:eastAsia="fr-FR"/>
+        </w:rPr>
+        <w:tab/>
+        <w:t>NB : sauvegarder et exporter seront deux fonctionnalités différentes</w:t>
+      </w:r>
+    </w:p>
+    <w:p>
+      <w:pPr>
+        <w:pStyle w:val="Paragraphedeliste"/>
+        <w:rPr>
+          <w:rFonts w:ascii="Times New Roman" w:hAnsi="Times New Roman" w:cs="Times New Roman"/>
+          <w:sz w:val="24"/>
+          <w:szCs w:val="24"/>
+          <w:lang w:eastAsia="fr-FR"/>
+        </w:rPr>
+      </w:pPr>
+      <w:r>
+        <w:rPr>
+          <w:lang w:eastAsia="fr-FR"/>
+        </w:rPr>
+        <w:t>-</w:t>
+      </w:r>
+      <w:r>
+        <w:rPr>
+          <w:lang w:eastAsia="fr-FR"/>
+        </w:rPr>
+        <w:tab/>
+        <w:t>Bouton exit : vérifier l’enregistrement</w:t>
+      </w:r>
+    </w:p>
+    <w:p>
+      <w:pPr>
+        <w:pStyle w:val="Paragraphedeliste"/>
+        <w:rPr>
+          <w:rFonts w:ascii="Times New Roman" w:hAnsi="Times New Roman" w:cs="Times New Roman"/>
+          <w:sz w:val="24"/>
+          <w:szCs w:val="24"/>
+          <w:lang w:eastAsia="fr-FR"/>
+        </w:rPr>
+      </w:pPr>
+    </w:p>
+    <w:p>
+      <w:pPr>
+        <w:pStyle w:val="Paragraphedeliste"/>
+        <w:rPr>
+          <w:rFonts w:ascii="Times New Roman" w:hAnsi="Times New Roman" w:cs="Times New Roman"/>
+          <w:sz w:val="24"/>
+          <w:szCs w:val="24"/>
+          <w:lang w:eastAsia="fr-FR"/>
+        </w:rPr>
+      </w:pPr>
+      <w:r>
+        <w:rPr>
+          <w:lang w:eastAsia="fr-FR"/>
+        </w:rPr>
+        <w:t>Barre des tâches :</w:t>
+      </w:r>
+    </w:p>
+    <w:p>
+      <w:pPr>
+        <w:pStyle w:val="Paragraphedeliste"/>
+        <w:rPr>
+          <w:rFonts w:ascii="Times New Roman" w:hAnsi="Times New Roman" w:cs="Times New Roman"/>
+          <w:sz w:val="24"/>
+          <w:szCs w:val="24"/>
+          <w:lang w:eastAsia="fr-FR"/>
+        </w:rPr>
+      </w:pPr>
+    </w:p>
+    <w:p>
+      <w:pPr>
+        <w:pStyle w:val="Paragraphedeliste"/>
+        <w:rPr>
+          <w:rFonts w:ascii="Times New Roman" w:hAnsi="Times New Roman" w:cs="Times New Roman"/>
+          <w:sz w:val="24"/>
+          <w:szCs w:val="24"/>
+          <w:lang w:eastAsia="fr-FR"/>
+        </w:rPr>
+      </w:pPr>
+      <w:r>
+        <w:rPr>
+          <w:lang w:eastAsia="fr-FR"/>
+        </w:rPr>
+        <w:t>-</w:t>
+      </w:r>
+      <w:r>
+        <w:rPr>
+          <w:lang w:eastAsia="fr-FR"/>
+        </w:rPr>
+        <w:tab/>
+        <w:t>Undo : reviens en arrière, en théorie sur un  nombre d’actions infini (depuis le lancement de l’application</w:t>
+      </w:r>
+    </w:p>
+    <w:p>
+      <w:pPr>
+        <w:pStyle w:val="Paragraphedeliste"/>
+        <w:rPr>
+          <w:rFonts w:ascii="Times New Roman" w:hAnsi="Times New Roman" w:cs="Times New Roman"/>
+          <w:sz w:val="24"/>
+          <w:szCs w:val="24"/>
+          <w:lang w:eastAsia="fr-FR"/>
+        </w:rPr>
+      </w:pPr>
+      <w:r>
+        <w:rPr>
+          <w:lang w:eastAsia="fr-FR"/>
+        </w:rPr>
+        <w:t>-</w:t>
+      </w:r>
+      <w:r>
+        <w:rPr>
+          <w:lang w:eastAsia="fr-FR"/>
+        </w:rPr>
+        <w:tab/>
+      </w:r>
+      <w:proofErr w:type="spellStart"/>
+      <w:r>
+        <w:rPr>
+          <w:lang w:eastAsia="fr-FR"/>
+        </w:rPr>
+        <w:t>Redo</w:t>
+      </w:r>
+      <w:proofErr w:type="spellEnd"/>
+      <w:r>
+        <w:rPr>
+          <w:lang w:eastAsia="fr-FR"/>
+        </w:rPr>
+        <w:t xml:space="preserve"> : reprends la dernière action annulée</w:t>
+      </w:r>
+    </w:p>
+    <w:p>
+      <w:pPr>
+        <w:pStyle w:val="Paragraphedeliste"/>
+        <w:rPr>
+          <w:rFonts w:ascii="Times New Roman" w:hAnsi="Times New Roman" w:cs="Times New Roman"/>
+          <w:sz w:val="24"/>
+          <w:szCs w:val="24"/>
+          <w:lang w:eastAsia="fr-FR"/>
+        </w:rPr>
+      </w:pPr>
+      <w:r>
+        <w:rPr>
+          <w:lang w:eastAsia="fr-FR"/>
+        </w:rPr>
+        <w:t>-</w:t>
+      </w:r>
+      <w:r>
+        <w:rPr>
+          <w:lang w:eastAsia="fr-FR"/>
+        </w:rPr>
+        <w:tab/>
+        <w:t>Zoom in : bouton qui modifie la conversion pixel / mètres</w:t>
+      </w:r>
+    </w:p>
+    <w:p>
+      <w:pPr>
+        <w:pStyle w:val="Paragraphedeliste"/>
+        <w:rPr>
+          <w:rFonts w:ascii="Times New Roman" w:hAnsi="Times New Roman" w:cs="Times New Roman"/>
+          <w:sz w:val="24"/>
+          <w:szCs w:val="24"/>
+          <w:lang w:eastAsia="fr-FR"/>
+        </w:rPr>
+      </w:pPr>
+      <w:r>
+        <w:rPr>
+          <w:lang w:eastAsia="fr-FR"/>
+        </w:rPr>
+        <w:t>-</w:t>
+      </w:r>
+      <w:r>
+        <w:rPr>
+          <w:lang w:eastAsia="fr-FR"/>
+        </w:rPr>
+        <w:tab/>
+        <w:t>Zoom out : bouton qui modifie la conversion pixel / mètres</w:t>
+      </w:r>
+    </w:p>
+    <w:p>
+      <w:pPr>
+        <w:pStyle w:val="Paragraphedeliste"/>
+        <w:rPr>
+          <w:rFonts w:ascii="Times New Roman" w:hAnsi="Times New Roman" w:cs="Times New Roman"/>
+          <w:sz w:val="24"/>
+          <w:szCs w:val="24"/>
+          <w:lang w:eastAsia="fr-FR"/>
+        </w:rPr>
+      </w:pPr>
+      <w:r>
+        <w:rPr>
+          <w:lang w:eastAsia="fr-FR"/>
+        </w:rPr>
+        <w:t>-</w:t>
+      </w:r>
+      <w:r>
+        <w:rPr>
+          <w:lang w:eastAsia="fr-FR"/>
+        </w:rPr>
+        <w:tab/>
+        <w:t>Bouton 100% : remet la conversion pixel / mètres par défaut</w:t>
+      </w:r>
+    </w:p>
+    <w:p>
+      <w:pPr>
+        <w:pStyle w:val="Paragraphedeliste"/>
+        <w:rPr>
+          <w:rFonts w:ascii="Times New Roman" w:hAnsi="Times New Roman" w:cs="Times New Roman"/>
+          <w:sz w:val="24"/>
+          <w:szCs w:val="24"/>
+          <w:lang w:eastAsia="fr-FR"/>
+        </w:rPr>
+      </w:pPr>
+      <w:r>
+        <w:rPr>
+          <w:lang w:eastAsia="fr-FR"/>
+        </w:rPr>
+        <w:t>-</w:t>
+      </w:r>
+      <w:r>
+        <w:rPr>
+          <w:lang w:eastAsia="fr-FR"/>
+        </w:rPr>
+        <w:tab/>
+        <w:t>Bouton main et sélectionner : à réfléchir</w:t>
+      </w:r>
+    </w:p>
+    <w:p>
+      <w:pPr>
+        <w:pStyle w:val="Paragraphedeliste"/>
+        <w:rPr>
+          <w:rFonts w:ascii="Times New Roman" w:hAnsi="Times New Roman" w:cs="Times New Roman"/>
+          <w:sz w:val="24"/>
+          <w:szCs w:val="24"/>
+          <w:lang w:eastAsia="fr-FR"/>
+        </w:rPr>
+      </w:pPr>
+      <w:r>
+        <w:rPr>
+          <w:lang w:eastAsia="fr-FR"/>
+        </w:rPr>
+        <w:t>-</w:t>
+      </w:r>
+      <w:r>
+        <w:rPr>
+          <w:lang w:eastAsia="fr-FR"/>
+        </w:rPr>
+        <w:tab/>
+        <w:t>Bouton grille : affiche la grille</w:t>
+      </w:r>
+    </w:p>
+    <w:p>
+      <w:pPr>
+        <w:pStyle w:val="Paragraphedeliste"/>
+        <w:rPr>
+          <w:rFonts w:ascii="Times New Roman" w:hAnsi="Times New Roman" w:cs="Times New Roman"/>
+          <w:sz w:val="24"/>
+          <w:szCs w:val="24"/>
+          <w:lang w:eastAsia="fr-FR"/>
+        </w:rPr>
+      </w:pPr>
+      <w:r>
+        <w:rPr>
+          <w:lang w:eastAsia="fr-FR"/>
+        </w:rPr>
+        <w:t>-</w:t>
+      </w:r>
+      <w:r>
+        <w:rPr>
+          <w:lang w:eastAsia="fr-FR"/>
+        </w:rPr>
+        <w:tab/>
+        <w:t xml:space="preserve">Bouton grille magnétique : affiche la grille et oblige le placement des éléments aligné sur cette grille </w:t>
+      </w:r>
+    </w:p>
+    <w:p>
+      <w:pPr>
+        <w:pStyle w:val="Paragraphedeliste"/>
+        <w:rPr>
+          <w:rFonts w:ascii="Times New Roman" w:hAnsi="Times New Roman" w:cs="Times New Roman"/>
+          <w:sz w:val="24"/>
+          <w:szCs w:val="24"/>
+          <w:lang w:eastAsia="fr-FR"/>
+        </w:rPr>
+      </w:pPr>
+      <w:r>
+        <w:rPr>
+          <w:lang w:eastAsia="fr-FR"/>
+        </w:rPr>
+        <w:t>-</w:t>
+      </w:r>
+      <w:r>
+        <w:rPr>
+          <w:lang w:eastAsia="fr-FR"/>
+        </w:rPr>
+        <w:tab/>
+        <w:t>Indicateur de statut du plan (orange si modifié, rouge si non valide, vert si valide)</w:t>
+      </w:r>
+    </w:p>
+    <w:p>
+      <w:pPr>
+        <w:pStyle w:val="Paragraphedeliste"/>
+        <w:rPr>
+          <w:rFonts w:ascii="Times New Roman" w:hAnsi="Times New Roman" w:cs="Times New Roman"/>
+          <w:sz w:val="24"/>
+          <w:szCs w:val="24"/>
+          <w:lang w:eastAsia="fr-FR"/>
+        </w:rPr>
+      </w:pPr>
+      <w:r>
+        <w:rPr>
+          <w:lang w:eastAsia="fr-FR"/>
+        </w:rPr>
+        <w:t>-</w:t>
+      </w:r>
+      <w:r>
+        <w:rPr>
+          <w:lang w:eastAsia="fr-FR"/>
+        </w:rPr>
+        <w:tab/>
+        <w:t xml:space="preserve">Bouton validation du plan </w:t>
+      </w:r>
+    </w:p>
+    <w:p>
+      <w:pPr>
+        <w:pStyle w:val="Paragraphedeliste"/>
+        <w:rPr>
+          <w:rFonts w:ascii="Times New Roman" w:hAnsi="Times New Roman" w:cs="Times New Roman"/>
+          <w:sz w:val="24"/>
+          <w:szCs w:val="24"/>
+          <w:lang w:eastAsia="fr-FR"/>
+        </w:rPr>
+      </w:pPr>
+      <w:r>
+        <w:rPr>
+          <w:lang w:eastAsia="fr-FR"/>
+        </w:rPr>
+        <w:tab/>
+        <w:t xml:space="preserve">- </w:t>
+      </w:r>
+      <w:r>
+        <w:rPr>
+          <w:lang w:eastAsia="fr-FR"/>
+        </w:rPr>
+        <w:tab/>
+        <w:t xml:space="preserve">Affiche </w:t>
+      </w:r>
       <w:bookmarkStart w:id="0" w:name="_GoBack"/>
       <w:bookmarkEnd w:id="0"/>
       <w:r>
-        <w:t>:</w:t>
-      </w:r>
-    </w:p>
-    <w:p>
-      <w:pPr>
-        <w:pStyle w:val="Paragraphedeliste"/>
-        <w:rPr>
-          <w:rFonts w:ascii="Times New Roman" w:hAnsi="Times New Roman" w:cs="Times New Roman"/>
-          <w:sz w:val="24"/>
-          <w:szCs w:val="24"/>
-          <w:lang w:eastAsia="fr-FR"/>
-        </w:rPr>
-      </w:pPr>
-      <w:r>
-        <w:rPr>
-          <w:lang w:eastAsia="fr-FR"/>
-        </w:rPr>
-        <w:t>Menu Fichier :</w:t>
-      </w:r>
-    </w:p>
-    <w:p>
-      <w:pPr>
-        <w:pStyle w:val="Paragraphedeliste"/>
-        <w:rPr>
-          <w:rFonts w:ascii="Times New Roman" w:hAnsi="Times New Roman" w:cs="Times New Roman"/>
-          <w:sz w:val="24"/>
-          <w:szCs w:val="24"/>
-          <w:lang w:eastAsia="fr-FR"/>
-        </w:rPr>
-      </w:pPr>
-    </w:p>
-    <w:p>
-      <w:pPr>
-        <w:pStyle w:val="Paragraphedeliste"/>
-        <w:rPr>
-          <w:rFonts w:ascii="Times New Roman" w:hAnsi="Times New Roman" w:cs="Times New Roman"/>
-          <w:sz w:val="24"/>
-          <w:szCs w:val="24"/>
-          <w:lang w:eastAsia="fr-FR"/>
-        </w:rPr>
-      </w:pPr>
-      <w:r>
-        <w:rPr>
-          <w:lang w:eastAsia="fr-FR"/>
-        </w:rPr>
-        <w:t>-</w:t>
-      </w:r>
-      <w:r>
-        <w:rPr>
-          <w:lang w:eastAsia="fr-FR"/>
-        </w:rPr>
-        <w:tab/>
-        <w:t xml:space="preserve">Nouveau </w:t>
-      </w:r>
-    </w:p>
-    <w:p>
-      <w:pPr>
-        <w:pStyle w:val="Paragraphedeliste"/>
-        <w:rPr>
-          <w:rFonts w:ascii="Times New Roman" w:hAnsi="Times New Roman" w:cs="Times New Roman"/>
-          <w:sz w:val="24"/>
-          <w:szCs w:val="24"/>
-          <w:lang w:eastAsia="fr-FR"/>
-        </w:rPr>
-      </w:pPr>
-      <w:r>
-        <w:rPr>
-          <w:lang w:eastAsia="fr-FR"/>
-        </w:rPr>
-        <w:tab/>
-      </w:r>
-      <w:r>
-        <w:rPr>
-          <w:lang w:eastAsia="fr-FR"/>
-        </w:rPr>
-        <w:tab/>
-        <w:t>Prendre en compte le cas où un plan est déjà ouvert.</w:t>
-      </w:r>
-    </w:p>
-    <w:p>
-      <w:pPr>
-        <w:pStyle w:val="Paragraphedeliste"/>
-        <w:rPr>
-          <w:rFonts w:ascii="Times New Roman" w:hAnsi="Times New Roman" w:cs="Times New Roman"/>
-          <w:sz w:val="24"/>
-          <w:szCs w:val="24"/>
-          <w:lang w:eastAsia="fr-FR"/>
-        </w:rPr>
-      </w:pPr>
-      <w:r>
-        <w:rPr>
-          <w:lang w:eastAsia="fr-FR"/>
-        </w:rPr>
-        <w:t>-</w:t>
-      </w:r>
-      <w:r>
-        <w:rPr>
-          <w:lang w:eastAsia="fr-FR"/>
-        </w:rPr>
-        <w:tab/>
-        <w:t>Charger un travail précédent</w:t>
-      </w:r>
-    </w:p>
-    <w:p>
-      <w:pPr>
-        <w:pStyle w:val="Paragraphedeliste"/>
-        <w:rPr>
-          <w:rFonts w:ascii="Times New Roman" w:hAnsi="Times New Roman" w:cs="Times New Roman"/>
-          <w:sz w:val="24"/>
-          <w:szCs w:val="24"/>
-          <w:lang w:eastAsia="fr-FR"/>
-        </w:rPr>
-      </w:pPr>
-      <w:r>
-        <w:rPr>
-          <w:lang w:eastAsia="fr-FR"/>
-        </w:rPr>
-        <w:tab/>
-      </w:r>
-      <w:r>
-        <w:rPr>
-          <w:lang w:eastAsia="fr-FR"/>
-        </w:rPr>
-        <w:tab/>
-        <w:t>Prendre en compte le cas où un plan est déjà ouvert.</w:t>
-      </w:r>
-    </w:p>
-    <w:p>
-      <w:pPr>
-        <w:pStyle w:val="Paragraphedeliste"/>
-        <w:rPr>
-          <w:rFonts w:ascii="Times New Roman" w:hAnsi="Times New Roman" w:cs="Times New Roman"/>
-          <w:sz w:val="24"/>
-          <w:szCs w:val="24"/>
-          <w:lang w:eastAsia="fr-FR"/>
-        </w:rPr>
-      </w:pPr>
-      <w:r>
-        <w:rPr>
-          <w:lang w:eastAsia="fr-FR"/>
-        </w:rPr>
-        <w:t>-</w:t>
-      </w:r>
-      <w:r>
-        <w:rPr>
-          <w:lang w:eastAsia="fr-FR"/>
-        </w:rPr>
-        <w:tab/>
-        <w:t>Sauvegarder le travail réalisé</w:t>
-      </w:r>
-    </w:p>
-    <w:p>
-      <w:pPr>
-        <w:pStyle w:val="Paragraphedeliste"/>
-        <w:rPr>
-          <w:rFonts w:ascii="Times New Roman" w:hAnsi="Times New Roman" w:cs="Times New Roman"/>
-          <w:sz w:val="24"/>
-          <w:szCs w:val="24"/>
-          <w:lang w:eastAsia="fr-FR"/>
-        </w:rPr>
-      </w:pPr>
-      <w:r>
-        <w:rPr>
-          <w:lang w:eastAsia="fr-FR"/>
-        </w:rPr>
-        <w:t>-</w:t>
-      </w:r>
-      <w:r>
-        <w:rPr>
-          <w:lang w:eastAsia="fr-FR"/>
-        </w:rPr>
-        <w:tab/>
-        <w:t>Exporter en image (plus tard en pdf ?)</w:t>
-      </w:r>
-    </w:p>
-    <w:p>
-      <w:pPr>
-        <w:pStyle w:val="Paragraphedeliste"/>
-        <w:rPr>
-          <w:rFonts w:ascii="Times New Roman" w:hAnsi="Times New Roman" w:cs="Times New Roman"/>
-          <w:sz w:val="24"/>
-          <w:szCs w:val="24"/>
-          <w:lang w:eastAsia="fr-FR"/>
-        </w:rPr>
-      </w:pPr>
-      <w:r>
-        <w:rPr>
-          <w:lang w:eastAsia="fr-FR"/>
-        </w:rPr>
-        <w:tab/>
-      </w:r>
-      <w:r>
-        <w:rPr>
-          <w:lang w:eastAsia="fr-FR"/>
-        </w:rPr>
-        <w:tab/>
-        <w:t>NB : sauvegarder et exporter seront deux fonctionnalités différentes</w:t>
-      </w:r>
-    </w:p>
-    <w:p>
-      <w:pPr>
-        <w:pStyle w:val="Paragraphedeliste"/>
-        <w:rPr>
-          <w:rFonts w:ascii="Times New Roman" w:hAnsi="Times New Roman" w:cs="Times New Roman"/>
-          <w:sz w:val="24"/>
-          <w:szCs w:val="24"/>
-          <w:lang w:eastAsia="fr-FR"/>
-        </w:rPr>
-      </w:pPr>
-      <w:r>
-        <w:rPr>
-          <w:lang w:eastAsia="fr-FR"/>
-        </w:rPr>
-        <w:t>-</w:t>
-      </w:r>
-      <w:r>
-        <w:rPr>
-          <w:lang w:eastAsia="fr-FR"/>
-        </w:rPr>
-        <w:tab/>
-        <w:t>Bouton exit : vérifier l’enregistrement</w:t>
-      </w:r>
-    </w:p>
-    <w:p>
-      <w:pPr>
-        <w:pStyle w:val="Paragraphedeliste"/>
-        <w:rPr>
-          <w:rFonts w:ascii="Times New Roman" w:hAnsi="Times New Roman" w:cs="Times New Roman"/>
-          <w:sz w:val="24"/>
-          <w:szCs w:val="24"/>
-          <w:lang w:eastAsia="fr-FR"/>
-        </w:rPr>
-      </w:pPr>
-    </w:p>
-    <w:p>
-      <w:pPr>
-        <w:pStyle w:val="Paragraphedeliste"/>
-        <w:rPr>
-          <w:rFonts w:ascii="Times New Roman" w:hAnsi="Times New Roman" w:cs="Times New Roman"/>
-          <w:sz w:val="24"/>
-          <w:szCs w:val="24"/>
-          <w:lang w:eastAsia="fr-FR"/>
-        </w:rPr>
-      </w:pPr>
-      <w:r>
-        <w:rPr>
-          <w:lang w:eastAsia="fr-FR"/>
-        </w:rPr>
-        <w:t>Barre des tâches :</w:t>
-      </w:r>
-    </w:p>
-    <w:p>
-      <w:pPr>
-        <w:pStyle w:val="Paragraphedeliste"/>
-        <w:rPr>
-          <w:rFonts w:ascii="Times New Roman" w:hAnsi="Times New Roman" w:cs="Times New Roman"/>
-          <w:sz w:val="24"/>
-          <w:szCs w:val="24"/>
-          <w:lang w:eastAsia="fr-FR"/>
-        </w:rPr>
-      </w:pPr>
-    </w:p>
-    <w:p>
-      <w:pPr>
-        <w:pStyle w:val="Paragraphedeliste"/>
-        <w:rPr>
-          <w:rFonts w:ascii="Times New Roman" w:hAnsi="Times New Roman" w:cs="Times New Roman"/>
-          <w:sz w:val="24"/>
-          <w:szCs w:val="24"/>
-          <w:lang w:eastAsia="fr-FR"/>
-        </w:rPr>
-      </w:pPr>
-      <w:r>
-        <w:rPr>
-          <w:lang w:eastAsia="fr-FR"/>
-        </w:rPr>
-        <w:t>-</w:t>
-      </w:r>
-      <w:r>
-        <w:rPr>
-          <w:lang w:eastAsia="fr-FR"/>
-        </w:rPr>
-        <w:tab/>
-        <w:t>Undo : reviens en arrière, en théorie sur un  nombre d’actions infini (depuis le lancement de l’application</w:t>
-      </w:r>
-    </w:p>
-    <w:p>
-      <w:pPr>
-        <w:pStyle w:val="Paragraphedeliste"/>
-        <w:rPr>
-          <w:rFonts w:ascii="Times New Roman" w:hAnsi="Times New Roman" w:cs="Times New Roman"/>
-          <w:sz w:val="24"/>
-          <w:szCs w:val="24"/>
-          <w:lang w:eastAsia="fr-FR"/>
-        </w:rPr>
-      </w:pPr>
-      <w:r>
-        <w:rPr>
-          <w:lang w:eastAsia="fr-FR"/>
-        </w:rPr>
-        <w:t>-</w:t>
-      </w:r>
-      <w:r>
-        <w:rPr>
-          <w:lang w:eastAsia="fr-FR"/>
-        </w:rPr>
-        <w:tab/>
-        <w:t>Redo : reprends la dernière action annulée</w:t>
-      </w:r>
-    </w:p>
-    <w:p>
-      <w:pPr>
-        <w:pStyle w:val="Paragraphedeliste"/>
-        <w:rPr>
-          <w:rFonts w:ascii="Times New Roman" w:hAnsi="Times New Roman" w:cs="Times New Roman"/>
-          <w:sz w:val="24"/>
-          <w:szCs w:val="24"/>
-          <w:lang w:eastAsia="fr-FR"/>
-        </w:rPr>
-      </w:pPr>
-      <w:r>
-        <w:rPr>
-          <w:lang w:eastAsia="fr-FR"/>
-        </w:rPr>
-        <w:t>-</w:t>
-      </w:r>
-      <w:r>
-        <w:rPr>
-          <w:lang w:eastAsia="fr-FR"/>
-        </w:rPr>
-        <w:tab/>
-        <w:t>Zoom in : bouton qui modifie la conversion pixel / mètres</w:t>
-      </w:r>
-    </w:p>
-    <w:p>
-      <w:pPr>
-        <w:pStyle w:val="Paragraphedeliste"/>
-        <w:rPr>
-          <w:rFonts w:ascii="Times New Roman" w:hAnsi="Times New Roman" w:cs="Times New Roman"/>
-          <w:sz w:val="24"/>
-          <w:szCs w:val="24"/>
-          <w:lang w:eastAsia="fr-FR"/>
-        </w:rPr>
-      </w:pPr>
-      <w:r>
-        <w:rPr>
-          <w:lang w:eastAsia="fr-FR"/>
-        </w:rPr>
-        <w:t>-</w:t>
-      </w:r>
-      <w:r>
-        <w:rPr>
-          <w:lang w:eastAsia="fr-FR"/>
-        </w:rPr>
-        <w:tab/>
-        <w:t>Zoom out : bouton qui modifie la conversion pixel / mètres</w:t>
-      </w:r>
-    </w:p>
-    <w:p>
-      <w:pPr>
-        <w:pStyle w:val="Paragraphedeliste"/>
-        <w:rPr>
-          <w:rFonts w:ascii="Times New Roman" w:hAnsi="Times New Roman" w:cs="Times New Roman"/>
-          <w:sz w:val="24"/>
-          <w:szCs w:val="24"/>
-          <w:lang w:eastAsia="fr-FR"/>
-        </w:rPr>
-      </w:pPr>
-      <w:r>
-        <w:rPr>
-          <w:lang w:eastAsia="fr-FR"/>
-        </w:rPr>
-        <w:t>-</w:t>
-      </w:r>
-      <w:r>
-        <w:rPr>
-          <w:lang w:eastAsia="fr-FR"/>
-        </w:rPr>
-        <w:tab/>
-        <w:t>Bouton 100% : remet la conversion pixel / mètres par défaut</w:t>
-      </w:r>
-    </w:p>
-    <w:p>
-      <w:pPr>
-        <w:pStyle w:val="Paragraphedeliste"/>
-        <w:rPr>
-          <w:rFonts w:ascii="Times New Roman" w:hAnsi="Times New Roman" w:cs="Times New Roman"/>
-          <w:sz w:val="24"/>
-          <w:szCs w:val="24"/>
-          <w:lang w:eastAsia="fr-FR"/>
-        </w:rPr>
-      </w:pPr>
-      <w:r>
-        <w:rPr>
-          <w:lang w:eastAsia="fr-FR"/>
-        </w:rPr>
-        <w:t>-</w:t>
-      </w:r>
-      <w:r>
-        <w:rPr>
-          <w:lang w:eastAsia="fr-FR"/>
-        </w:rPr>
-        <w:tab/>
-        <w:t>Bouton main et sélectionner : à réfléchir</w:t>
-      </w:r>
-    </w:p>
-    <w:p>
-      <w:pPr>
-        <w:pStyle w:val="Paragraphedeliste"/>
-        <w:rPr>
-          <w:rFonts w:ascii="Times New Roman" w:hAnsi="Times New Roman" w:cs="Times New Roman"/>
-          <w:sz w:val="24"/>
-          <w:szCs w:val="24"/>
-          <w:lang w:eastAsia="fr-FR"/>
-        </w:rPr>
-      </w:pPr>
-      <w:r>
-        <w:rPr>
-          <w:lang w:eastAsia="fr-FR"/>
-        </w:rPr>
-        <w:t>-</w:t>
-      </w:r>
-      <w:r>
-        <w:rPr>
-          <w:lang w:eastAsia="fr-FR"/>
-        </w:rPr>
-        <w:tab/>
-        <w:t>Bouton grille : affiche la grille</w:t>
-      </w:r>
-    </w:p>
-    <w:p>
-      <w:pPr>
-        <w:pStyle w:val="Paragraphedeliste"/>
-        <w:rPr>
-          <w:rFonts w:ascii="Times New Roman" w:hAnsi="Times New Roman" w:cs="Times New Roman"/>
-          <w:sz w:val="24"/>
-          <w:szCs w:val="24"/>
-          <w:lang w:eastAsia="fr-FR"/>
-        </w:rPr>
-      </w:pPr>
-      <w:r>
-        <w:rPr>
-          <w:lang w:eastAsia="fr-FR"/>
-        </w:rPr>
-        <w:t>-</w:t>
-      </w:r>
-      <w:r>
-        <w:rPr>
-          <w:lang w:eastAsia="fr-FR"/>
-        </w:rPr>
-        <w:tab/>
-        <w:t xml:space="preserve">Bouton grille magnétique : affiche la grille et oblige le placement des éléments aligné sur cette grille </w:t>
-      </w:r>
-    </w:p>
-    <w:p>
-      <w:pPr>
-        <w:pStyle w:val="Paragraphedeliste"/>
-        <w:rPr>
-          <w:rFonts w:ascii="Times New Roman" w:hAnsi="Times New Roman" w:cs="Times New Roman"/>
-          <w:sz w:val="24"/>
-          <w:szCs w:val="24"/>
-          <w:lang w:eastAsia="fr-FR"/>
-        </w:rPr>
-      </w:pPr>
-      <w:r>
-        <w:rPr>
-          <w:lang w:eastAsia="fr-FR"/>
-        </w:rPr>
-        <w:t>-</w:t>
-      </w:r>
-      <w:r>
-        <w:rPr>
-          <w:lang w:eastAsia="fr-FR"/>
-        </w:rPr>
-        <w:tab/>
-        <w:t>Indicateur de statut du plan (orange si modifié, rouge si non valide, vert si valide)</w:t>
-      </w:r>
-    </w:p>
-    <w:p>
-      <w:pPr>
-        <w:pStyle w:val="Paragraphedeliste"/>
-        <w:rPr>
-          <w:rFonts w:ascii="Times New Roman" w:hAnsi="Times New Roman" w:cs="Times New Roman"/>
-          <w:sz w:val="24"/>
-          <w:szCs w:val="24"/>
-          <w:lang w:eastAsia="fr-FR"/>
-        </w:rPr>
-      </w:pPr>
-      <w:r>
-        <w:rPr>
-          <w:lang w:eastAsia="fr-FR"/>
-        </w:rPr>
-        <w:t>-</w:t>
-      </w:r>
-      <w:r>
-        <w:rPr>
-          <w:lang w:eastAsia="fr-FR"/>
-        </w:rPr>
-        <w:tab/>
-        <w:t xml:space="preserve">Bouton validation du plan </w:t>
-      </w:r>
-    </w:p>
-    <w:p>
-      <w:pPr>
-        <w:pStyle w:val="Paragraphedeliste"/>
-        <w:rPr>
-          <w:rFonts w:ascii="Times New Roman" w:hAnsi="Times New Roman" w:cs="Times New Roman"/>
-          <w:sz w:val="24"/>
-          <w:szCs w:val="24"/>
-          <w:lang w:eastAsia="fr-FR"/>
-        </w:rPr>
-      </w:pPr>
-      <w:r>
-        <w:rPr>
-          <w:lang w:eastAsia="fr-FR"/>
-        </w:rPr>
-        <w:tab/>
-        <w:t xml:space="preserve">- </w:t>
-      </w:r>
-      <w:r>
-        <w:rPr>
-          <w:lang w:eastAsia="fr-FR"/>
-        </w:rPr>
-        <w:tab/>
-        <w:t>Affiche une pop-up avec le résultat et des indications si le résultat est négatif</w:t>
+        <w:rPr>
+          <w:lang w:eastAsia="fr-FR"/>
+        </w:rPr>
+        <w:t>un</w:t>
+      </w:r>
+      <w:r>
+        <w:rPr>
+          <w:lang w:eastAsia="fr-FR"/>
+        </w:rPr>
+        <w:t xml:space="preserve"> pop-up avec le résultat et des indications si le résultat est négatif</w:t>
       </w:r>
     </w:p>
     <w:p>
@@ -2757,35 +2801,57 @@
           <w:lang w:eastAsia="fr-FR"/>
         </w:rPr>
         <w:tab/>
-        <w:t>Affichage des informations (hover ou click?)</w:t>
-      </w:r>
-    </w:p>
-    <w:p>
-      <w:pPr>
-        <w:pStyle w:val="Paragraphedeliste"/>
-        <w:rPr>
-          <w:rFonts w:ascii="Times New Roman" w:hAnsi="Times New Roman" w:cs="Times New Roman"/>
-          <w:sz w:val="24"/>
-          <w:szCs w:val="24"/>
-          <w:lang w:eastAsia="fr-FR"/>
-        </w:rPr>
-      </w:pPr>
-    </w:p>
-    <w:p>
-      <w:pPr>
-        <w:pStyle w:val="Paragraphedeliste"/>
-        <w:rPr>
-          <w:rFonts w:ascii="Times New Roman" w:hAnsi="Times New Roman" w:cs="Times New Roman"/>
-          <w:sz w:val="24"/>
-          <w:szCs w:val="24"/>
-          <w:lang w:eastAsia="fr-FR"/>
-        </w:rPr>
-      </w:pPr>
-      <w:r>
-        <w:rPr>
-          <w:lang w:eastAsia="fr-FR"/>
-        </w:rPr>
-        <w:t>Footer :</w:t>
+        <w:t>Affichage des informations (</w:t>
+      </w:r>
+      <w:proofErr w:type="spellStart"/>
+      <w:r>
+        <w:rPr>
+          <w:lang w:eastAsia="fr-FR"/>
+        </w:rPr>
+        <w:t>hover</w:t>
+      </w:r>
+      <w:proofErr w:type="spellEnd"/>
+      <w:r>
+        <w:rPr>
+          <w:lang w:eastAsia="fr-FR"/>
+        </w:rPr>
+        <w:t xml:space="preserve"> ou click?)</w:t>
+      </w:r>
+    </w:p>
+    <w:p>
+      <w:pPr>
+        <w:pStyle w:val="Paragraphedeliste"/>
+        <w:rPr>
+          <w:rFonts w:ascii="Times New Roman" w:hAnsi="Times New Roman" w:cs="Times New Roman"/>
+          <w:sz w:val="24"/>
+          <w:szCs w:val="24"/>
+          <w:lang w:eastAsia="fr-FR"/>
+        </w:rPr>
+      </w:pPr>
+    </w:p>
+    <w:p>
+      <w:pPr>
+        <w:pStyle w:val="Paragraphedeliste"/>
+        <w:rPr>
+          <w:rFonts w:ascii="Times New Roman" w:hAnsi="Times New Roman" w:cs="Times New Roman"/>
+          <w:sz w:val="24"/>
+          <w:szCs w:val="24"/>
+          <w:lang w:eastAsia="fr-FR"/>
+        </w:rPr>
+      </w:pPr>
+      <w:proofErr w:type="spellStart"/>
+      <w:r>
+        <w:rPr>
+          <w:lang w:eastAsia="fr-FR"/>
+        </w:rPr>
+        <w:t>Footer</w:t>
+      </w:r>
+      <w:proofErr w:type="spellEnd"/>
+      <w:r>
+        <w:rPr>
+          <w:lang w:eastAsia="fr-FR"/>
+        </w:rPr>
+        <w:t xml:space="preserve"> :</w:t>
       </w:r>
     </w:p>
     <w:p>
@@ -2875,19 +2941,7 @@
         <w:rPr>
           <w:lang w:eastAsia="fr-FR"/>
         </w:rPr>
-        <w:t xml:space="preserve">Arc : représentation du convoyeur, ce sera le </w:t>
-      </w:r>
-      <w:r>
-        <w:rPr>
-          <w:lang w:eastAsia="fr-FR"/>
-        </w:rPr>
-        <w:t>terme technique</w:t>
-      </w:r>
-      <w:r>
-        <w:rPr>
-          <w:lang w:eastAsia="fr-FR"/>
-        </w:rPr>
-        <w:t xml:space="preserve"> à utiliser. </w:t>
+        <w:t xml:space="preserve">Arc : représentation du convoyeur, ce sera le terme technique à utiliser. </w:t>
       </w:r>
     </w:p>
     <w:p>
@@ -2923,13 +2977,37 @@
         <w:rPr>
           <w:lang w:eastAsia="fr-FR"/>
         </w:rPr>
-        <w:t>E</w:t>
-      </w:r>
-      <w:r>
-        <w:rPr>
-          <w:lang w:eastAsia="fr-FR"/>
-        </w:rPr>
-        <w:t>lément : tout ce qui peut être placé sur le plan (station, arc, jonction, entrée, sortie)</w:t>
+        <w:t>Elément : tout ce qui peut être placé sur le plan (station, arc, jonction, entrée, sortie)</w:t>
+      </w:r>
+    </w:p>
+    <w:p>
+      <w:pPr>
+        <w:pStyle w:val="Paragraphedeliste"/>
+        <w:numPr>
+          <w:ilvl w:val="0"/>
+          <w:numId w:val="4"/>
+        </w:numPr>
+        <w:rPr>
+          <w:lang w:eastAsia="fr-FR"/>
+        </w:rPr>
+      </w:pPr>
+      <w:r>
+        <w:rPr>
+          <w:lang w:eastAsia="fr-FR"/>
+        </w:rPr>
+        <w:t>Témoin</w:t>
+      </w:r>
+      <w:r>
+        <w:rPr>
+          <w:lang w:eastAsia="fr-FR"/>
+        </w:rPr>
+        <w:t xml:space="preserve"> de control : Indicateur visible sur l’interface </w:t>
+      </w:r>
+      <w:r>
+        <w:rPr>
+          <w:lang w:eastAsia="fr-FR"/>
+        </w:rPr>
+        <w:t>usager. Le rôle de cet indicateur est de pouvoir informer l’usager de la qualité de son réseau. L’indicateur possède trois couleurs par état. Le vert quand le réseau à êtes vérifié et qu’il est fonctionnel. L’orange lorsque le réseau à êtes modifier et non contrôlé donc on doit vérifier le réseau. Le rouge quand le réseau est incorrect après une vérification</w:t>
       </w:r>
     </w:p>
     <w:p>

</xml_diff>

<commit_message>
mise à jour cas d'utilisation détaillé n°1
Vu que j'avais de la merde avant, je rectifie
</commit_message>
<xml_diff>
--- a/Document/Artefact1.docx
+++ b/Document/Artefact1.docx
@@ -5,7 +5,7 @@
     <w:p>
       <w:r>
         <w:pict>
-          <v:rect id="_x0000_s1034" style="position:absolute;margin-left:-41.4pt;margin-top:0;width:514.8pt;height:421.2pt;z-index:251655168;mso-wrap-distance-left:9pt;mso-wrap-distance-top:0;mso-wrap-distance-right:9pt;mso-wrap-distance-bottom:0" fillcolor="black" stroked="f" strokeweight="0">
+          <v:rect id="_x0000_s1034" style="position:absolute;margin-left:-41.4pt;margin-top:0;width:514.8pt;height:421.2pt;z-index:251656192;mso-wrap-distance-left:9pt;mso-wrap-distance-top:0;mso-wrap-distance-right:9pt;mso-wrap-distance-bottom:0" fillcolor="black" stroked="f" strokeweight="0">
             <v:fill color2="#333" angle="-90" type="gradient"/>
             <v:textbox inset="18pt,,108pt,7.2pt">
               <w:txbxContent>
@@ -52,8 +52,7 @@
       </w:pPr>
       <w:r>
         <w:pict>
-          <v:rect id="shape_0" o:spid="_x0000_s1033" style="position:absolute;margin-left:0;margin-top:0;width:514.75pt;height:291.55pt;z-index:251656192;mso-position-horizontal:center;mso-position-vertical-relative:margin" fillcolor="#4c4c4c" stroked="f" strokecolor="#3465a4">
-            <v:fill/>
+          <v:rect id="shape_0" o:spid="_x0000_s1033" style="position:absolute;margin-left:0;margin-top:0;width:514.75pt;height:291.55pt;z-index:251657216;mso-position-horizontal:center;mso-position-vertical-relative:margin" fillcolor="#4c4c4c" stroked="f" strokecolor="#3465a4">
             <v:stroke joinstyle="round"/>
             <w10:wrap anchory="margin"/>
           </v:rect>
@@ -65,7 +64,7 @@
           <w:lang w:eastAsia="fr-FR"/>
         </w:rPr>
         <w:pict>
-          <v:shapetype id="shapetype_55" o:spid="_x0000_m1032" coordsize="21600,21600" o:spt="100" adj="10800,,0" path="m,l@2,,21600,10800@2,21600,,21600@1,10800xe">
+          <v:shapetype id="shapetype_55" o:spid="_x0000_m1035" coordsize="21600,21600" o:spt="100" adj="10800,,0" path="m,l@2,,21600,10800@2,21600,,21600@1,10800xe">
             <v:stroke joinstyle="miter"/>
             <v:formulas>
               <v:f eqn="val 21600"/>
@@ -344,10 +343,7 @@
         <w:jc w:val="both"/>
       </w:pPr>
       <w:r>
-        <w:t xml:space="preserve">L’application permet de faire le design d’un centre de tri de manière </w:t>
-      </w:r>
-      <w:r>
-        <w:t>interactive, où l’utilisateur pourra concevoir le plan du centre avec tous les postes et tous les convoyeurs à l’aide  de la souris.</w:t>
+        <w:t>L’application permet de faire le design d’un centre de tri de manière interactive, où l’utilisateur pourra concevoir le plan du centre avec tous les postes et tous les convoyeurs à l’aide  de la souris.</w:t>
       </w:r>
     </w:p>
     <w:p>
@@ -363,10 +359,7 @@
         <w:ind w:left="708"/>
       </w:pPr>
       <w:r>
-        <w:t>La gestion de ces centres est réalisée à l’aide de plan sous Visio et de calculs avec Excel. Cependant</w:t>
-      </w:r>
-      <w:r>
-        <w:t>, les ingénieurs travaillent de manière traditionnelle par essais et erreurs, ce qui rend le travail laborieux et peu efficace.</w:t>
+        <w:t>La gestion de ces centres est réalisée à l’aide de plan sous Visio et de calculs avec Excel. Cependant, les ingénieurs travaillent de manière traditionnelle par essais et erreurs, ce qui rend le travail laborieux et peu efficace.</w:t>
       </w:r>
     </w:p>
     <w:p>
@@ -428,10 +421,7 @@
         <w:pStyle w:val="Titre2"/>
       </w:pPr>
       <w:r>
-        <w:t>Objectifs</w:t>
-      </w:r>
-      <w:r>
-        <w:t xml:space="preserve"> de haut niveau :</w:t>
+        <w:t>Objectifs de haut niveau :</w:t>
       </w:r>
     </w:p>
     <w:p>
@@ -440,16 +430,7 @@
         <w:jc w:val="both"/>
       </w:pPr>
       <w:r>
-        <w:t>L’application permet de faire la gestion du centre de tri en proposant des mécanismes intelligents, comme la vérification que toutes les stations soient connectées ou qu’elles ne dépassent pas leurs capacités maximales, afin de donner une rétroaction à l’u</w:t>
-      </w:r>
-      <w:r>
-        <w:t>tilisateur. Celui-ci doit pouvoir paramétrer la quantité (en kg/h) de bacs de recyclage qui entrent dans le centre et doit également pouvoir paramétrer toutes les stations et convoyeurs selon les exigences du centre. Les stations sont représentées schémati</w:t>
-      </w:r>
-      <w:r>
-        <w:t>quement soit par un rectangle soit par une image. L’utilisateur pourra voir à tout moment les informations des stations en cliquant, ou en passant la souris par-dessus, l’icône de celle-ci sur le plan. L’édition du plan de l’usine se fera en mètres et pour</w:t>
-      </w:r>
-      <w:r>
-        <w:t xml:space="preserve">ra s’ajuster en zoomant ou dé-zoomant. L’utilisateur pourra s’aider d’une grille pour placer ses stations sur le plan, celle-ci pourra être magnétique. </w:t>
+        <w:t xml:space="preserve">L’application permet de faire la gestion du centre de tri en proposant des mécanismes intelligents, comme la vérification que toutes les stations soient connectées ou qu’elles ne dépassent pas leurs capacités maximales, afin de donner une rétroaction à l’utilisateur. Celui-ci doit pouvoir paramétrer la quantité (en kg/h) de bacs de recyclage qui entrent dans le centre et doit également pouvoir paramétrer toutes les stations et convoyeurs selon les exigences du centre. Les stations sont représentées schématiquement soit par un rectangle soit par une image. L’utilisateur pourra voir à tout moment les informations des stations en cliquant, ou en passant la souris par-dessus, l’icône de celle-ci sur le plan. L’édition du plan de l’usine se fera en mètres et pourra s’ajuster en zoomant ou dé-zoomant. L’utilisateur pourra s’aider d’une grille pour placer ses stations sur le plan, celle-ci pourra être magnétique. </w:t>
       </w:r>
     </w:p>
     <w:p>
@@ -459,7 +440,13 @@
       </w:pPr>
       <w:r>
         <w:lastRenderedPageBreak/>
-        <w:t>Maquette de l’interface usager :</w:t>
+        <w:t xml:space="preserve">Maquette de l’interface </w:t>
+      </w:r>
+      <w:r>
+        <w:t>utilisateur</w:t>
+      </w:r>
+      <w:r>
+        <w:t> :</w:t>
       </w:r>
     </w:p>
     <w:p>
@@ -527,6 +514,11 @@
       </w:r>
     </w:p>
     <w:p>
+      <w:r>
+        <w:t>Détails des fonctionnalités accessibles via l’interface utilisateur</w:t>
+      </w:r>
+    </w:p>
+    <w:p>
       <w:pPr>
         <w:pStyle w:val="Paragraphedeliste"/>
         <w:rPr>
@@ -590,13 +582,7 @@
           <w:lang w:eastAsia="fr-FR"/>
         </w:rPr>
         <w:tab/>
-        <w:t>Prendre en compte le</w:t>
-      </w:r>
-      <w:r>
-        <w:rPr>
-          <w:lang w:eastAsia="fr-FR"/>
-        </w:rPr>
-        <w:t xml:space="preserve"> cas où un plan est déjà ouvert.</w:t>
+        <w:t>Prendre en compte le cas où un plan est déjà ouvert.</w:t>
       </w:r>
     </w:p>
     <w:p>
@@ -680,7 +666,7 @@
           <w:lang w:eastAsia="fr-FR"/>
         </w:rPr>
         <w:tab/>
-        <w:t>Exporter en image (plus tard en pdf ?)</w:t>
+        <w:t>Exporter en image</w:t>
       </w:r>
     </w:p>
     <w:p>
@@ -701,13 +687,7 @@
           <w:lang w:eastAsia="fr-FR"/>
         </w:rPr>
         <w:tab/>
-        <w:t>NB : sauvegarder et exporter seront deux fonctionnalités diff</w:t>
-      </w:r>
-      <w:r>
-        <w:rPr>
-          <w:lang w:eastAsia="fr-FR"/>
-        </w:rPr>
-        <w:t>érentes</w:t>
+        <w:t>NB : sauvegarder et exporter seront deux fonctionnalités différentes</w:t>
       </w:r>
     </w:p>
     <w:p>
@@ -807,7 +787,20 @@
           <w:lang w:eastAsia="fr-FR"/>
         </w:rPr>
         <w:tab/>
-        <w:t>Redo : reprends la dernière action annulée</w:t>
+      </w:r>
+      <w:proofErr w:type="spellStart"/>
+      <w:r>
+        <w:rPr>
+          <w:lang w:eastAsia="fr-FR"/>
+        </w:rPr>
+        <w:t>Redo</w:t>
+      </w:r>
+      <w:proofErr w:type="spellEnd"/>
+      <w:r>
+        <w:rPr>
+          <w:lang w:eastAsia="fr-FR"/>
+        </w:rPr>
+        <w:t xml:space="preserve"> : reprends la dernière action annulée</w:t>
       </w:r>
     </w:p>
     <w:p>
@@ -828,13 +821,7 @@
           <w:lang w:eastAsia="fr-FR"/>
         </w:rPr>
         <w:tab/>
-        <w:t>Zoom in : bouton qui modifie</w:t>
-      </w:r>
-      <w:r>
-        <w:rPr>
-          <w:lang w:eastAsia="fr-FR"/>
-        </w:rPr>
-        <w:t xml:space="preserve"> la conversion pixel / mètres</w:t>
+        <w:t>Zoom in : bouton qui modifie la conversion pixel / mètres</w:t>
       </w:r>
     </w:p>
     <w:p>
@@ -940,11 +927,6 @@
           <w:lang w:eastAsia="fr-FR"/>
         </w:rPr>
         <w:tab/>
-      </w:r>
-      <w:r>
-        <w:rPr>
-          <w:lang w:eastAsia="fr-FR"/>
-        </w:rPr>
         <w:t xml:space="preserve">Bouton grille magnétique : affiche la grille et oblige le placement aligné des éléments sur cette grille </w:t>
       </w:r>
     </w:p>
@@ -1010,13 +992,7 @@
           <w:lang w:eastAsia="fr-FR"/>
         </w:rPr>
         <w:tab/>
-        <w:t>Affiche un pop-up avec le résu</w:t>
-      </w:r>
-      <w:r>
-        <w:rPr>
-          <w:lang w:eastAsia="fr-FR"/>
-        </w:rPr>
-        <w:t>ltat et des indications si le résultat est négatif</w:t>
+        <w:t>Affiche un pop-up avec le résultat et des indications si le résultat est négatif</w:t>
       </w:r>
     </w:p>
     <w:p>
@@ -1226,7 +1202,6 @@
         <w:rPr>
           <w:rStyle w:val="Emphaseintense"/>
         </w:rPr>
-        <w:lastRenderedPageBreak/>
         <w:t>Onglet réglages :</w:t>
       </w:r>
     </w:p>
@@ -1381,11 +1356,6 @@
           <w:lang w:eastAsia="fr-FR"/>
         </w:rPr>
         <w:tab/>
-      </w:r>
-      <w:r>
-        <w:rPr>
-          <w:lang w:eastAsia="fr-FR"/>
-        </w:rPr>
         <w:t xml:space="preserve">Image </w:t>
       </w:r>
     </w:p>
@@ -1636,13 +1606,7 @@
           <w:lang w:eastAsia="fr-FR"/>
         </w:rPr>
         <w:tab/>
-        <w:t>Drag and drop d</w:t>
-      </w:r>
-      <w:r>
-        <w:rPr>
-          <w:lang w:eastAsia="fr-FR"/>
-        </w:rPr>
-        <w:t>es éléments</w:t>
+        <w:t>Drag and drop des éléments</w:t>
       </w:r>
     </w:p>
     <w:p>
@@ -1684,7 +1648,21 @@
           <w:lang w:eastAsia="fr-FR"/>
         </w:rPr>
         <w:tab/>
-        <w:t>Affichage des informations (hover ou click?)</w:t>
+        <w:t>Affichage des informations (</w:t>
+      </w:r>
+      <w:proofErr w:type="spellStart"/>
+      <w:r>
+        <w:rPr>
+          <w:lang w:eastAsia="fr-FR"/>
+        </w:rPr>
+        <w:t>hover</w:t>
+      </w:r>
+      <w:proofErr w:type="spellEnd"/>
+      <w:r>
+        <w:rPr>
+          <w:lang w:eastAsia="fr-FR"/>
+        </w:rPr>
+        <w:t xml:space="preserve"> ou click?)</w:t>
       </w:r>
     </w:p>
     <w:p>
@@ -1705,11 +1683,19 @@
           <w:rStyle w:val="Emphaseintense"/>
         </w:rPr>
       </w:pPr>
+      <w:proofErr w:type="spellStart"/>
       <w:r>
         <w:rPr>
           <w:rStyle w:val="Emphaseintense"/>
         </w:rPr>
-        <w:t>Footer :</w:t>
+        <w:t>Footer</w:t>
+      </w:r>
+      <w:proofErr w:type="spellEnd"/>
+      <w:r>
+        <w:rPr>
+          <w:rStyle w:val="Emphaseintense"/>
+        </w:rPr>
+        <w:t xml:space="preserve"> :</w:t>
       </w:r>
     </w:p>
     <w:p>
@@ -1807,16 +1793,7 @@
           <w:sz w:val="20"/>
           <w:szCs w:val="20"/>
         </w:rPr>
-        <w:t>Pouvoir disposer les différents éléments d’un centre de tri</w:t>
-      </w:r>
-      <w:r>
-        <w:rPr>
-          <w:rFonts w:ascii="Calibri" w:hAnsi="Calibri" w:cs="Arial"/>
-          <w:color w:val="000000"/>
-          <w:sz w:val="20"/>
-          <w:szCs w:val="20"/>
-        </w:rPr>
-        <w:t xml:space="preserve"> sur le plan.</w:t>
+        <w:t>Pouvoir disposer les différents éléments d’un centre de tri sur le plan.</w:t>
       </w:r>
     </w:p>
     <w:p>
@@ -2038,16 +2015,7 @@
           <w:sz w:val="20"/>
           <w:szCs w:val="20"/>
         </w:rPr>
-        <w:t xml:space="preserve">Témoin de contrôle devient </w:t>
-      </w:r>
-      <w:r>
-        <w:rPr>
-          <w:rFonts w:ascii="Calibri" w:hAnsi="Calibri" w:cs="Arial"/>
-          <w:color w:val="000000"/>
-          <w:sz w:val="20"/>
-          <w:szCs w:val="20"/>
-        </w:rPr>
-        <w:t>orange</w:t>
+        <w:t>Témoin de contrôle devient orange</w:t>
       </w:r>
     </w:p>
     <w:p>
@@ -2506,16 +2474,7 @@
           <w:sz w:val="20"/>
           <w:szCs w:val="20"/>
         </w:rPr>
-        <w:t xml:space="preserve">Le système propose la boite de dialogue </w:t>
-      </w:r>
-      <w:r>
-        <w:rPr>
-          <w:rFonts w:ascii="Calibri" w:hAnsi="Calibri" w:cs="Arial"/>
-          <w:color w:val="000000"/>
-          <w:sz w:val="20"/>
-          <w:szCs w:val="20"/>
-        </w:rPr>
-        <w:t>de fichier</w:t>
+        <w:t>Le système propose la boite de dialogue de fichier</w:t>
       </w:r>
     </w:p>
     <w:p>
@@ -2737,16 +2696,7 @@
           <w:sz w:val="20"/>
           <w:szCs w:val="20"/>
         </w:rPr>
-        <w:t>Cliquer sur</w:t>
-      </w:r>
-      <w:r>
-        <w:rPr>
-          <w:rFonts w:ascii="Calibri" w:hAnsi="Calibri" w:cs="Arial"/>
-          <w:color w:val="000000"/>
-          <w:sz w:val="20"/>
-          <w:szCs w:val="20"/>
-        </w:rPr>
-        <w:t xml:space="preserve"> l'élément</w:t>
+        <w:t>Cliquer sur l'élément</w:t>
       </w:r>
     </w:p>
     <w:p>
@@ -2916,16 +2866,7 @@
           <w:sz w:val="20"/>
           <w:szCs w:val="20"/>
         </w:rPr>
-        <w:t>Le témoin de</w:t>
-      </w:r>
-      <w:r>
-        <w:rPr>
-          <w:rFonts w:ascii="Calibri" w:hAnsi="Calibri" w:cs="Arial"/>
-          <w:color w:val="000000"/>
-          <w:sz w:val="20"/>
-          <w:szCs w:val="20"/>
-        </w:rPr>
-        <w:t xml:space="preserve"> contrôle change:</w:t>
+        <w:t>Le témoin de contrôle change:</w:t>
       </w:r>
     </w:p>
     <w:p>
@@ -3174,16 +3115,7 @@
           <w:sz w:val="20"/>
           <w:szCs w:val="20"/>
         </w:rPr>
-        <w:t xml:space="preserve">Le témoin </w:t>
-      </w:r>
-      <w:r>
-        <w:rPr>
-          <w:rFonts w:ascii="Calibri" w:hAnsi="Calibri" w:cs="Arial"/>
-          <w:color w:val="000000"/>
-          <w:sz w:val="20"/>
-          <w:szCs w:val="20"/>
-        </w:rPr>
-        <w:t>de contrôle change à orange</w:t>
+        <w:t>Le témoin de contrôle change à orange</w:t>
       </w:r>
     </w:p>
     <w:p>
@@ -3218,7 +3150,23 @@
           <w:rFonts w:cs="Arial"/>
           <w:color w:val="000000"/>
         </w:rPr>
-        <w:t>Améliorer l’efficacité de l’utilisateur (historique avec undo et redo, affichage de deux manières différentes, couleurs, images)</w:t>
+        <w:t xml:space="preserve">Améliorer l’efficacité de l’utilisateur (historique avec undo et </w:t>
+      </w:r>
+      <w:proofErr w:type="spellStart"/>
+      <w:r>
+        <w:rPr>
+          <w:rFonts w:cs="Arial"/>
+          <w:color w:val="000000"/>
+        </w:rPr>
+        <w:t>redo</w:t>
+      </w:r>
+      <w:proofErr w:type="spellEnd"/>
+      <w:r>
+        <w:rPr>
+          <w:rFonts w:cs="Arial"/>
+          <w:color w:val="000000"/>
+        </w:rPr>
+        <w:t>, affichage de deux manières différentes, couleurs, images)</w:t>
       </w:r>
     </w:p>
     <w:p>
@@ -3242,10 +3190,7 @@
         </w:numPr>
       </w:pPr>
       <w:r>
-        <w:t>Matrice de récupératio</w:t>
-      </w:r>
-      <w:r>
-        <w:t>n</w:t>
+        <w:t>Matrice de récupération</w:t>
       </w:r>
     </w:p>
     <w:p>
@@ -3293,10 +3238,7 @@
         </w:numPr>
       </w:pPr>
       <w:r>
-        <w:t>Les stations doivent être représen</w:t>
-      </w:r>
-      <w:r>
-        <w:t>tées par un rectangle en couleur ou une image.</w:t>
+        <w:t>Les stations doivent être représentées par un rectangle en couleur ou une image.</w:t>
       </w:r>
     </w:p>
     <w:p>
@@ -3304,12 +3246,7 @@
         <w:pStyle w:val="Titre1"/>
       </w:pPr>
       <w:r>
-        <w:t>Cas d’utilisation détaillés</w:t>
-      </w:r>
-      <w:bookmarkStart w:id="0" w:name="_GoBack"/>
-      <w:bookmarkEnd w:id="0"/>
-      <w:r>
-        <w:t> :</w:t>
+        <w:t>Cas d’utilisation détaillés :</w:t>
       </w:r>
     </w:p>
     <w:p>
@@ -3324,97 +3261,242 @@
       <w:pPr>
         <w:spacing w:after="0" w:line="240" w:lineRule="auto"/>
         <w:rPr>
+          <w:rStyle w:val="Titre2Car"/>
+        </w:rPr>
+      </w:pPr>
+      <w:r>
+        <w:rPr>
+          <w:rStyle w:val="Titre2Car"/>
+          <w:lang w:eastAsia="fr-FR"/>
+        </w:rPr>
+        <w:t>Cas d’utilisation 1 :</w:t>
+      </w:r>
+      <w:r>
+        <w:rPr>
           <w:rFonts w:eastAsia="Times New Roman" w:cs="Arial"/>
           <w:color w:val="000000"/>
           <w:lang w:eastAsia="fr-FR"/>
         </w:rPr>
-      </w:pPr>
+        <w:t xml:space="preserve"> </w:t>
+      </w:r>
       <w:r>
         <w:rPr>
           <w:rStyle w:val="Titre2Car"/>
-          <w:lang w:eastAsia="fr-FR"/>
-        </w:rPr>
-        <w:t>Cas d’utilisation 1 :</w:t>
-      </w:r>
-      <w:r>
+        </w:rPr>
+        <w:t>Disposer différents éléments</w:t>
+      </w:r>
+      <w:r>
+        <w:rPr>
+          <w:rStyle w:val="Titre2Car"/>
+        </w:rPr>
+        <w:t xml:space="preserve"> (hors arc)</w:t>
+      </w:r>
+      <w:r>
+        <w:rPr>
+          <w:rStyle w:val="Titre2Car"/>
+        </w:rPr>
+        <w:t xml:space="preserve"> d’un centre de tri sur le plan</w:t>
+      </w:r>
+    </w:p>
+    <w:p>
+      <w:pPr>
+        <w:spacing w:after="0" w:line="240" w:lineRule="auto"/>
         <w:rPr>
           <w:rFonts w:eastAsia="Times New Roman" w:cs="Arial"/>
           <w:color w:val="000000"/>
           <w:lang w:eastAsia="fr-FR"/>
         </w:rPr>
+      </w:pPr>
+    </w:p>
+    <w:p>
+      <w:pPr>
+        <w:spacing w:after="0" w:line="240" w:lineRule="auto"/>
+        <w:rPr>
+          <w:rFonts w:eastAsia="Times New Roman" w:cs="Arial"/>
+          <w:color w:val="000000"/>
+          <w:lang w:eastAsia="fr-FR"/>
+        </w:rPr>
+      </w:pPr>
+      <w:r>
+        <w:rPr>
+          <w:rFonts w:eastAsia="Times New Roman" w:cs="Arial"/>
+          <w:b/>
+          <w:color w:val="000000"/>
+          <w:lang w:eastAsia="fr-FR"/>
+        </w:rPr>
+        <w:t>Acteur principal :</w:t>
+      </w:r>
+      <w:r>
+        <w:rPr>
+          <w:rFonts w:eastAsia="Times New Roman" w:cs="Arial"/>
+          <w:color w:val="000000"/>
+          <w:lang w:eastAsia="fr-FR"/>
+        </w:rPr>
+        <w:t xml:space="preserve"> L’utilisateur</w:t>
+      </w:r>
+    </w:p>
+    <w:p>
+      <w:pPr>
+        <w:spacing w:after="0" w:line="240" w:lineRule="auto"/>
+        <w:rPr>
+          <w:rFonts w:eastAsia="Times New Roman" w:cs="Arial"/>
+          <w:color w:val="000000"/>
+          <w:lang w:eastAsia="fr-FR"/>
+        </w:rPr>
+      </w:pPr>
+      <w:r>
+        <w:rPr>
+          <w:rFonts w:asciiTheme="minorHAnsi" w:hAnsiTheme="minorHAnsi" w:cs="Arial"/>
+          <w:b/>
+          <w:color w:val="000000"/>
+        </w:rPr>
+        <w:t>Pré condition</w:t>
+      </w:r>
+      <w:r>
+        <w:rPr>
+          <w:rFonts w:asciiTheme="minorHAnsi" w:hAnsiTheme="minorHAnsi" w:cs="Arial"/>
+          <w:color w:val="000000"/>
+        </w:rPr>
         <w:t xml:space="preserve"> </w:t>
       </w:r>
-    </w:p>
-    <w:p>
-      <w:pPr>
-        <w:spacing w:after="0" w:line="240" w:lineRule="auto"/>
-        <w:rPr>
-          <w:rFonts w:eastAsia="Times New Roman" w:cs="Arial"/>
-          <w:color w:val="000000"/>
-          <w:lang w:eastAsia="fr-FR"/>
-        </w:rPr>
-      </w:pPr>
-    </w:p>
-    <w:p>
-      <w:pPr>
-        <w:spacing w:after="0" w:line="240" w:lineRule="auto"/>
-        <w:rPr>
-          <w:rFonts w:eastAsia="Times New Roman" w:cs="Arial"/>
-          <w:color w:val="000000"/>
-          <w:lang w:eastAsia="fr-FR"/>
-        </w:rPr>
-      </w:pPr>
-      <w:r>
-        <w:rPr>
-          <w:rFonts w:eastAsia="Times New Roman" w:cs="Arial"/>
-          <w:color w:val="000000"/>
-          <w:lang w:eastAsia="fr-FR"/>
-        </w:rPr>
-        <w:t>Pouvoir disposer les différents éléments d’un centre de tri sur le plan.</w:t>
-      </w:r>
-    </w:p>
-    <w:p>
-      <w:pPr>
-        <w:spacing w:after="0" w:line="240" w:lineRule="auto"/>
-        <w:rPr>
-          <w:rFonts w:eastAsia="Times New Roman" w:cs="Arial"/>
-          <w:color w:val="000000"/>
-          <w:lang w:eastAsia="fr-FR"/>
-        </w:rPr>
-      </w:pPr>
-      <w:r>
-        <w:rPr>
-          <w:rFonts w:eastAsia="Times New Roman" w:cs="Arial"/>
-          <w:color w:val="000000"/>
-          <w:lang w:eastAsia="fr-FR"/>
-        </w:rPr>
-        <w:t>Acteur principal : L’utilisateur</w:t>
-      </w:r>
-    </w:p>
-    <w:p>
-      <w:pPr>
-        <w:spacing w:after="0" w:line="240" w:lineRule="auto"/>
-        <w:rPr>
-          <w:rFonts w:eastAsia="Times New Roman" w:cs="Arial"/>
-          <w:color w:val="000000"/>
-          <w:lang w:eastAsia="fr-FR"/>
-        </w:rPr>
-      </w:pPr>
-      <w:r>
-        <w:rPr>
-          <w:rFonts w:eastAsia="Times New Roman" w:cs="Arial"/>
-          <w:color w:val="000000"/>
-          <w:lang w:eastAsia="fr-FR"/>
-        </w:rPr>
-        <w:t xml:space="preserve">Scénario principal (succès) : L’utilisateur peut </w:t>
-      </w:r>
-      <w:r>
-        <w:rPr>
-          <w:rFonts w:eastAsia="Times New Roman" w:cs="Arial"/>
-          <w:color w:val="000000"/>
-          <w:lang w:eastAsia="fr-FR"/>
-        </w:rPr>
-        <w:t>disposer les différents éléments d’un centre de tri sur le plan.</w:t>
+      <w:r>
+        <w:rPr>
+          <w:rFonts w:asciiTheme="minorHAnsi" w:hAnsiTheme="minorHAnsi" w:cs="Arial"/>
+          <w:b/>
+          <w:color w:val="000000"/>
+        </w:rPr>
+        <w:t>:</w:t>
+      </w:r>
+      <w:r>
+        <w:rPr>
+          <w:rFonts w:asciiTheme="minorHAnsi" w:hAnsiTheme="minorHAnsi" w:cs="Arial"/>
+          <w:color w:val="000000"/>
+        </w:rPr>
+        <w:t xml:space="preserve"> projet instancié</w:t>
+      </w:r>
+    </w:p>
+    <w:p>
+      <w:pPr>
+        <w:pStyle w:val="NormalWeb"/>
+        <w:spacing w:after="0"/>
+        <w:rPr>
+          <w:rFonts w:asciiTheme="minorHAnsi" w:hAnsiTheme="minorHAnsi" w:cs="Arial"/>
+          <w:color w:val="000000"/>
+          <w:sz w:val="22"/>
+          <w:szCs w:val="22"/>
+        </w:rPr>
+      </w:pPr>
+      <w:r>
+        <w:rPr>
+          <w:rFonts w:asciiTheme="minorHAnsi" w:hAnsiTheme="minorHAnsi" w:cs="Arial"/>
+          <w:b/>
+          <w:color w:val="000000"/>
+          <w:sz w:val="22"/>
+          <w:szCs w:val="22"/>
+        </w:rPr>
+        <w:t>Acteur principal</w:t>
+      </w:r>
+      <w:r>
+        <w:rPr>
+          <w:rFonts w:asciiTheme="minorHAnsi" w:hAnsiTheme="minorHAnsi" w:cs="Arial"/>
+          <w:color w:val="000000"/>
+          <w:sz w:val="22"/>
+          <w:szCs w:val="22"/>
+        </w:rPr>
+        <w:t xml:space="preserve"> </w:t>
+      </w:r>
+      <w:r>
+        <w:rPr>
+          <w:rFonts w:asciiTheme="minorHAnsi" w:hAnsiTheme="minorHAnsi" w:cs="Arial"/>
+          <w:b/>
+          <w:color w:val="000000"/>
+          <w:sz w:val="22"/>
+          <w:szCs w:val="22"/>
+        </w:rPr>
+        <w:t>:</w:t>
+      </w:r>
+      <w:r>
+        <w:rPr>
+          <w:rFonts w:asciiTheme="minorHAnsi" w:hAnsiTheme="minorHAnsi" w:cs="Arial"/>
+          <w:color w:val="000000"/>
+          <w:sz w:val="22"/>
+          <w:szCs w:val="22"/>
+        </w:rPr>
+        <w:t xml:space="preserve"> L’utilisateur</w:t>
+      </w:r>
+    </w:p>
+    <w:p>
+      <w:pPr>
+        <w:pStyle w:val="NormalWeb"/>
+        <w:spacing w:after="0"/>
+        <w:rPr>
+          <w:rFonts w:asciiTheme="minorHAnsi" w:hAnsiTheme="minorHAnsi" w:cs="Arial"/>
+          <w:color w:val="000000"/>
+          <w:sz w:val="22"/>
+          <w:szCs w:val="22"/>
+        </w:rPr>
+      </w:pPr>
+      <w:r>
+        <w:rPr>
+          <w:rFonts w:asciiTheme="minorHAnsi" w:hAnsiTheme="minorHAnsi" w:cs="Arial"/>
+          <w:b/>
+          <w:color w:val="000000"/>
+          <w:sz w:val="22"/>
+          <w:szCs w:val="22"/>
+        </w:rPr>
+        <w:t>Garanties en cas de succès :</w:t>
+      </w:r>
+      <w:r>
+        <w:rPr>
+          <w:rFonts w:asciiTheme="minorHAnsi" w:hAnsiTheme="minorHAnsi" w:cs="Arial"/>
+          <w:color w:val="000000"/>
+          <w:sz w:val="22"/>
+          <w:szCs w:val="22"/>
+        </w:rPr>
+        <w:t xml:space="preserve"> </w:t>
+      </w:r>
+      <w:r>
+        <w:rPr>
+          <w:rFonts w:asciiTheme="minorHAnsi" w:hAnsiTheme="minorHAnsi" w:cs="Arial"/>
+          <w:color w:val="000000"/>
+          <w:sz w:val="22"/>
+          <w:szCs w:val="22"/>
+        </w:rPr>
+        <w:t>Le ou les éléments placé sur le plan sont correctement visibles pour l’utilisateur et enregistrés par le système</w:t>
+      </w:r>
+    </w:p>
+    <w:p>
+      <w:pPr>
+        <w:pStyle w:val="NormalWeb"/>
+        <w:spacing w:after="0"/>
+        <w:ind w:left="720"/>
+        <w:rPr>
+          <w:rFonts w:asciiTheme="minorHAnsi" w:hAnsiTheme="minorHAnsi"/>
+          <w:sz w:val="22"/>
+          <w:szCs w:val="22"/>
+        </w:rPr>
+      </w:pPr>
+    </w:p>
+    <w:p>
+      <w:pPr>
+        <w:pStyle w:val="NormalWeb"/>
+        <w:spacing w:after="0"/>
+        <w:rPr>
+          <w:rFonts w:asciiTheme="minorHAnsi" w:hAnsiTheme="minorHAnsi"/>
+          <w:b/>
+          <w:sz w:val="22"/>
+          <w:szCs w:val="22"/>
+        </w:rPr>
+      </w:pPr>
+      <w:r>
+        <w:rPr>
+          <w:rFonts w:asciiTheme="minorHAnsi" w:hAnsiTheme="minorHAnsi" w:cs="Arial"/>
+          <w:b/>
+          <w:color w:val="000000"/>
+          <w:sz w:val="22"/>
+          <w:szCs w:val="22"/>
+        </w:rPr>
+        <w:t xml:space="preserve">Scénario principal (succès) : </w:t>
       </w:r>
     </w:p>
     <w:p>
@@ -3427,748 +3509,186 @@
           <w:lang w:eastAsia="fr-FR"/>
         </w:rPr>
       </w:pPr>
-    </w:p>
-    <w:tbl>
-      <w:tblPr>
-        <w:tblW w:w="0" w:type="auto"/>
-        <w:tblInd w:w="90" w:type="dxa"/>
-        <w:tblBorders>
-          <w:top w:val="single" w:sz="6" w:space="0" w:color="000001"/>
-          <w:left w:val="single" w:sz="6" w:space="0" w:color="000001"/>
-          <w:bottom w:val="single" w:sz="6" w:space="0" w:color="000001"/>
-          <w:right w:val="single" w:sz="6" w:space="0" w:color="000001"/>
-          <w:insideH w:val="single" w:sz="6" w:space="0" w:color="000001"/>
-          <w:insideV w:val="single" w:sz="6" w:space="0" w:color="000001"/>
-        </w:tblBorders>
-        <w:tblCellMar>
-          <w:top w:w="105" w:type="dxa"/>
-          <w:left w:w="97" w:type="dxa"/>
-          <w:bottom w:w="105" w:type="dxa"/>
-          <w:right w:w="105" w:type="dxa"/>
-        </w:tblCellMar>
-        <w:tblLook w:val="04A0" w:firstRow="1" w:lastRow="0" w:firstColumn="1" w:lastColumn="0" w:noHBand="0" w:noVBand="1"/>
-      </w:tblPr>
-      <w:tblGrid>
-        <w:gridCol w:w="3821"/>
-        <w:gridCol w:w="4931"/>
-      </w:tblGrid>
-      <w:tr>
-        <w:tc>
-          <w:tcPr>
-            <w:tcW w:w="4068" w:type="dxa"/>
-            <w:tcBorders>
-              <w:top w:val="single" w:sz="6" w:space="0" w:color="000001"/>
-              <w:left w:val="single" w:sz="6" w:space="0" w:color="000001"/>
-              <w:bottom w:val="single" w:sz="6" w:space="0" w:color="000001"/>
-              <w:right w:val="single" w:sz="6" w:space="0" w:color="000001"/>
-            </w:tcBorders>
-            <w:shd w:val="clear" w:color="auto" w:fill="auto"/>
-            <w:tcMar>
-              <w:left w:w="97" w:type="dxa"/>
-            </w:tcMar>
-          </w:tcPr>
-          <w:p>
-            <w:pPr>
-              <w:spacing w:after="0"/>
-              <w:rPr>
-                <w:rFonts w:eastAsia="Times New Roman" w:cs="Arial"/>
-                <w:color w:val="000000"/>
-                <w:lang w:eastAsia="fr-FR"/>
-              </w:rPr>
-            </w:pPr>
-            <w:r>
-              <w:rPr>
-                <w:rFonts w:eastAsia="Times New Roman" w:cs="Arial"/>
-                <w:color w:val="000000"/>
-                <w:lang w:eastAsia="fr-FR"/>
-              </w:rPr>
-              <w:t>1. Il démarre un nouveau projet</w:t>
-            </w:r>
-          </w:p>
-        </w:tc>
-        <w:tc>
-          <w:tcPr>
-            <w:tcW w:w="5291" w:type="dxa"/>
-            <w:tcBorders>
-              <w:top w:val="single" w:sz="6" w:space="0" w:color="000001"/>
-              <w:left w:val="single" w:sz="6" w:space="0" w:color="000001"/>
-              <w:bottom w:val="single" w:sz="6" w:space="0" w:color="000001"/>
-              <w:right w:val="single" w:sz="6" w:space="0" w:color="000001"/>
-            </w:tcBorders>
-            <w:shd w:val="clear" w:color="auto" w:fill="auto"/>
-            <w:tcMar>
-              <w:left w:w="97" w:type="dxa"/>
-            </w:tcMar>
-          </w:tcPr>
-          <w:p>
-            <w:pPr>
-              <w:spacing w:after="0" w:line="240" w:lineRule="auto"/>
-              <w:rPr>
-                <w:rFonts w:eastAsia="Times New Roman" w:cs="Times New Roman"/>
-                <w:lang w:eastAsia="fr-FR"/>
-              </w:rPr>
-            </w:pPr>
-          </w:p>
-        </w:tc>
-      </w:tr>
-      <w:tr>
-        <w:tc>
-          <w:tcPr>
-            <w:tcW w:w="4068" w:type="dxa"/>
-            <w:tcBorders>
-              <w:top w:val="single" w:sz="6" w:space="0" w:color="000001"/>
-              <w:left w:val="single" w:sz="6" w:space="0" w:color="000001"/>
-              <w:bottom w:val="single" w:sz="6" w:space="0" w:color="000001"/>
-              <w:right w:val="single" w:sz="6" w:space="0" w:color="000001"/>
-            </w:tcBorders>
-            <w:shd w:val="clear" w:color="auto" w:fill="auto"/>
-            <w:tcMar>
-              <w:left w:w="97" w:type="dxa"/>
-            </w:tcMar>
-          </w:tcPr>
-          <w:p>
-            <w:pPr>
-              <w:spacing w:after="0" w:line="240" w:lineRule="auto"/>
-              <w:rPr>
-                <w:rFonts w:eastAsia="Times New Roman" w:cs="Times New Roman"/>
-                <w:lang w:eastAsia="fr-FR"/>
-              </w:rPr>
-            </w:pPr>
-          </w:p>
-        </w:tc>
-        <w:tc>
-          <w:tcPr>
-            <w:tcW w:w="5291" w:type="dxa"/>
-            <w:tcBorders>
-              <w:top w:val="single" w:sz="6" w:space="0" w:color="000001"/>
-              <w:left w:val="single" w:sz="6" w:space="0" w:color="000001"/>
-              <w:bottom w:val="single" w:sz="6" w:space="0" w:color="000001"/>
-              <w:right w:val="single" w:sz="6" w:space="0" w:color="000001"/>
-            </w:tcBorders>
-            <w:shd w:val="clear" w:color="auto" w:fill="auto"/>
-            <w:tcMar>
-              <w:left w:w="97" w:type="dxa"/>
-            </w:tcMar>
-          </w:tcPr>
-          <w:p>
-            <w:pPr>
-              <w:spacing w:after="0"/>
-              <w:rPr>
-                <w:rFonts w:eastAsia="Times New Roman" w:cs="Arial"/>
-                <w:color w:val="000000"/>
-                <w:lang w:eastAsia="fr-FR"/>
-              </w:rPr>
-            </w:pPr>
-            <w:r>
-              <w:rPr>
-                <w:rFonts w:eastAsia="Times New Roman" w:cs="Arial"/>
-                <w:color w:val="000000"/>
-                <w:lang w:eastAsia="fr-FR"/>
-              </w:rPr>
-              <w:t>2. Le système créé le nouveau projet et affiche un plan vide.</w:t>
-            </w:r>
-          </w:p>
-        </w:tc>
-      </w:tr>
-      <w:tr>
-        <w:tc>
-          <w:tcPr>
-            <w:tcW w:w="4068" w:type="dxa"/>
-            <w:tcBorders>
-              <w:top w:val="single" w:sz="6" w:space="0" w:color="000001"/>
-              <w:left w:val="single" w:sz="6" w:space="0" w:color="000001"/>
-              <w:bottom w:val="single" w:sz="6" w:space="0" w:color="000001"/>
-              <w:right w:val="single" w:sz="6" w:space="0" w:color="000001"/>
-            </w:tcBorders>
-            <w:shd w:val="clear" w:color="auto" w:fill="auto"/>
-            <w:tcMar>
-              <w:left w:w="97" w:type="dxa"/>
-            </w:tcMar>
-          </w:tcPr>
-          <w:p>
-            <w:pPr>
-              <w:spacing w:after="0"/>
-              <w:rPr>
-                <w:rFonts w:eastAsia="Times New Roman" w:cs="Arial"/>
-                <w:color w:val="000000"/>
-                <w:lang w:eastAsia="fr-FR"/>
-              </w:rPr>
-            </w:pPr>
-            <w:r>
-              <w:rPr>
-                <w:rFonts w:eastAsia="Times New Roman" w:cs="Arial"/>
-                <w:color w:val="000000"/>
-                <w:lang w:eastAsia="fr-FR"/>
-              </w:rPr>
-              <w:t>3. L’utilisateur sélectionne un élément</w:t>
-            </w:r>
-          </w:p>
-        </w:tc>
-        <w:tc>
-          <w:tcPr>
-            <w:tcW w:w="5291" w:type="dxa"/>
-            <w:tcBorders>
-              <w:top w:val="single" w:sz="6" w:space="0" w:color="000001"/>
-              <w:left w:val="single" w:sz="6" w:space="0" w:color="000001"/>
-              <w:bottom w:val="single" w:sz="6" w:space="0" w:color="000001"/>
-              <w:right w:val="single" w:sz="6" w:space="0" w:color="000001"/>
-            </w:tcBorders>
-            <w:shd w:val="clear" w:color="auto" w:fill="auto"/>
-            <w:tcMar>
-              <w:left w:w="97" w:type="dxa"/>
-            </w:tcMar>
-          </w:tcPr>
-          <w:p>
-            <w:pPr>
-              <w:spacing w:after="0" w:line="240" w:lineRule="auto"/>
-              <w:rPr>
-                <w:rFonts w:eastAsia="Times New Roman" w:cs="Times New Roman"/>
-                <w:lang w:eastAsia="fr-FR"/>
-              </w:rPr>
-            </w:pPr>
-          </w:p>
-        </w:tc>
-      </w:tr>
-      <w:tr>
-        <w:tc>
-          <w:tcPr>
-            <w:tcW w:w="4068" w:type="dxa"/>
-            <w:tcBorders>
-              <w:top w:val="single" w:sz="6" w:space="0" w:color="000001"/>
-              <w:left w:val="single" w:sz="6" w:space="0" w:color="000001"/>
-              <w:bottom w:val="single" w:sz="6" w:space="0" w:color="000001"/>
-              <w:right w:val="single" w:sz="6" w:space="0" w:color="000001"/>
-            </w:tcBorders>
-            <w:shd w:val="clear" w:color="auto" w:fill="auto"/>
-            <w:tcMar>
-              <w:left w:w="97" w:type="dxa"/>
-            </w:tcMar>
-          </w:tcPr>
-          <w:p>
-            <w:pPr>
-              <w:spacing w:after="0"/>
-              <w:rPr>
-                <w:rFonts w:eastAsia="Times New Roman" w:cs="Arial"/>
-                <w:color w:val="000000"/>
-                <w:lang w:eastAsia="fr-FR"/>
-              </w:rPr>
-            </w:pPr>
-            <w:r>
-              <w:rPr>
-                <w:rFonts w:eastAsia="Times New Roman" w:cs="Arial"/>
-                <w:color w:val="000000"/>
-                <w:lang w:eastAsia="fr-FR"/>
-              </w:rPr>
-              <w:t>4. L’utilisateur déplace l’élément sur le plan</w:t>
-            </w:r>
-          </w:p>
-        </w:tc>
-        <w:tc>
-          <w:tcPr>
-            <w:tcW w:w="5291" w:type="dxa"/>
-            <w:tcBorders>
-              <w:top w:val="single" w:sz="6" w:space="0" w:color="000001"/>
-              <w:left w:val="single" w:sz="6" w:space="0" w:color="000001"/>
-              <w:bottom w:val="single" w:sz="6" w:space="0" w:color="000001"/>
-              <w:right w:val="single" w:sz="6" w:space="0" w:color="000001"/>
-            </w:tcBorders>
-            <w:shd w:val="clear" w:color="auto" w:fill="auto"/>
-            <w:tcMar>
-              <w:left w:w="97" w:type="dxa"/>
-            </w:tcMar>
-          </w:tcPr>
-          <w:p>
-            <w:pPr>
-              <w:spacing w:after="0" w:line="240" w:lineRule="auto"/>
-              <w:rPr>
-                <w:rFonts w:eastAsia="Times New Roman" w:cs="Times New Roman"/>
-                <w:lang w:eastAsia="fr-FR"/>
-              </w:rPr>
-            </w:pPr>
-          </w:p>
-        </w:tc>
-      </w:tr>
-      <w:tr>
-        <w:tc>
-          <w:tcPr>
-            <w:tcW w:w="4068" w:type="dxa"/>
-            <w:tcBorders>
-              <w:top w:val="single" w:sz="6" w:space="0" w:color="000001"/>
-              <w:left w:val="single" w:sz="6" w:space="0" w:color="000001"/>
-              <w:bottom w:val="single" w:sz="6" w:space="0" w:color="000001"/>
-              <w:right w:val="single" w:sz="6" w:space="0" w:color="000001"/>
-            </w:tcBorders>
-            <w:shd w:val="clear" w:color="auto" w:fill="auto"/>
-            <w:tcMar>
-              <w:left w:w="97" w:type="dxa"/>
-            </w:tcMar>
-          </w:tcPr>
-          <w:p>
-            <w:pPr>
-              <w:spacing w:after="0"/>
-              <w:rPr>
-                <w:rFonts w:eastAsia="Times New Roman" w:cs="Arial"/>
-                <w:color w:val="000000"/>
-                <w:lang w:eastAsia="fr-FR"/>
-              </w:rPr>
-            </w:pPr>
-            <w:r>
-              <w:rPr>
-                <w:rFonts w:eastAsia="Times New Roman" w:cs="Arial"/>
-                <w:color w:val="000000"/>
-                <w:lang w:eastAsia="fr-FR"/>
-              </w:rPr>
-              <w:t>5. L’utilisateur relâche l’élément</w:t>
-            </w:r>
-          </w:p>
-        </w:tc>
-        <w:tc>
-          <w:tcPr>
-            <w:tcW w:w="5291" w:type="dxa"/>
-            <w:tcBorders>
-              <w:top w:val="single" w:sz="6" w:space="0" w:color="000001"/>
-              <w:left w:val="single" w:sz="6" w:space="0" w:color="000001"/>
-              <w:bottom w:val="single" w:sz="6" w:space="0" w:color="000001"/>
-              <w:right w:val="single" w:sz="6" w:space="0" w:color="000001"/>
-            </w:tcBorders>
-            <w:shd w:val="clear" w:color="auto" w:fill="auto"/>
-            <w:tcMar>
-              <w:left w:w="97" w:type="dxa"/>
-            </w:tcMar>
-          </w:tcPr>
-          <w:p>
-            <w:pPr>
-              <w:spacing w:after="0" w:line="240" w:lineRule="auto"/>
-              <w:rPr>
-                <w:rFonts w:eastAsia="Times New Roman" w:cs="Times New Roman"/>
-                <w:lang w:eastAsia="fr-FR"/>
-              </w:rPr>
-            </w:pPr>
-          </w:p>
-        </w:tc>
-      </w:tr>
-      <w:tr>
-        <w:tc>
-          <w:tcPr>
-            <w:tcW w:w="4068" w:type="dxa"/>
-            <w:tcBorders>
-              <w:top w:val="single" w:sz="6" w:space="0" w:color="000001"/>
-              <w:left w:val="single" w:sz="6" w:space="0" w:color="000001"/>
-              <w:bottom w:val="single" w:sz="6" w:space="0" w:color="000001"/>
-              <w:right w:val="single" w:sz="6" w:space="0" w:color="000001"/>
-            </w:tcBorders>
-            <w:shd w:val="clear" w:color="auto" w:fill="auto"/>
-            <w:tcMar>
-              <w:left w:w="97" w:type="dxa"/>
-            </w:tcMar>
-          </w:tcPr>
-          <w:p>
-            <w:pPr>
-              <w:spacing w:after="0" w:line="240" w:lineRule="auto"/>
-              <w:rPr>
-                <w:rFonts w:eastAsia="Times New Roman" w:cs="Times New Roman"/>
-                <w:lang w:eastAsia="fr-FR"/>
-              </w:rPr>
-            </w:pPr>
-          </w:p>
-        </w:tc>
-        <w:tc>
-          <w:tcPr>
-            <w:tcW w:w="5291" w:type="dxa"/>
-            <w:tcBorders>
-              <w:top w:val="single" w:sz="6" w:space="0" w:color="000001"/>
-              <w:left w:val="single" w:sz="6" w:space="0" w:color="000001"/>
-              <w:bottom w:val="single" w:sz="6" w:space="0" w:color="000001"/>
-              <w:right w:val="single" w:sz="6" w:space="0" w:color="000001"/>
-            </w:tcBorders>
-            <w:shd w:val="clear" w:color="auto" w:fill="auto"/>
-            <w:tcMar>
-              <w:left w:w="97" w:type="dxa"/>
-            </w:tcMar>
-          </w:tcPr>
-          <w:p>
-            <w:pPr>
-              <w:spacing w:after="0"/>
-              <w:rPr>
-                <w:rFonts w:eastAsia="Times New Roman" w:cs="Arial"/>
-                <w:color w:val="000000"/>
-                <w:lang w:eastAsia="fr-FR"/>
-              </w:rPr>
-            </w:pPr>
-            <w:r>
-              <w:rPr>
-                <w:rFonts w:eastAsia="Times New Roman" w:cs="Arial"/>
-                <w:color w:val="000000"/>
-                <w:lang w:eastAsia="fr-FR"/>
-              </w:rPr>
-              <w:t>6. Le système enregistre la position de la station</w:t>
-            </w:r>
-          </w:p>
-        </w:tc>
-      </w:tr>
-      <w:tr>
-        <w:tc>
-          <w:tcPr>
-            <w:tcW w:w="4068" w:type="dxa"/>
-            <w:tcBorders>
-              <w:top w:val="single" w:sz="6" w:space="0" w:color="000001"/>
-              <w:left w:val="single" w:sz="6" w:space="0" w:color="000001"/>
-              <w:bottom w:val="single" w:sz="6" w:space="0" w:color="000001"/>
-              <w:right w:val="single" w:sz="6" w:space="0" w:color="000001"/>
-            </w:tcBorders>
-            <w:shd w:val="clear" w:color="auto" w:fill="auto"/>
-            <w:tcMar>
-              <w:left w:w="97" w:type="dxa"/>
-            </w:tcMar>
-          </w:tcPr>
-          <w:p>
-            <w:pPr>
-              <w:spacing w:after="0" w:line="240" w:lineRule="auto"/>
-              <w:rPr>
-                <w:rFonts w:eastAsia="Times New Roman" w:cs="Times New Roman"/>
-                <w:lang w:eastAsia="fr-FR"/>
-              </w:rPr>
-            </w:pPr>
-          </w:p>
-        </w:tc>
-        <w:tc>
-          <w:tcPr>
-            <w:tcW w:w="5291" w:type="dxa"/>
-            <w:tcBorders>
-              <w:top w:val="single" w:sz="6" w:space="0" w:color="000001"/>
-              <w:left w:val="single" w:sz="6" w:space="0" w:color="000001"/>
-              <w:bottom w:val="single" w:sz="6" w:space="0" w:color="000001"/>
-              <w:right w:val="single" w:sz="6" w:space="0" w:color="000001"/>
-            </w:tcBorders>
-            <w:shd w:val="clear" w:color="auto" w:fill="auto"/>
-            <w:tcMar>
-              <w:left w:w="97" w:type="dxa"/>
-            </w:tcMar>
-          </w:tcPr>
-          <w:p>
-            <w:pPr>
-              <w:spacing w:after="0"/>
-              <w:rPr>
-                <w:rFonts w:eastAsia="Times New Roman" w:cs="Arial"/>
-                <w:color w:val="000000"/>
-                <w:lang w:eastAsia="fr-FR"/>
-              </w:rPr>
-            </w:pPr>
-            <w:r>
-              <w:rPr>
-                <w:rFonts w:eastAsia="Times New Roman" w:cs="Arial"/>
-                <w:color w:val="000000"/>
-                <w:lang w:eastAsia="fr-FR"/>
-              </w:rPr>
-              <w:t>7. Le système propose à l’utilisateur d’insérer les informations à propos de sa station</w:t>
-            </w:r>
-          </w:p>
-        </w:tc>
-      </w:tr>
-      <w:tr>
-        <w:tc>
-          <w:tcPr>
-            <w:tcW w:w="4068" w:type="dxa"/>
-            <w:tcBorders>
-              <w:top w:val="single" w:sz="6" w:space="0" w:color="000001"/>
-              <w:left w:val="single" w:sz="6" w:space="0" w:color="000001"/>
-              <w:bottom w:val="single" w:sz="6" w:space="0" w:color="000001"/>
-              <w:right w:val="single" w:sz="6" w:space="0" w:color="000001"/>
-            </w:tcBorders>
-            <w:shd w:val="clear" w:color="auto" w:fill="auto"/>
-            <w:tcMar>
-              <w:left w:w="97" w:type="dxa"/>
-            </w:tcMar>
-          </w:tcPr>
-          <w:p>
-            <w:pPr>
-              <w:spacing w:after="0"/>
-              <w:rPr>
-                <w:rFonts w:eastAsia="Times New Roman" w:cs="Arial"/>
-                <w:color w:val="000000"/>
-                <w:lang w:eastAsia="fr-FR"/>
-              </w:rPr>
-            </w:pPr>
-            <w:r>
-              <w:rPr>
-                <w:rFonts w:eastAsia="Times New Roman" w:cs="Arial"/>
-                <w:color w:val="000000"/>
-                <w:lang w:eastAsia="fr-FR"/>
-              </w:rPr>
-              <w:t>8. (Alternative) L’utilisateur entre les informations demandées</w:t>
-            </w:r>
-          </w:p>
-        </w:tc>
-        <w:tc>
-          <w:tcPr>
-            <w:tcW w:w="5291" w:type="dxa"/>
-            <w:tcBorders>
-              <w:top w:val="single" w:sz="6" w:space="0" w:color="000001"/>
-              <w:left w:val="single" w:sz="6" w:space="0" w:color="000001"/>
-              <w:bottom w:val="single" w:sz="6" w:space="0" w:color="000001"/>
-              <w:right w:val="single" w:sz="6" w:space="0" w:color="000001"/>
-            </w:tcBorders>
-            <w:shd w:val="clear" w:color="auto" w:fill="auto"/>
-            <w:tcMar>
-              <w:left w:w="97" w:type="dxa"/>
-            </w:tcMar>
-          </w:tcPr>
-          <w:p>
-            <w:pPr>
-              <w:spacing w:after="0" w:line="240" w:lineRule="auto"/>
-              <w:rPr>
-                <w:rFonts w:eastAsia="Times New Roman" w:cs="Times New Roman"/>
-                <w:lang w:eastAsia="fr-FR"/>
-              </w:rPr>
-            </w:pPr>
-          </w:p>
-        </w:tc>
-      </w:tr>
-      <w:tr>
-        <w:tc>
-          <w:tcPr>
-            <w:tcW w:w="4068" w:type="dxa"/>
-            <w:tcBorders>
-              <w:top w:val="single" w:sz="6" w:space="0" w:color="000001"/>
-              <w:left w:val="single" w:sz="6" w:space="0" w:color="000001"/>
-              <w:bottom w:val="single" w:sz="6" w:space="0" w:color="000001"/>
-              <w:right w:val="single" w:sz="6" w:space="0" w:color="000001"/>
-            </w:tcBorders>
-            <w:shd w:val="clear" w:color="auto" w:fill="auto"/>
-            <w:tcMar>
-              <w:left w:w="97" w:type="dxa"/>
-            </w:tcMar>
-          </w:tcPr>
-          <w:p>
-            <w:pPr>
-              <w:spacing w:after="0"/>
-              <w:rPr>
-                <w:rFonts w:eastAsia="Times New Roman" w:cs="Arial"/>
-                <w:color w:val="000000"/>
-                <w:lang w:eastAsia="fr-FR"/>
-              </w:rPr>
-            </w:pPr>
-            <w:r>
-              <w:rPr>
-                <w:rFonts w:eastAsia="Times New Roman" w:cs="Arial"/>
-                <w:color w:val="000000"/>
-                <w:lang w:eastAsia="fr-FR"/>
-              </w:rPr>
-              <w:t xml:space="preserve">9. </w:t>
-            </w:r>
-            <w:r>
-              <w:rPr>
-                <w:rFonts w:eastAsia="Times New Roman" w:cs="Arial"/>
-                <w:color w:val="000000"/>
-                <w:lang w:eastAsia="fr-FR"/>
-              </w:rPr>
-              <w:t>(Alternative) L’utilisateur peut sauvegarder.</w:t>
-            </w:r>
-          </w:p>
-        </w:tc>
-        <w:tc>
-          <w:tcPr>
-            <w:tcW w:w="5291" w:type="dxa"/>
-            <w:tcBorders>
-              <w:top w:val="single" w:sz="6" w:space="0" w:color="000001"/>
-              <w:left w:val="single" w:sz="6" w:space="0" w:color="000001"/>
-              <w:bottom w:val="single" w:sz="6" w:space="0" w:color="000001"/>
-              <w:right w:val="single" w:sz="6" w:space="0" w:color="000001"/>
-            </w:tcBorders>
-            <w:shd w:val="clear" w:color="auto" w:fill="auto"/>
-            <w:tcMar>
-              <w:left w:w="97" w:type="dxa"/>
-            </w:tcMar>
-          </w:tcPr>
-          <w:p>
-            <w:pPr>
-              <w:spacing w:after="0" w:line="240" w:lineRule="auto"/>
-              <w:rPr>
-                <w:rFonts w:eastAsia="Times New Roman" w:cs="Times New Roman"/>
-                <w:lang w:eastAsia="fr-FR"/>
-              </w:rPr>
-            </w:pPr>
-          </w:p>
-        </w:tc>
-      </w:tr>
-      <w:tr>
-        <w:tc>
-          <w:tcPr>
-            <w:tcW w:w="4068" w:type="dxa"/>
-            <w:tcBorders>
-              <w:top w:val="single" w:sz="6" w:space="0" w:color="000001"/>
-              <w:left w:val="single" w:sz="6" w:space="0" w:color="000001"/>
-              <w:bottom w:val="single" w:sz="6" w:space="0" w:color="000001"/>
-              <w:right w:val="single" w:sz="6" w:space="0" w:color="000001"/>
-            </w:tcBorders>
-            <w:shd w:val="clear" w:color="auto" w:fill="auto"/>
-            <w:tcMar>
-              <w:left w:w="97" w:type="dxa"/>
-            </w:tcMar>
-          </w:tcPr>
-          <w:p>
-            <w:pPr>
-              <w:spacing w:after="0" w:line="240" w:lineRule="auto"/>
-              <w:rPr>
-                <w:rFonts w:eastAsia="Times New Roman" w:cs="Times New Roman"/>
-                <w:lang w:eastAsia="fr-FR"/>
-              </w:rPr>
-            </w:pPr>
-          </w:p>
-        </w:tc>
-        <w:tc>
-          <w:tcPr>
-            <w:tcW w:w="5291" w:type="dxa"/>
-            <w:tcBorders>
-              <w:top w:val="single" w:sz="6" w:space="0" w:color="000001"/>
-              <w:left w:val="single" w:sz="6" w:space="0" w:color="000001"/>
-              <w:bottom w:val="single" w:sz="6" w:space="0" w:color="000001"/>
-              <w:right w:val="single" w:sz="6" w:space="0" w:color="000001"/>
-            </w:tcBorders>
-            <w:shd w:val="clear" w:color="auto" w:fill="auto"/>
-            <w:tcMar>
-              <w:left w:w="97" w:type="dxa"/>
-            </w:tcMar>
-          </w:tcPr>
-          <w:p>
-            <w:pPr>
-              <w:spacing w:after="0"/>
-              <w:rPr>
-                <w:rFonts w:eastAsia="Times New Roman" w:cs="Arial"/>
-                <w:color w:val="000000"/>
-                <w:lang w:eastAsia="fr-FR"/>
-              </w:rPr>
-            </w:pPr>
-            <w:r>
-              <w:rPr>
-                <w:rFonts w:eastAsia="Times New Roman" w:cs="Arial"/>
-                <w:color w:val="000000"/>
-                <w:lang w:eastAsia="fr-FR"/>
-              </w:rPr>
-              <w:t>10. (Alternative) Le système enregistre ces informations</w:t>
-            </w:r>
-          </w:p>
-        </w:tc>
-      </w:tr>
-      <w:tr>
-        <w:tc>
-          <w:tcPr>
-            <w:tcW w:w="4068" w:type="dxa"/>
-            <w:tcBorders>
-              <w:top w:val="single" w:sz="6" w:space="0" w:color="000001"/>
-              <w:left w:val="single" w:sz="6" w:space="0" w:color="000001"/>
-              <w:bottom w:val="single" w:sz="6" w:space="0" w:color="000001"/>
-              <w:right w:val="single" w:sz="6" w:space="0" w:color="000001"/>
-            </w:tcBorders>
-            <w:shd w:val="clear" w:color="auto" w:fill="auto"/>
-            <w:tcMar>
-              <w:left w:w="97" w:type="dxa"/>
-            </w:tcMar>
-          </w:tcPr>
-          <w:p>
-            <w:pPr>
-              <w:spacing w:after="0"/>
-              <w:rPr>
-                <w:rFonts w:eastAsia="Times New Roman" w:cs="Arial"/>
-                <w:color w:val="000000"/>
-                <w:lang w:eastAsia="fr-FR"/>
-              </w:rPr>
-            </w:pPr>
-            <w:r>
-              <w:rPr>
-                <w:rFonts w:eastAsia="Times New Roman" w:cs="Arial"/>
-                <w:color w:val="000000"/>
-                <w:lang w:eastAsia="fr-FR"/>
-              </w:rPr>
-              <w:t>11. (Alternative) Répéter les étapes 3 à 10</w:t>
-            </w:r>
-          </w:p>
-        </w:tc>
-        <w:tc>
-          <w:tcPr>
-            <w:tcW w:w="5291" w:type="dxa"/>
-            <w:tcBorders>
-              <w:top w:val="single" w:sz="6" w:space="0" w:color="000001"/>
-              <w:left w:val="single" w:sz="6" w:space="0" w:color="000001"/>
-              <w:bottom w:val="single" w:sz="6" w:space="0" w:color="000001"/>
-              <w:right w:val="single" w:sz="6" w:space="0" w:color="000001"/>
-            </w:tcBorders>
-            <w:shd w:val="clear" w:color="auto" w:fill="auto"/>
-            <w:tcMar>
-              <w:left w:w="97" w:type="dxa"/>
-            </w:tcMar>
-          </w:tcPr>
-          <w:p>
-            <w:pPr>
-              <w:spacing w:after="0" w:line="240" w:lineRule="auto"/>
-              <w:rPr>
-                <w:rFonts w:eastAsia="Times New Roman" w:cs="Times New Roman"/>
-                <w:lang w:eastAsia="fr-FR"/>
-              </w:rPr>
-            </w:pPr>
-          </w:p>
-        </w:tc>
-      </w:tr>
-      <w:tr>
-        <w:tc>
-          <w:tcPr>
-            <w:tcW w:w="4068" w:type="dxa"/>
-            <w:tcBorders>
-              <w:top w:val="single" w:sz="6" w:space="0" w:color="000001"/>
-              <w:left w:val="single" w:sz="6" w:space="0" w:color="000001"/>
-              <w:bottom w:val="single" w:sz="6" w:space="0" w:color="000001"/>
-              <w:right w:val="single" w:sz="6" w:space="0" w:color="000001"/>
-            </w:tcBorders>
-            <w:shd w:val="clear" w:color="auto" w:fill="auto"/>
-            <w:tcMar>
-              <w:left w:w="97" w:type="dxa"/>
-            </w:tcMar>
-          </w:tcPr>
-          <w:p>
-            <w:pPr>
-              <w:spacing w:after="0" w:line="240" w:lineRule="auto"/>
-              <w:rPr>
-                <w:rFonts w:eastAsia="Times New Roman" w:cs="Times New Roman"/>
-                <w:lang w:eastAsia="fr-FR"/>
-              </w:rPr>
-            </w:pPr>
-          </w:p>
-        </w:tc>
-        <w:tc>
-          <w:tcPr>
-            <w:tcW w:w="5291" w:type="dxa"/>
-            <w:tcBorders>
-              <w:top w:val="single" w:sz="6" w:space="0" w:color="000001"/>
-              <w:left w:val="single" w:sz="6" w:space="0" w:color="000001"/>
-              <w:bottom w:val="single" w:sz="6" w:space="0" w:color="000001"/>
-              <w:right w:val="single" w:sz="6" w:space="0" w:color="000001"/>
-            </w:tcBorders>
-            <w:shd w:val="clear" w:color="auto" w:fill="auto"/>
-            <w:tcMar>
-              <w:left w:w="97" w:type="dxa"/>
-            </w:tcMar>
-          </w:tcPr>
-          <w:p>
-            <w:pPr>
-              <w:spacing w:after="0"/>
-              <w:rPr>
-                <w:rFonts w:eastAsia="Times New Roman" w:cs="Arial"/>
-                <w:color w:val="000000"/>
-                <w:lang w:eastAsia="fr-FR"/>
-              </w:rPr>
-            </w:pPr>
-            <w:r>
-              <w:rPr>
-                <w:rFonts w:eastAsia="Times New Roman" w:cs="Arial"/>
-                <w:color w:val="000000"/>
-                <w:lang w:eastAsia="fr-FR"/>
-              </w:rPr>
-              <w:t>12. Le système met le témoin de contrôle à orange.</w:t>
-            </w:r>
-          </w:p>
-        </w:tc>
-      </w:tr>
-    </w:tbl>
+      <w:r>
+        <w:rPr>
+          <w:rFonts w:eastAsia="Times New Roman" w:cs="Arial"/>
+          <w:color w:val="000000"/>
+          <w:lang w:eastAsia="fr-FR"/>
+        </w:rPr>
+        <w:t>1. L’utilisateur sélectionne un élément</w:t>
+      </w:r>
+      <w:r>
+        <w:rPr>
+          <w:rFonts w:eastAsia="Times New Roman" w:cs="Arial"/>
+          <w:color w:val="000000"/>
+          <w:lang w:eastAsia="fr-FR"/>
+        </w:rPr>
+        <w:br/>
+      </w:r>
+      <w:r>
+        <w:rPr>
+          <w:rFonts w:eastAsia="Times New Roman" w:cs="Arial"/>
+          <w:color w:val="000000"/>
+          <w:lang w:eastAsia="fr-FR"/>
+        </w:rPr>
+        <w:t>2. L’utilisateur place l’élément sur le plan</w:t>
+      </w:r>
+      <w:r>
+        <w:rPr>
+          <w:rFonts w:eastAsia="Times New Roman" w:cs="Arial"/>
+          <w:color w:val="000000"/>
+          <w:lang w:eastAsia="fr-FR"/>
+        </w:rPr>
+        <w:br/>
+      </w:r>
+      <w:r>
+        <w:rPr>
+          <w:rFonts w:eastAsia="Times New Roman" w:cs="Arial"/>
+          <w:color w:val="000000"/>
+          <w:lang w:eastAsia="fr-FR"/>
+        </w:rPr>
+        <w:t>3. Le système enregistre la position de l’élément</w:t>
+      </w:r>
+      <w:r>
+        <w:rPr>
+          <w:rFonts w:eastAsia="Times New Roman" w:cs="Arial"/>
+          <w:color w:val="000000"/>
+          <w:lang w:eastAsia="fr-FR"/>
+        </w:rPr>
+        <w:br/>
+      </w:r>
+      <w:r>
+        <w:rPr>
+          <w:rFonts w:eastAsia="Times New Roman" w:cs="Arial"/>
+          <w:color w:val="000000"/>
+          <w:lang w:eastAsia="fr-FR"/>
+        </w:rPr>
+        <w:t>4. Le système propose à l’utilisateur d’insérer les informations à propos de l’élément</w:t>
+      </w:r>
+    </w:p>
+    <w:p>
+      <w:pPr>
+        <w:spacing w:after="0" w:line="240" w:lineRule="auto"/>
+        <w:rPr>
+          <w:rFonts w:eastAsia="Times New Roman" w:cs="Arial"/>
+          <w:i/>
+          <w:color w:val="000000"/>
+          <w:lang w:eastAsia="fr-FR"/>
+        </w:rPr>
+      </w:pPr>
+      <w:bookmarkStart w:id="0" w:name="_GoBack"/>
+      <w:bookmarkEnd w:id="0"/>
+      <w:r>
+        <w:rPr>
+          <w:rFonts w:eastAsia="Times New Roman" w:cs="Arial"/>
+          <w:i/>
+          <w:color w:val="000000"/>
+          <w:lang w:eastAsia="fr-FR"/>
+        </w:rPr>
+        <w:t xml:space="preserve">L’utilisateur </w:t>
+      </w:r>
+      <w:r>
+        <w:rPr>
+          <w:rFonts w:eastAsia="Times New Roman" w:cs="Arial"/>
+          <w:i/>
+          <w:color w:val="000000"/>
+          <w:lang w:eastAsia="fr-FR"/>
+        </w:rPr>
+        <w:t>répète les étapes 1 à 4 pour compléter son plan</w:t>
+      </w:r>
+    </w:p>
+    <w:p>
+      <w:pPr>
+        <w:spacing w:after="0" w:line="240" w:lineRule="auto"/>
+        <w:rPr>
+          <w:rFonts w:eastAsia="Times New Roman" w:cs="Arial"/>
+          <w:b/>
+          <w:color w:val="000000"/>
+          <w:lang w:eastAsia="fr-FR"/>
+        </w:rPr>
+      </w:pPr>
+    </w:p>
+    <w:p>
+      <w:pPr>
+        <w:spacing w:after="0" w:line="240" w:lineRule="auto"/>
+        <w:rPr>
+          <w:rFonts w:eastAsia="Times New Roman" w:cs="Arial"/>
+          <w:b/>
+          <w:color w:val="000000"/>
+          <w:lang w:eastAsia="fr-FR"/>
+        </w:rPr>
+      </w:pPr>
+      <w:r>
+        <w:rPr>
+          <w:rFonts w:eastAsia="Times New Roman" w:cs="Arial"/>
+          <w:b/>
+          <w:color w:val="000000"/>
+          <w:lang w:eastAsia="fr-FR"/>
+        </w:rPr>
+        <w:t xml:space="preserve">Extensions : </w:t>
+      </w:r>
+    </w:p>
+    <w:p>
+      <w:pPr>
+        <w:rPr>
+          <w:rFonts w:eastAsia="Times New Roman"/>
+        </w:rPr>
+      </w:pPr>
+      <w:r>
+        <w:t>4a. L’utilisateur choisi d’entrer des informations</w:t>
+      </w:r>
+      <w:r>
+        <w:tab/>
+      </w:r>
+      <w:r>
+        <w:br/>
+      </w:r>
+      <w:r>
+        <w:tab/>
+        <w:t>1. L’utilisateur entre des informations sur l’élément</w:t>
+      </w:r>
+      <w:r>
+        <w:br/>
+      </w:r>
+      <w:r>
+        <w:lastRenderedPageBreak/>
+        <w:tab/>
+        <w:t>2. L’utilisateur peut sauvegarder</w:t>
+      </w:r>
+      <w:r>
+        <w:br/>
+      </w:r>
+      <w:r>
+        <w:tab/>
+      </w:r>
+      <w:r>
+        <w:tab/>
+        <w:t>2a. Le système sauvegarde les informations</w:t>
+      </w:r>
+      <w:r>
+        <w:br/>
+        <w:t xml:space="preserve">3a. </w:t>
+      </w:r>
+      <w:r>
+        <w:rPr>
+          <w:rFonts w:eastAsia="Times New Roman"/>
+        </w:rPr>
+        <w:t>Le statut du plan était vérifié et fonctionnel</w:t>
+      </w:r>
+      <w:r>
+        <w:rPr>
+          <w:rFonts w:eastAsia="Times New Roman"/>
+        </w:rPr>
+        <w:br/>
+      </w:r>
+      <w:r>
+        <w:rPr>
+          <w:rFonts w:eastAsia="Times New Roman"/>
+        </w:rPr>
+        <w:tab/>
+        <w:t>1. Le statut du plan passe à modifié</w:t>
+      </w:r>
+    </w:p>
     <w:p/>
     <w:p>
       <w:pPr>
@@ -4357,6 +3877,7 @@
           <w:szCs w:val="22"/>
         </w:rPr>
       </w:pPr>
+      <w:proofErr w:type="gramStart"/>
       <w:r>
         <w:rPr>
           <w:rFonts w:asciiTheme="minorHAnsi" w:hAnsiTheme="minorHAnsi" w:cs="Arial"/>
@@ -4377,6 +3898,7 @@
         </w:rPr>
         <w:t>s</w:t>
       </w:r>
+      <w:proofErr w:type="gramEnd"/>
       <w:r>
         <w:rPr>
           <w:rFonts w:asciiTheme="minorHAnsi" w:hAnsiTheme="minorHAnsi" w:cs="Arial"/>
@@ -4792,7 +4314,6 @@
         <w:rPr>
           <w:rFonts w:eastAsia="Times New Roman"/>
         </w:rPr>
-        <w:lastRenderedPageBreak/>
         <w:tab/>
         <w:t>1. Le statut du plan passe à modifié</w:t>
       </w:r>
@@ -4896,19 +4417,14 @@
         <w:rPr>
           <w:lang w:eastAsia="fr-FR"/>
         </w:rPr>
-        <w:t>Témoin de contrôle : indicateur v</w:t>
-      </w:r>
-      <w:r>
-        <w:rPr>
-          <w:lang w:eastAsia="fr-FR"/>
-        </w:rPr>
-        <w:t>isible sur l’interface usager. Le rôle de cet indicateur est de pouvoir informer l’usager de la qualité de son réseau. L’indicateur possède trois couleurs, une par état. Le vert quand le réseau à êtes vérifié et qu’il est fonctionnel. L’orange lorsque le r</w:t>
-      </w:r>
-      <w:r>
-        <w:rPr>
-          <w:lang w:eastAsia="fr-FR"/>
-        </w:rPr>
-        <w:t>éseau à êtes modifier et non contrôlé donc on doit vérifier le réseau. Le rouge quand le réseau est incorrect après une vérification</w:t>
+        <w:t xml:space="preserve">Témoin de contrôle : indicateur visible sur l’interface usager. Le rôle de cet indicateur est de pouvoir informer l’usager de la qualité de son réseau. L’indicateur possède trois couleurs, une par état. Le vert quand le réseau à êtes vérifié et qu’il est fonctionnel. </w:t>
+      </w:r>
+      <w:r>
+        <w:rPr>
+          <w:lang w:eastAsia="fr-FR"/>
+        </w:rPr>
+        <w:lastRenderedPageBreak/>
+        <w:t>L’orange lorsque le réseau à êtes modifier et non contrôlé donc on doit vérifier le réseau. Le rouge quand le réseau est incorrect après une vérification</w:t>
       </w:r>
     </w:p>
     <w:p>

</xml_diff>

<commit_message>
entrée d'usine, sortie d'usine
</commit_message>
<xml_diff>
--- a/Document/Artefact1.docx
+++ b/Document/Artefact1.docx
@@ -456,7 +456,7 @@
           <w:lang w:eastAsia="fr-FR"/>
         </w:rPr>
         <w:drawing>
-          <wp:inline distT="0" distB="0" distL="0" distR="0">
+          <wp:inline distT="0" distB="0" distL="0" distR="0" wp14:anchorId="4E38D306" wp14:editId="75047673">
             <wp:extent cx="5681345" cy="4114165"/>
             <wp:effectExtent l="0" t="0" r="0" b="0"/>
             <wp:docPr id="1" name="Picture"/>
@@ -787,7 +787,20 @@
           <w:lang w:eastAsia="fr-FR"/>
         </w:rPr>
         <w:tab/>
-        <w:t>Redo : reprends la dernière action annulée</w:t>
+      </w:r>
+      <w:proofErr w:type="spellStart"/>
+      <w:r>
+        <w:rPr>
+          <w:lang w:eastAsia="fr-FR"/>
+        </w:rPr>
+        <w:t>Redo</w:t>
+      </w:r>
+      <w:proofErr w:type="spellEnd"/>
+      <w:r>
+        <w:rPr>
+          <w:lang w:eastAsia="fr-FR"/>
+        </w:rPr>
+        <w:t xml:space="preserve"> : reprends la dernière action annulée</w:t>
       </w:r>
     </w:p>
     <w:p>
@@ -1123,21 +1136,35 @@
           <w:lang w:eastAsia="fr-FR"/>
         </w:rPr>
         <w:tab/>
-        <w:t>Entrée</w:t>
-      </w:r>
-      <w:r>
+        <w:t>Entrée de l’usine</w:t>
+      </w:r>
+    </w:p>
+    <w:p>
+      <w:pPr>
+        <w:pStyle w:val="Paragraphedeliste"/>
         <w:rPr>
           <w:rFonts w:ascii="Times New Roman" w:hAnsi="Times New Roman" w:cs="Times New Roman"/>
           <w:sz w:val="24"/>
           <w:szCs w:val="24"/>
           <w:lang w:eastAsia="fr-FR"/>
         </w:rPr>
-        <w:t xml:space="preserve"> du centre</w:t>
-      </w:r>
-    </w:p>
-    <w:p>
-      <w:pPr>
-        <w:pStyle w:val="Paragraphedeliste"/>
+      </w:pPr>
+      <w:r>
+        <w:rPr>
+          <w:lang w:eastAsia="fr-FR"/>
+        </w:rPr>
+        <w:t>-</w:t>
+      </w:r>
+      <w:r>
+        <w:rPr>
+          <w:lang w:eastAsia="fr-FR"/>
+        </w:rPr>
+        <w:tab/>
+        <w:t>Sortie de l’usine</w:t>
+      </w:r>
+    </w:p>
+    <w:p>
+      <w:pPr>
         <w:rPr>
           <w:rFonts w:ascii="Times New Roman" w:hAnsi="Times New Roman" w:cs="Times New Roman"/>
           <w:sz w:val="24"/>
@@ -1145,6 +1172,33 @@
           <w:lang w:eastAsia="fr-FR"/>
         </w:rPr>
       </w:pPr>
+    </w:p>
+    <w:p>
+      <w:pPr>
+        <w:pStyle w:val="Paragraphedeliste"/>
+        <w:rPr>
+          <w:rStyle w:val="Emphaseintense"/>
+        </w:rPr>
+      </w:pPr>
+      <w:r>
+        <w:rPr>
+          <w:rStyle w:val="Emphaseintense"/>
+        </w:rPr>
+        <w:t>Onglet réglages :</w:t>
+      </w:r>
+    </w:p>
+    <w:p>
+      <w:pPr>
+        <w:pStyle w:val="Paragraphedeliste"/>
+      </w:pPr>
+    </w:p>
+    <w:p>
+      <w:pPr>
+        <w:pStyle w:val="Paragraphedeliste"/>
+        <w:rPr>
+          <w:lang w:eastAsia="fr-FR"/>
+        </w:rPr>
+      </w:pPr>
       <w:r>
         <w:rPr>
           <w:lang w:eastAsia="fr-FR"/>
@@ -1156,20 +1210,408 @@
           <w:lang w:eastAsia="fr-FR"/>
         </w:rPr>
         <w:tab/>
-        <w:t>Sortie</w:t>
-      </w:r>
-      <w:r>
+        <w:t>Station</w:t>
+      </w:r>
+    </w:p>
+    <w:p>
+      <w:pPr>
+        <w:pStyle w:val="Paragraphedeliste"/>
+        <w:rPr>
+          <w:lang w:eastAsia="fr-FR"/>
+        </w:rPr>
+      </w:pPr>
+      <w:r>
+        <w:rPr>
+          <w:lang w:eastAsia="fr-FR"/>
+        </w:rPr>
+        <w:tab/>
+        <w:t>-</w:t>
+      </w:r>
+      <w:r>
+        <w:rPr>
+          <w:lang w:eastAsia="fr-FR"/>
+        </w:rPr>
+        <w:tab/>
+        <w:t>Nom</w:t>
+      </w:r>
+    </w:p>
+    <w:p>
+      <w:pPr>
+        <w:pStyle w:val="Paragraphedeliste"/>
+        <w:rPr>
+          <w:lang w:eastAsia="fr-FR"/>
+        </w:rPr>
+      </w:pPr>
+      <w:r>
+        <w:rPr>
+          <w:lang w:eastAsia="fr-FR"/>
+        </w:rPr>
+        <w:tab/>
+        <w:t>-</w:t>
+      </w:r>
+      <w:r>
+        <w:rPr>
+          <w:lang w:eastAsia="fr-FR"/>
+        </w:rPr>
+        <w:tab/>
+        <w:t>Description</w:t>
+      </w:r>
+    </w:p>
+    <w:p>
+      <w:pPr>
+        <w:pStyle w:val="Paragraphedeliste"/>
+        <w:rPr>
+          <w:lang w:eastAsia="fr-FR"/>
+        </w:rPr>
+      </w:pPr>
+      <w:r>
+        <w:rPr>
+          <w:lang w:eastAsia="fr-FR"/>
+        </w:rPr>
+        <w:tab/>
+      </w:r>
+      <w:r>
+        <w:rPr>
+          <w:lang w:eastAsia="fr-FR"/>
+        </w:rPr>
+        <w:t>-</w:t>
+      </w:r>
+      <w:r>
+        <w:rPr>
+          <w:lang w:eastAsia="fr-FR"/>
+        </w:rPr>
+        <w:tab/>
+        <w:t>Nombres de sorties</w:t>
+      </w:r>
+    </w:p>
+    <w:p>
+      <w:pPr>
+        <w:pStyle w:val="Paragraphedeliste"/>
+        <w:rPr>
+          <w:lang w:eastAsia="fr-FR"/>
+        </w:rPr>
+      </w:pPr>
+      <w:r>
+        <w:rPr>
+          <w:lang w:eastAsia="fr-FR"/>
+        </w:rPr>
+        <w:tab/>
+      </w:r>
+      <w:r>
+        <w:rPr>
+          <w:lang w:eastAsia="fr-FR"/>
+        </w:rPr>
+        <w:t>-</w:t>
+      </w:r>
+      <w:r>
+        <w:rPr>
+          <w:lang w:eastAsia="fr-FR"/>
+        </w:rPr>
+        <w:tab/>
+        <w:t>Matrice de récupération</w:t>
+      </w:r>
+    </w:p>
+    <w:p>
+      <w:pPr>
+        <w:pStyle w:val="Paragraphedeliste"/>
+        <w:rPr>
+          <w:lang w:eastAsia="fr-FR"/>
+        </w:rPr>
+      </w:pPr>
+      <w:r>
+        <w:rPr>
+          <w:lang w:eastAsia="fr-FR"/>
+        </w:rPr>
+        <w:tab/>
+      </w:r>
+      <w:r>
+        <w:rPr>
+          <w:lang w:eastAsia="fr-FR"/>
+        </w:rPr>
+        <w:t>-</w:t>
+      </w:r>
+      <w:r>
+        <w:rPr>
+          <w:lang w:eastAsia="fr-FR"/>
+        </w:rPr>
+        <w:tab/>
+        <w:t>Couleur</w:t>
+      </w:r>
+    </w:p>
+    <w:p>
+      <w:pPr>
+        <w:pStyle w:val="Paragraphedeliste"/>
+        <w:rPr>
+          <w:lang w:eastAsia="fr-FR"/>
+        </w:rPr>
+      </w:pPr>
+      <w:r>
+        <w:rPr>
+          <w:lang w:eastAsia="fr-FR"/>
+        </w:rPr>
+        <w:tab/>
+      </w:r>
+      <w:r>
+        <w:rPr>
+          <w:lang w:eastAsia="fr-FR"/>
+        </w:rPr>
+        <w:t>-</w:t>
+      </w:r>
+      <w:r>
+        <w:rPr>
+          <w:lang w:eastAsia="fr-FR"/>
+        </w:rPr>
+        <w:tab/>
+        <w:t xml:space="preserve">Image </w:t>
+      </w:r>
+    </w:p>
+    <w:p>
+      <w:pPr>
+        <w:pStyle w:val="Paragraphedeliste"/>
+        <w:rPr>
+          <w:lang w:eastAsia="fr-FR"/>
+        </w:rPr>
+      </w:pPr>
+      <w:r>
+        <w:rPr>
+          <w:lang w:eastAsia="fr-FR"/>
+        </w:rPr>
+        <w:tab/>
+        <w:t>-</w:t>
+      </w:r>
+      <w:r>
+        <w:rPr>
+          <w:lang w:eastAsia="fr-FR"/>
+        </w:rPr>
+        <w:tab/>
+        <w:t>Taille de l’image</w:t>
+      </w:r>
+    </w:p>
+    <w:p>
+      <w:pPr>
+        <w:pStyle w:val="Paragraphedeliste"/>
+        <w:rPr>
+          <w:lang w:eastAsia="fr-FR"/>
+        </w:rPr>
+      </w:pPr>
+      <w:r>
+        <w:rPr>
+          <w:lang w:eastAsia="fr-FR"/>
+        </w:rPr>
+        <w:tab/>
+      </w:r>
+      <w:r>
+        <w:rPr>
+          <w:lang w:eastAsia="fr-FR"/>
+        </w:rPr>
+        <w:t>-</w:t>
+      </w:r>
+      <w:r>
+        <w:rPr>
+          <w:lang w:eastAsia="fr-FR"/>
+        </w:rPr>
+        <w:tab/>
+        <w:t>Transformation de produits</w:t>
+      </w:r>
+    </w:p>
+    <w:p>
+      <w:pPr>
+        <w:pStyle w:val="Paragraphedeliste"/>
+        <w:rPr>
+          <w:lang w:eastAsia="fr-FR"/>
+        </w:rPr>
+      </w:pPr>
+      <w:r>
+        <w:rPr>
+          <w:lang w:eastAsia="fr-FR"/>
+        </w:rPr>
+        <w:tab/>
+      </w:r>
+      <w:r>
+        <w:rPr>
+          <w:lang w:eastAsia="fr-FR"/>
+        </w:rPr>
+        <w:t>-</w:t>
+      </w:r>
+      <w:r>
+        <w:rPr>
+          <w:lang w:eastAsia="fr-FR"/>
+        </w:rPr>
+        <w:tab/>
+        <w:t>Vitesse de traitement (kg/h)</w:t>
+      </w:r>
+    </w:p>
+    <w:p>
+      <w:pPr>
+        <w:pStyle w:val="Paragraphedeliste"/>
+        <w:rPr>
+          <w:lang w:eastAsia="fr-FR"/>
+        </w:rPr>
+      </w:pPr>
+      <w:r>
+        <w:rPr>
+          <w:lang w:eastAsia="fr-FR"/>
+        </w:rPr>
+        <w:tab/>
+      </w:r>
+      <w:r>
+        <w:rPr>
+          <w:lang w:eastAsia="fr-FR"/>
+        </w:rPr>
+        <w:t>-</w:t>
+      </w:r>
+      <w:r>
+        <w:rPr>
+          <w:lang w:eastAsia="fr-FR"/>
+        </w:rPr>
+        <w:tab/>
+        <w:t>Valider la machine (bon nombre de paramètres)</w:t>
+      </w:r>
+    </w:p>
+    <w:p>
+      <w:pPr>
+        <w:pStyle w:val="Paragraphedeliste"/>
+        <w:rPr>
+          <w:lang w:eastAsia="fr-FR"/>
+        </w:rPr>
+      </w:pPr>
+      <w:r>
+        <w:rPr>
+          <w:lang w:eastAsia="fr-FR"/>
+        </w:rPr>
+        <w:t>-</w:t>
+      </w:r>
+      <w:r>
+        <w:rPr>
+          <w:lang w:eastAsia="fr-FR"/>
+        </w:rPr>
+        <w:tab/>
+        <w:t>Arcs</w:t>
+      </w:r>
+    </w:p>
+    <w:p>
+      <w:pPr>
+        <w:pStyle w:val="Paragraphedeliste"/>
+        <w:rPr>
+          <w:lang w:eastAsia="fr-FR"/>
+        </w:rPr>
+      </w:pPr>
+      <w:r>
+        <w:rPr>
+          <w:lang w:eastAsia="fr-FR"/>
+        </w:rPr>
+        <w:tab/>
+        <w:t>-</w:t>
+      </w:r>
+      <w:r>
+        <w:rPr>
+          <w:lang w:eastAsia="fr-FR"/>
+        </w:rPr>
+        <w:tab/>
+        <w:t>Couleur</w:t>
+      </w:r>
+    </w:p>
+    <w:p>
+      <w:pPr>
+        <w:pStyle w:val="Paragraphedeliste"/>
+        <w:rPr>
+          <w:lang w:eastAsia="fr-FR"/>
+        </w:rPr>
+      </w:pPr>
+      <w:r>
+        <w:rPr>
+          <w:lang w:eastAsia="fr-FR"/>
+        </w:rPr>
+        <w:tab/>
+        <w:t>-</w:t>
+      </w:r>
+      <w:r>
+        <w:rPr>
+          <w:lang w:eastAsia="fr-FR"/>
+        </w:rPr>
+        <w:tab/>
+        <w:t>Quantité en transit</w:t>
+      </w:r>
+    </w:p>
+    <w:p>
+      <w:pPr>
+        <w:pStyle w:val="Paragraphedeliste"/>
+        <w:rPr>
+          <w:lang w:eastAsia="fr-FR"/>
+        </w:rPr>
+      </w:pPr>
+      <w:r>
+        <w:rPr>
+          <w:lang w:eastAsia="fr-FR"/>
+        </w:rPr>
+        <w:t>-</w:t>
+      </w:r>
+      <w:bookmarkStart w:id="0" w:name="_GoBack"/>
+      <w:bookmarkEnd w:id="0"/>
+      <w:r>
+        <w:rPr>
+          <w:lang w:eastAsia="fr-FR"/>
+        </w:rPr>
+        <w:tab/>
+        <w:t>Entrée</w:t>
+      </w:r>
+      <w:r>
+        <w:rPr>
+          <w:lang w:eastAsia="fr-FR"/>
+        </w:rPr>
+        <w:t xml:space="preserve"> de l’usine</w:t>
+      </w:r>
+    </w:p>
+    <w:p>
+      <w:pPr>
+        <w:pStyle w:val="Paragraphedeliste"/>
+        <w:rPr>
+          <w:lang w:eastAsia="fr-FR"/>
+        </w:rPr>
+      </w:pPr>
+      <w:r>
+        <w:rPr>
+          <w:lang w:eastAsia="fr-FR"/>
+        </w:rPr>
+        <w:tab/>
+        <w:t>-</w:t>
+      </w:r>
+      <w:r>
+        <w:rPr>
+          <w:lang w:eastAsia="fr-FR"/>
+        </w:rPr>
+        <w:tab/>
+        <w:t>Déchets en entrée</w:t>
+      </w:r>
+    </w:p>
+    <w:p>
+      <w:pPr>
+        <w:pStyle w:val="Paragraphedeliste"/>
         <w:rPr>
           <w:rFonts w:ascii="Times New Roman" w:hAnsi="Times New Roman" w:cs="Times New Roman"/>
           <w:sz w:val="24"/>
           <w:szCs w:val="24"/>
           <w:lang w:eastAsia="fr-FR"/>
         </w:rPr>
-        <w:t xml:space="preserve"> du centre</w:t>
-      </w:r>
-    </w:p>
-    <w:p>
-      <w:pPr>
+      </w:pPr>
+    </w:p>
+    <w:p>
+      <w:pPr>
+        <w:pStyle w:val="Paragraphedeliste"/>
+        <w:rPr>
+          <w:rStyle w:val="Emphaseintense"/>
+        </w:rPr>
+      </w:pPr>
+      <w:r>
+        <w:rPr>
+          <w:rStyle w:val="Emphaseintense"/>
+        </w:rPr>
+        <w:t>Fenêtre de création du plan :</w:t>
+      </w:r>
+    </w:p>
+    <w:p>
+      <w:pPr>
+        <w:pStyle w:val="Paragraphedeliste"/>
         <w:rPr>
           <w:rFonts w:ascii="Times New Roman" w:hAnsi="Times New Roman" w:cs="Times New Roman"/>
           <w:sz w:val="24"/>
@@ -1182,25 +1624,6 @@
       <w:pPr>
         <w:pStyle w:val="Paragraphedeliste"/>
         <w:rPr>
-          <w:rStyle w:val="Emphaseintense"/>
-        </w:rPr>
-      </w:pPr>
-      <w:r>
-        <w:rPr>
-          <w:rStyle w:val="Emphaseintense"/>
-        </w:rPr>
-        <w:t>Onglet réglages :</w:t>
-      </w:r>
-    </w:p>
-    <w:p>
-      <w:pPr>
-        <w:pStyle w:val="Paragraphedeliste"/>
-      </w:pPr>
-    </w:p>
-    <w:p>
-      <w:pPr>
-        <w:pStyle w:val="Paragraphedeliste"/>
-        <w:rPr>
           <w:lang w:eastAsia="fr-FR"/>
         </w:rPr>
       </w:pPr>
@@ -1215,21 +1638,20 @@
           <w:lang w:eastAsia="fr-FR"/>
         </w:rPr>
         <w:tab/>
-        <w:t>Station</w:t>
-      </w:r>
-    </w:p>
-    <w:p>
-      <w:pPr>
-        <w:pStyle w:val="Paragraphedeliste"/>
-        <w:rPr>
-          <w:lang w:eastAsia="fr-FR"/>
-        </w:rPr>
-      </w:pPr>
-      <w:r>
-        <w:rPr>
-          <w:lang w:eastAsia="fr-FR"/>
-        </w:rPr>
-        <w:tab/>
+        <w:t>Drag and drop des éléments</w:t>
+      </w:r>
+    </w:p>
+    <w:p>
+      <w:pPr>
+        <w:pStyle w:val="Paragraphedeliste"/>
+        <w:rPr>
+          <w:lang w:eastAsia="fr-FR"/>
+        </w:rPr>
+      </w:pPr>
+      <w:r>
+        <w:rPr>
+          <w:lang w:eastAsia="fr-FR"/>
+        </w:rPr>
         <w:t>-</w:t>
       </w:r>
       <w:r>
@@ -1237,21 +1659,20 @@
           <w:lang w:eastAsia="fr-FR"/>
         </w:rPr>
         <w:tab/>
-        <w:t>Nom</w:t>
-      </w:r>
-    </w:p>
-    <w:p>
-      <w:pPr>
-        <w:pStyle w:val="Paragraphedeliste"/>
-        <w:rPr>
-          <w:lang w:eastAsia="fr-FR"/>
-        </w:rPr>
-      </w:pPr>
-      <w:r>
-        <w:rPr>
-          <w:lang w:eastAsia="fr-FR"/>
-        </w:rPr>
-        <w:tab/>
+        <w:t>Sélection des éléments (pour paramétrage)</w:t>
+      </w:r>
+    </w:p>
+    <w:p>
+      <w:pPr>
+        <w:pStyle w:val="Paragraphedeliste"/>
+        <w:rPr>
+          <w:lang w:eastAsia="fr-FR"/>
+        </w:rPr>
+      </w:pPr>
+      <w:r>
+        <w:rPr>
+          <w:lang w:eastAsia="fr-FR"/>
+        </w:rPr>
         <w:t>-</w:t>
       </w:r>
       <w:r>
@@ -1259,284 +1680,13 @@
           <w:lang w:eastAsia="fr-FR"/>
         </w:rPr>
         <w:tab/>
-        <w:t>Description</w:t>
-      </w:r>
-    </w:p>
-    <w:p>
-      <w:pPr>
-        <w:pStyle w:val="Paragraphedeliste"/>
-        <w:rPr>
-          <w:lang w:eastAsia="fr-FR"/>
-        </w:rPr>
-      </w:pPr>
-      <w:r>
-        <w:rPr>
-          <w:lang w:eastAsia="fr-FR"/>
-        </w:rPr>
-        <w:t>-</w:t>
-      </w:r>
-      <w:r>
-        <w:rPr>
-          <w:lang w:eastAsia="fr-FR"/>
-        </w:rPr>
-        <w:tab/>
-        <w:t>Nombres de sorties</w:t>
-      </w:r>
-    </w:p>
-    <w:p>
-      <w:pPr>
-        <w:pStyle w:val="Paragraphedeliste"/>
-        <w:rPr>
-          <w:lang w:eastAsia="fr-FR"/>
-        </w:rPr>
-      </w:pPr>
-      <w:r>
-        <w:rPr>
-          <w:lang w:eastAsia="fr-FR"/>
-        </w:rPr>
-        <w:t>-</w:t>
-      </w:r>
-      <w:r>
-        <w:rPr>
-          <w:lang w:eastAsia="fr-FR"/>
-        </w:rPr>
-        <w:tab/>
-        <w:t>Matrice de récupération</w:t>
-      </w:r>
-    </w:p>
-    <w:p>
-      <w:pPr>
-        <w:pStyle w:val="Paragraphedeliste"/>
-        <w:rPr>
-          <w:lang w:eastAsia="fr-FR"/>
-        </w:rPr>
-      </w:pPr>
-      <w:r>
-        <w:rPr>
-          <w:lang w:eastAsia="fr-FR"/>
-        </w:rPr>
-        <w:t>-</w:t>
-      </w:r>
-      <w:r>
-        <w:rPr>
-          <w:lang w:eastAsia="fr-FR"/>
-        </w:rPr>
-        <w:tab/>
-        <w:t>Couleur</w:t>
-      </w:r>
-    </w:p>
-    <w:p>
-      <w:pPr>
-        <w:pStyle w:val="Paragraphedeliste"/>
-        <w:rPr>
-          <w:lang w:eastAsia="fr-FR"/>
-        </w:rPr>
-      </w:pPr>
-      <w:r>
-        <w:rPr>
-          <w:lang w:eastAsia="fr-FR"/>
-        </w:rPr>
-        <w:t>-</w:t>
-      </w:r>
-      <w:r>
-        <w:rPr>
-          <w:lang w:eastAsia="fr-FR"/>
-        </w:rPr>
-        <w:tab/>
-        <w:t xml:space="preserve">Image </w:t>
-      </w:r>
-    </w:p>
-    <w:p>
-      <w:pPr>
-        <w:pStyle w:val="Paragraphedeliste"/>
-        <w:rPr>
-          <w:lang w:eastAsia="fr-FR"/>
-        </w:rPr>
-      </w:pPr>
-      <w:r>
-        <w:rPr>
-          <w:lang w:eastAsia="fr-FR"/>
-        </w:rPr>
-        <w:tab/>
-        <w:t>-</w:t>
-      </w:r>
-      <w:r>
-        <w:rPr>
-          <w:lang w:eastAsia="fr-FR"/>
-        </w:rPr>
-        <w:tab/>
-        <w:t>Taille de l’image</w:t>
-      </w:r>
-    </w:p>
-    <w:p>
-      <w:pPr>
-        <w:pStyle w:val="Paragraphedeliste"/>
-        <w:rPr>
-          <w:lang w:eastAsia="fr-FR"/>
-        </w:rPr>
-      </w:pPr>
-      <w:r>
-        <w:rPr>
-          <w:lang w:eastAsia="fr-FR"/>
-        </w:rPr>
-        <w:t>-</w:t>
-      </w:r>
-      <w:r>
-        <w:rPr>
-          <w:lang w:eastAsia="fr-FR"/>
-        </w:rPr>
-        <w:tab/>
-        <w:t>Transformation de produits</w:t>
-      </w:r>
-    </w:p>
-    <w:p>
-      <w:pPr>
-        <w:pStyle w:val="Paragraphedeliste"/>
-        <w:rPr>
-          <w:lang w:eastAsia="fr-FR"/>
-        </w:rPr>
-      </w:pPr>
-      <w:r>
-        <w:rPr>
-          <w:lang w:eastAsia="fr-FR"/>
-        </w:rPr>
-        <w:t>-</w:t>
-      </w:r>
-      <w:r>
-        <w:rPr>
-          <w:lang w:eastAsia="fr-FR"/>
-        </w:rPr>
-        <w:tab/>
-        <w:t>Vitesse de traitement (kg/h)</w:t>
-      </w:r>
-    </w:p>
-    <w:p>
-      <w:pPr>
-        <w:pStyle w:val="Paragraphedeliste"/>
-        <w:rPr>
-          <w:lang w:eastAsia="fr-FR"/>
-        </w:rPr>
-      </w:pPr>
-      <w:r>
-        <w:rPr>
-          <w:lang w:eastAsia="fr-FR"/>
-        </w:rPr>
-        <w:t>-</w:t>
-      </w:r>
-      <w:r>
-        <w:rPr>
-          <w:lang w:eastAsia="fr-FR"/>
-        </w:rPr>
-        <w:tab/>
-        <w:t>Valider la machine (bon nombre de paramètres)</w:t>
-      </w:r>
-    </w:p>
-    <w:p>
-      <w:pPr>
-        <w:pStyle w:val="Paragraphedeliste"/>
-        <w:rPr>
-          <w:lang w:eastAsia="fr-FR"/>
-        </w:rPr>
-      </w:pPr>
-      <w:r>
-        <w:rPr>
-          <w:lang w:eastAsia="fr-FR"/>
-        </w:rPr>
-        <w:t>-</w:t>
-      </w:r>
-      <w:r>
-        <w:rPr>
-          <w:lang w:eastAsia="fr-FR"/>
-        </w:rPr>
-        <w:tab/>
-        <w:t>Arcs</w:t>
-      </w:r>
-    </w:p>
-    <w:p>
-      <w:pPr>
-        <w:pStyle w:val="Paragraphedeliste"/>
-        <w:rPr>
-          <w:lang w:eastAsia="fr-FR"/>
-        </w:rPr>
-      </w:pPr>
-      <w:r>
-        <w:rPr>
-          <w:lang w:eastAsia="fr-FR"/>
-        </w:rPr>
-        <w:tab/>
-        <w:t>-</w:t>
-      </w:r>
-      <w:r>
-        <w:rPr>
-          <w:lang w:eastAsia="fr-FR"/>
-        </w:rPr>
-        <w:tab/>
-        <w:t>Couleur</w:t>
-      </w:r>
-    </w:p>
-    <w:p>
-      <w:pPr>
-        <w:pStyle w:val="Paragraphedeliste"/>
-        <w:rPr>
-          <w:lang w:eastAsia="fr-FR"/>
-        </w:rPr>
-      </w:pPr>
-      <w:r>
-        <w:rPr>
-          <w:lang w:eastAsia="fr-FR"/>
-        </w:rPr>
-        <w:tab/>
-        <w:t>-</w:t>
-      </w:r>
-      <w:r>
-        <w:rPr>
-          <w:lang w:eastAsia="fr-FR"/>
-        </w:rPr>
-        <w:tab/>
-        <w:t>Quantité en transit</w:t>
-      </w:r>
-    </w:p>
-    <w:p>
-      <w:pPr>
-        <w:pStyle w:val="Paragraphedeliste"/>
-        <w:rPr>
-          <w:lang w:eastAsia="fr-FR"/>
-        </w:rPr>
-      </w:pPr>
-      <w:r>
-        <w:rPr>
-          <w:lang w:eastAsia="fr-FR"/>
-        </w:rPr>
-        <w:t>-</w:t>
-      </w:r>
-      <w:r>
-        <w:rPr>
-          <w:lang w:eastAsia="fr-FR"/>
-        </w:rPr>
-        <w:tab/>
-        <w:t>Entrée</w:t>
-      </w:r>
-    </w:p>
-    <w:p>
-      <w:pPr>
-        <w:pStyle w:val="Paragraphedeliste"/>
-        <w:rPr>
-          <w:lang w:eastAsia="fr-FR"/>
-        </w:rPr>
-      </w:pPr>
-      <w:r>
-        <w:rPr>
-          <w:lang w:eastAsia="fr-FR"/>
-        </w:rPr>
-        <w:tab/>
-        <w:t>-</w:t>
-      </w:r>
-      <w:r>
-        <w:rPr>
-          <w:lang w:eastAsia="fr-FR"/>
-        </w:rPr>
-        <w:tab/>
-        <w:t>Déchets en entrée</w:t>
+        <w:t>Affichage de</w:t>
+      </w:r>
+      <w:r>
+        <w:rPr>
+          <w:lang w:eastAsia="fr-FR"/>
+        </w:rPr>
+        <w:t>s informations</w:t>
       </w:r>
     </w:p>
     <w:p>
@@ -1557,110 +1707,19 @@
           <w:rStyle w:val="Emphaseintense"/>
         </w:rPr>
       </w:pPr>
+      <w:proofErr w:type="spellStart"/>
       <w:r>
         <w:rPr>
           <w:rStyle w:val="Emphaseintense"/>
         </w:rPr>
-        <w:t>Fenêtre de création du plan :</w:t>
-      </w:r>
-    </w:p>
-    <w:p>
-      <w:pPr>
-        <w:pStyle w:val="Paragraphedeliste"/>
-        <w:rPr>
-          <w:rFonts w:ascii="Times New Roman" w:hAnsi="Times New Roman" w:cs="Times New Roman"/>
-          <w:sz w:val="24"/>
-          <w:szCs w:val="24"/>
-          <w:lang w:eastAsia="fr-FR"/>
-        </w:rPr>
-      </w:pPr>
-    </w:p>
-    <w:p>
-      <w:pPr>
-        <w:pStyle w:val="Paragraphedeliste"/>
-        <w:rPr>
-          <w:lang w:eastAsia="fr-FR"/>
-        </w:rPr>
-      </w:pPr>
-      <w:r>
-        <w:rPr>
-          <w:lang w:eastAsia="fr-FR"/>
-        </w:rPr>
-        <w:t>-</w:t>
-      </w:r>
-      <w:r>
-        <w:rPr>
-          <w:lang w:eastAsia="fr-FR"/>
-        </w:rPr>
-        <w:tab/>
-        <w:t>Drag and drop des éléments</w:t>
-      </w:r>
-    </w:p>
-    <w:p>
-      <w:pPr>
-        <w:pStyle w:val="Paragraphedeliste"/>
-        <w:rPr>
-          <w:lang w:eastAsia="fr-FR"/>
-        </w:rPr>
-      </w:pPr>
-      <w:r>
-        <w:rPr>
-          <w:lang w:eastAsia="fr-FR"/>
-        </w:rPr>
-        <w:t>-</w:t>
-      </w:r>
-      <w:r>
-        <w:rPr>
-          <w:lang w:eastAsia="fr-FR"/>
-        </w:rPr>
-        <w:tab/>
-        <w:t>Sélection des éléments (pour paramétrage)</w:t>
-      </w:r>
-    </w:p>
-    <w:p>
-      <w:pPr>
-        <w:pStyle w:val="Paragraphedeliste"/>
-        <w:rPr>
-          <w:lang w:eastAsia="fr-FR"/>
-        </w:rPr>
-      </w:pPr>
-      <w:r>
-        <w:rPr>
-          <w:lang w:eastAsia="fr-FR"/>
-        </w:rPr>
-        <w:t>-</w:t>
-      </w:r>
-      <w:r>
-        <w:rPr>
-          <w:lang w:eastAsia="fr-FR"/>
-        </w:rPr>
-        <w:tab/>
-        <w:t>Affichage des informations (hover ou click?)</w:t>
-      </w:r>
-    </w:p>
-    <w:p>
-      <w:pPr>
-        <w:pStyle w:val="Paragraphedeliste"/>
-        <w:rPr>
-          <w:rFonts w:ascii="Times New Roman" w:hAnsi="Times New Roman" w:cs="Times New Roman"/>
-          <w:sz w:val="24"/>
-          <w:szCs w:val="24"/>
-          <w:lang w:eastAsia="fr-FR"/>
-        </w:rPr>
-      </w:pPr>
-    </w:p>
-    <w:p>
-      <w:pPr>
-        <w:pStyle w:val="Paragraphedeliste"/>
+        <w:t>Footer</w:t>
+      </w:r>
+      <w:proofErr w:type="spellEnd"/>
+      <w:r>
         <w:rPr>
           <w:rStyle w:val="Emphaseintense"/>
         </w:rPr>
-      </w:pPr>
-      <w:r>
-        <w:rPr>
-          <w:rStyle w:val="Emphaseintense"/>
-        </w:rPr>
-        <w:t>Footer :</w:t>
+        <w:t xml:space="preserve"> :</w:t>
       </w:r>
     </w:p>
     <w:p>
@@ -3115,16 +3174,7 @@
           <w:rFonts w:cs="Arial"/>
           <w:color w:val="000000"/>
         </w:rPr>
-        <w:t>Améliorer l’efficacité de l’utilisateur (</w:t>
-      </w:r>
-      <w:bookmarkStart w:id="0" w:name="_GoBack"/>
-      <w:bookmarkEnd w:id="0"/>
-      <w:r>
-        <w:rPr>
-          <w:rFonts w:cs="Arial"/>
-          <w:color w:val="000000"/>
-        </w:rPr>
-        <w:t>affichage de deux manières différentes, couleurs, images)</w:t>
+        <w:t>Améliorer l’efficacité de l’utilisateur (affichage de deux manières différentes, couleurs, images)</w:t>
       </w:r>
     </w:p>
     <w:p>
@@ -3134,9 +3184,42 @@
           <w:ilvl w:val="0"/>
           <w:numId w:val="12"/>
         </w:numPr>
-      </w:pPr>
-      <w:r>
-        <w:t>Toutes les mesures doivent être en mètres.</w:t>
+        <w:rPr>
+          <w:rFonts w:cs="Arial"/>
+          <w:color w:val="000000"/>
+        </w:rPr>
+      </w:pPr>
+      <w:r>
+        <w:rPr>
+          <w:rFonts w:cs="Arial"/>
+          <w:color w:val="000000"/>
+        </w:rPr>
+        <w:t xml:space="preserve">Présence d’un historique des actions utilisateur (utilisé pour </w:t>
+      </w:r>
+      <w:proofErr w:type="gramStart"/>
+      <w:r>
+        <w:rPr>
+          <w:rFonts w:cs="Arial"/>
+          <w:color w:val="000000"/>
+        </w:rPr>
+        <w:t>le undo/</w:t>
+      </w:r>
+      <w:proofErr w:type="spellStart"/>
+      <w:r>
+        <w:rPr>
+          <w:rFonts w:cs="Arial"/>
+          <w:color w:val="000000"/>
+        </w:rPr>
+        <w:t>redo</w:t>
+      </w:r>
+      <w:proofErr w:type="spellEnd"/>
+      <w:proofErr w:type="gramEnd"/>
+      <w:r>
+        <w:rPr>
+          <w:rFonts w:cs="Arial"/>
+          <w:color w:val="000000"/>
+        </w:rPr>
+        <w:t>)</w:t>
       </w:r>
     </w:p>
     <w:p>
@@ -3148,13 +3231,7 @@
         </w:numPr>
       </w:pPr>
       <w:r>
-        <w:t>Pour chaque station, une m</w:t>
-      </w:r>
-      <w:r>
-        <w:t>atrice de récupération</w:t>
-      </w:r>
-      <w:r>
-        <w:t xml:space="preserve"> indique comment sont triés les déchets</w:t>
+        <w:t>Toutes les mesures doivent être en mètres.</w:t>
       </w:r>
     </w:p>
     <w:p>
@@ -3166,7 +3243,13 @@
         </w:numPr>
       </w:pPr>
       <w:r>
-        <w:t>La quantité des produits sortis par les stations sont en pourcentages (par défaut c’est à 100%)</w:t>
+        <w:t>Pour chaque station, une m</w:t>
+      </w:r>
+      <w:r>
+        <w:t>atrice de récupération</w:t>
+      </w:r>
+      <w:r>
+        <w:t xml:space="preserve"> indique comment sont triés les déchets</w:t>
       </w:r>
     </w:p>
     <w:p>
@@ -3178,7 +3261,22 @@
         </w:numPr>
       </w:pPr>
       <w:r>
-        <w:t>Les quantités des matières sont exprimées en kg/h.</w:t>
+        <w:t xml:space="preserve">La quantité des produits sortis </w:t>
+      </w:r>
+      <w:r>
+        <w:t>d</w:t>
+      </w:r>
+      <w:r>
+        <w:t>es stations sont</w:t>
+      </w:r>
+      <w:r>
+        <w:t xml:space="preserve"> indiqués</w:t>
+      </w:r>
+      <w:r>
+        <w:t xml:space="preserve"> en pourcentages</w:t>
+      </w:r>
+      <w:r>
+        <w:t xml:space="preserve"> des déchets entrant</w:t>
       </w:r>
     </w:p>
     <w:p>
@@ -3190,7 +3288,7 @@
         </w:numPr>
       </w:pPr>
       <w:r>
-        <w:t>Les arcs doivent être représentés par une flèche pleine à son extrémité.</w:t>
+        <w:t>Les quantités des matières sont exprimées en kg/h.</w:t>
       </w:r>
     </w:p>
     <w:p>
@@ -3202,6 +3300,18 @@
         </w:numPr>
       </w:pPr>
       <w:r>
+        <w:t>Les arcs doivent être représentés par une flèche pleine à son extrémité.</w:t>
+      </w:r>
+    </w:p>
+    <w:p>
+      <w:pPr>
+        <w:pStyle w:val="Paragraphedeliste"/>
+        <w:numPr>
+          <w:ilvl w:val="0"/>
+          <w:numId w:val="12"/>
+        </w:numPr>
+      </w:pPr>
+      <w:r>
         <w:t>Les stations doivent être représentées par un rectangle en couleur ou une image.</w:t>
       </w:r>
     </w:p>
@@ -3566,6 +3676,7 @@
           <w:color w:val="000000"/>
           <w:lang w:eastAsia="fr-FR"/>
         </w:rPr>
+        <w:lastRenderedPageBreak/>
         <w:t xml:space="preserve">Extensions : </w:t>
       </w:r>
     </w:p>
@@ -3576,7 +3687,6 @@
         </w:rPr>
       </w:pPr>
       <w:r>
-        <w:lastRenderedPageBreak/>
         <w:t>4a. L’utilisateur choisi d’entrer des informations</w:t>
       </w:r>
       <w:r>
@@ -3818,6 +3928,7 @@
           <w:szCs w:val="22"/>
         </w:rPr>
       </w:pPr>
+      <w:proofErr w:type="gramStart"/>
       <w:r>
         <w:rPr>
           <w:rFonts w:asciiTheme="minorHAnsi" w:hAnsiTheme="minorHAnsi" w:cs="Arial"/>
@@ -3838,6 +3949,7 @@
         </w:rPr>
         <w:t>s</w:t>
       </w:r>
+      <w:proofErr w:type="gramEnd"/>
       <w:r>
         <w:rPr>
           <w:rFonts w:asciiTheme="minorHAnsi" w:hAnsiTheme="minorHAnsi" w:cs="Arial"/>
@@ -3994,7 +4106,23 @@
           <w:color w:val="000000"/>
           <w:lang w:eastAsia="fr-FR"/>
         </w:rPr>
-        <w:t>2. L’utilisateur clique sur la première entrée/sortie</w:t>
+        <w:t xml:space="preserve">2. L’utilisateur clique sur </w:t>
+      </w:r>
+      <w:r>
+        <w:rPr>
+          <w:rFonts w:eastAsia="Times New Roman" w:cs="Arial"/>
+          <w:color w:val="000000"/>
+          <w:lang w:eastAsia="fr-FR"/>
+        </w:rPr>
+        <w:t xml:space="preserve">une </w:t>
+      </w:r>
+      <w:r>
+        <w:rPr>
+          <w:rFonts w:eastAsia="Times New Roman" w:cs="Arial"/>
+          <w:color w:val="000000"/>
+          <w:lang w:eastAsia="fr-FR"/>
+        </w:rPr>
+        <w:t>sortie</w:t>
       </w:r>
     </w:p>
     <w:p>
@@ -4020,7 +4148,7 @@
           <w:color w:val="000000"/>
           <w:lang w:eastAsia="fr-FR"/>
         </w:rPr>
-        <w:t xml:space="preserve">L’utilisateur clique sur la </w:t>
+        <w:t xml:space="preserve">L’utilisateur clique sur </w:t>
       </w:r>
       <w:r>
         <w:rPr>
@@ -4028,15 +4156,7 @@
           <w:color w:val="000000"/>
           <w:lang w:eastAsia="fr-FR"/>
         </w:rPr>
-        <w:t>deuxième</w:t>
-      </w:r>
-      <w:r>
-        <w:rPr>
-          <w:rFonts w:eastAsia="Times New Roman" w:cs="Arial"/>
-          <w:color w:val="000000"/>
-          <w:lang w:eastAsia="fr-FR"/>
-        </w:rPr>
-        <w:t xml:space="preserve"> entrée/sortie</w:t>
+        <w:t>une entrée</w:t>
       </w:r>
     </w:p>
     <w:p>
@@ -4125,7 +4245,35 @@
           <w:rFonts w:eastAsia="Times New Roman" w:cs="Times New Roman"/>
           <w:lang w:eastAsia="fr-FR"/>
         </w:rPr>
-        <w:t>2a.La première entrée/sortie n’est pas libre</w:t>
+        <w:t>2a.</w:t>
+      </w:r>
+      <w:r>
+        <w:rPr>
+          <w:rFonts w:eastAsia="Times New Roman" w:cs="Times New Roman"/>
+          <w:lang w:eastAsia="fr-FR"/>
+        </w:rPr>
+        <w:t xml:space="preserve"> </w:t>
+      </w:r>
+      <w:r>
+        <w:rPr>
+          <w:rFonts w:eastAsia="Times New Roman" w:cs="Times New Roman"/>
+          <w:lang w:eastAsia="fr-FR"/>
+        </w:rPr>
+        <w:t xml:space="preserve">La </w:t>
+      </w:r>
+      <w:r>
+        <w:rPr>
+          <w:rFonts w:eastAsia="Times New Roman" w:cs="Times New Roman"/>
+          <w:lang w:eastAsia="fr-FR"/>
+        </w:rPr>
+        <w:t>s</w:t>
+      </w:r>
+      <w:r>
+        <w:rPr>
+          <w:rFonts w:eastAsia="Times New Roman" w:cs="Times New Roman"/>
+          <w:lang w:eastAsia="fr-FR"/>
+        </w:rPr>
+        <w:t>ortie n’est pas libre</w:t>
       </w:r>
     </w:p>
     <w:p>
@@ -4172,7 +4320,21 @@
           <w:rFonts w:eastAsia="Times New Roman" w:cs="Times New Roman"/>
           <w:lang w:eastAsia="fr-FR"/>
         </w:rPr>
-        <w:t>La deuxième entrée/sortie n’est pas libre</w:t>
+        <w:t>L</w:t>
+      </w:r>
+      <w:r>
+        <w:rPr>
+          <w:rFonts w:eastAsia="Times New Roman" w:cs="Times New Roman"/>
+          <w:lang w:eastAsia="fr-FR"/>
+        </w:rPr>
+        <w:t>’</w:t>
+      </w:r>
+      <w:r>
+        <w:rPr>
+          <w:rFonts w:eastAsia="Times New Roman" w:cs="Times New Roman"/>
+          <w:lang w:eastAsia="fr-FR"/>
+        </w:rPr>
+        <w:t>entrée n’est pas libre</w:t>
       </w:r>
     </w:p>
     <w:p>
@@ -4206,7 +4368,7 @@
           <w:color w:val="000000"/>
           <w:lang w:eastAsia="fr-FR"/>
         </w:rPr>
-        <w:t xml:space="preserve">2-3 </w:t>
+        <w:t>2</w:t>
       </w:r>
       <w:r>
         <w:rPr>
@@ -4214,7 +4376,82 @@
           <w:color w:val="000000"/>
           <w:lang w:eastAsia="fr-FR"/>
         </w:rPr>
-        <w:t>a. L’utilisateur clique sur autre chose qu’une entrée/sortie</w:t>
+        <w:t xml:space="preserve">a. </w:t>
+      </w:r>
+      <w:r>
+        <w:rPr>
+          <w:rFonts w:eastAsia="Times New Roman" w:cs="Arial"/>
+          <w:color w:val="000000"/>
+          <w:lang w:eastAsia="fr-FR"/>
+        </w:rPr>
+        <w:t>L’utilisateur clique sur autre chose qu’une entrée</w:t>
+      </w:r>
+    </w:p>
+    <w:p>
+      <w:pPr>
+        <w:spacing w:after="0" w:line="240" w:lineRule="auto"/>
+        <w:rPr>
+          <w:rFonts w:eastAsia="Times New Roman" w:cs="Arial"/>
+          <w:color w:val="000000"/>
+          <w:lang w:eastAsia="fr-FR"/>
+        </w:rPr>
+      </w:pPr>
+      <w:r>
+        <w:rPr>
+          <w:rFonts w:eastAsia="Times New Roman" w:cs="Times New Roman"/>
+          <w:lang w:eastAsia="fr-FR"/>
+        </w:rPr>
+        <w:tab/>
+        <w:t>1. Le système annule l’opération</w:t>
+      </w:r>
+    </w:p>
+    <w:p>
+      <w:pPr>
+        <w:spacing w:after="0" w:line="240" w:lineRule="auto"/>
+        <w:rPr>
+          <w:rFonts w:eastAsia="Times New Roman" w:cs="Times New Roman"/>
+          <w:lang w:eastAsia="fr-FR"/>
+        </w:rPr>
+      </w:pPr>
+      <w:r>
+        <w:rPr>
+          <w:rFonts w:eastAsia="Times New Roman" w:cs="Arial"/>
+          <w:color w:val="000000"/>
+          <w:lang w:eastAsia="fr-FR"/>
+        </w:rPr>
+        <w:t xml:space="preserve">3 </w:t>
+      </w:r>
+      <w:r>
+        <w:rPr>
+          <w:rFonts w:eastAsia="Times New Roman" w:cs="Arial"/>
+          <w:color w:val="000000"/>
+          <w:lang w:eastAsia="fr-FR"/>
+        </w:rPr>
+        <w:t>a</w:t>
+      </w:r>
+      <w:r>
+        <w:rPr>
+          <w:rFonts w:eastAsia="Times New Roman" w:cs="Arial"/>
+          <w:color w:val="000000"/>
+          <w:lang w:eastAsia="fr-FR"/>
+        </w:rPr>
+        <w:t xml:space="preserve"> </w:t>
+      </w:r>
+      <w:r>
+        <w:rPr>
+          <w:rFonts w:eastAsia="Times New Roman" w:cs="Arial"/>
+          <w:color w:val="000000"/>
+          <w:lang w:eastAsia="fr-FR"/>
+        </w:rPr>
+        <w:t xml:space="preserve">L’utilisateur clique sur autre chose qu’une </w:t>
+      </w:r>
+      <w:r>
+        <w:rPr>
+          <w:rFonts w:eastAsia="Times New Roman" w:cs="Arial"/>
+          <w:color w:val="000000"/>
+          <w:lang w:eastAsia="fr-FR"/>
+        </w:rPr>
+        <w:t>sortie</w:t>
       </w:r>
     </w:p>
     <w:p>
@@ -4377,13 +4614,14 @@
         <w:rPr>
           <w:lang w:eastAsia="fr-FR"/>
         </w:rPr>
+        <w:lastRenderedPageBreak/>
         <w:t>Élément : tout ce qui peut être placé sur le plan (station, arc, jonction, entrée</w:t>
       </w:r>
       <w:r>
         <w:rPr>
           <w:lang w:eastAsia="fr-FR"/>
         </w:rPr>
-        <w:t xml:space="preserve"> du centre</w:t>
+        <w:t xml:space="preserve"> de l’usine</w:t>
       </w:r>
       <w:r>
         <w:rPr>
@@ -4395,7 +4633,7 @@
         <w:rPr>
           <w:lang w:eastAsia="fr-FR"/>
         </w:rPr>
-        <w:t xml:space="preserve"> du centre</w:t>
+        <w:t xml:space="preserve"> de l’usine</w:t>
       </w:r>
       <w:r>
         <w:rPr>
@@ -4437,7 +4675,6 @@
         <w:rPr>
           <w:lang w:eastAsia="fr-FR"/>
         </w:rPr>
-        <w:lastRenderedPageBreak/>
         <w:t xml:space="preserve">Matrice de tri : permet de savoir quel sera le pourcentage de chaque type de déchet qui </w:t>
       </w:r>
       <w:r>
@@ -4450,19 +4687,7 @@
         <w:rPr>
           <w:lang w:eastAsia="fr-FR"/>
         </w:rPr>
-        <w:t xml:space="preserve"> pour </w:t>
-      </w:r>
-      <w:r>
-        <w:rPr>
-          <w:lang w:eastAsia="fr-FR"/>
-        </w:rPr>
-        <w:t>chaque sortie d’</w:t>
-      </w:r>
-      <w:r>
-        <w:rPr>
-          <w:lang w:eastAsia="fr-FR"/>
-        </w:rPr>
-        <w:t>une station</w:t>
+        <w:t xml:space="preserve"> pour chaque sortie d’une station</w:t>
       </w:r>
     </w:p>
     <w:p>

</xml_diff>

<commit_message>
Page de garde et image UI
</commit_message>
<xml_diff>
--- a/Document/Artefact1.docx
+++ b/Document/Artefact1.docx
@@ -2,69 +2,291 @@
 <file path=word/document.xml><?xml version="1.0" encoding="utf-8"?>
 <w:document xmlns:wpc="http://schemas.microsoft.com/office/word/2010/wordprocessingCanvas" xmlns:mc="http://schemas.openxmlformats.org/markup-compatibility/2006" xmlns:o="urn:schemas-microsoft-com:office:office" xmlns:r="http://schemas.openxmlformats.org/officeDocument/2006/relationships" xmlns:m="http://schemas.openxmlformats.org/officeDocument/2006/math" xmlns:v="urn:schemas-microsoft-com:vml" xmlns:wp14="http://schemas.microsoft.com/office/word/2010/wordprocessingDrawing" xmlns:wp="http://schemas.openxmlformats.org/drawingml/2006/wordprocessingDrawing" xmlns:w10="urn:schemas-microsoft-com:office:word" xmlns:w="http://schemas.openxmlformats.org/wordprocessingml/2006/main" xmlns:w14="http://schemas.microsoft.com/office/word/2010/wordml" xmlns:wpg="http://schemas.microsoft.com/office/word/2010/wordprocessingGroup" xmlns:wpi="http://schemas.microsoft.com/office/word/2010/wordprocessingInk" xmlns:wne="http://schemas.microsoft.com/office/word/2006/wordml" xmlns:wps="http://schemas.microsoft.com/office/word/2010/wordprocessingShape" mc:Ignorable="w14 wp14">
   <w:body>
-    <w:p>
-      <w:r>
+    <w:sdt>
+      <w:sdtPr>
+        <w:rPr>
+          <w:rFonts w:asciiTheme="majorHAnsi" w:eastAsiaTheme="majorEastAsia" w:hAnsiTheme="majorHAnsi" w:cstheme="majorBidi"/>
+        </w:rPr>
+        <w:id w:val="-605114393"/>
+        <w:docPartObj>
+          <w:docPartGallery w:val="Cover Pages"/>
+          <w:docPartUnique/>
+        </w:docPartObj>
+      </w:sdtPr>
+      <w:sdtEndPr>
+        <w:rPr>
+          <w:rFonts w:ascii="Calibri" w:eastAsia="SimSun" w:hAnsi="Calibri" w:cs="Calibri"/>
+          <w:lang w:eastAsia="en-US"/>
+        </w:rPr>
+      </w:sdtEndPr>
+      <w:sdtContent>
+        <w:tbl>
+          <w:tblPr>
+            <w:tblpPr w:leftFromText="187" w:rightFromText="187" w:horzAnchor="margin" w:tblpXSpec="center" w:tblpY="2881"/>
+            <w:tblW w:w="4000" w:type="pct"/>
+            <w:tblBorders>
+              <w:left w:val="single" w:sz="18" w:space="0" w:color="4F81BD" w:themeColor="accent1"/>
+            </w:tblBorders>
+            <w:tblLook w:val="04A0" w:firstRow="1" w:lastRow="0" w:firstColumn="1" w:lastColumn="0" w:noHBand="0" w:noVBand="1"/>
+          </w:tblPr>
+          <w:tblGrid>
+            <w:gridCol w:w="7096"/>
+          </w:tblGrid>
+          <w:tr>
+            <w:sdt>
+              <w:sdtPr>
+                <w:rPr>
+                  <w:rFonts w:asciiTheme="majorHAnsi" w:eastAsiaTheme="majorEastAsia" w:hAnsiTheme="majorHAnsi" w:cstheme="majorBidi"/>
+                </w:rPr>
+                <w:alias w:val="Société"/>
+                <w:id w:val="13406915"/>
+                <w:placeholder>
+                  <w:docPart w:val="7615D358458542209E9DBA41047277ED"/>
+                </w:placeholder>
+                <w:dataBinding w:prefixMappings="xmlns:ns0='http://schemas.openxmlformats.org/officeDocument/2006/extended-properties'" w:xpath="/ns0:Properties[1]/ns0:Company[1]" w:storeItemID="{6668398D-A668-4E3E-A5EB-62B293D839F1}"/>
+                <w:text/>
+              </w:sdtPr>
+              <w:sdtContent>
+                <w:tc>
+                  <w:tcPr>
+                    <w:tcW w:w="7672" w:type="dxa"/>
+                    <w:tcMar>
+                      <w:top w:w="216" w:type="dxa"/>
+                      <w:left w:w="115" w:type="dxa"/>
+                      <w:bottom w:w="216" w:type="dxa"/>
+                      <w:right w:w="115" w:type="dxa"/>
+                    </w:tcMar>
+                  </w:tcPr>
+                  <w:p>
+                    <w:pPr>
+                      <w:pStyle w:val="Sansinterligne"/>
+                      <w:rPr>
+                        <w:rFonts w:asciiTheme="majorHAnsi" w:eastAsiaTheme="majorEastAsia" w:hAnsiTheme="majorHAnsi" w:cstheme="majorBidi"/>
+                      </w:rPr>
+                    </w:pPr>
+                    <w:r>
+                      <w:rPr>
+                        <w:rFonts w:asciiTheme="majorHAnsi" w:eastAsiaTheme="majorEastAsia" w:hAnsiTheme="majorHAnsi" w:cstheme="majorBidi"/>
+                      </w:rPr>
+                      <w:t>Dalton</w:t>
+                    </w:r>
+                  </w:p>
+                </w:tc>
+              </w:sdtContent>
+            </w:sdt>
+          </w:tr>
+          <w:tr>
+            <w:tc>
+              <w:tcPr>
+                <w:tcW w:w="7672" w:type="dxa"/>
+              </w:tcPr>
+              <w:sdt>
+                <w:sdtPr>
+                  <w:rPr>
+                    <w:rFonts w:asciiTheme="majorHAnsi" w:eastAsiaTheme="majorEastAsia" w:hAnsiTheme="majorHAnsi" w:cstheme="majorBidi"/>
+                    <w:color w:val="4F81BD" w:themeColor="accent1"/>
+                    <w:sz w:val="80"/>
+                    <w:szCs w:val="80"/>
+                  </w:rPr>
+                  <w:alias w:val="Titre"/>
+                  <w:id w:val="13406919"/>
+                  <w:placeholder>
+                    <w:docPart w:val="B2BC7F45571942AFBEC3DAA57EF52D5E"/>
+                  </w:placeholder>
+                  <w:dataBinding w:prefixMappings="xmlns:ns0='http://schemas.openxmlformats.org/package/2006/metadata/core-properties' xmlns:ns1='http://purl.org/dc/elements/1.1/'" w:xpath="/ns0:coreProperties[1]/ns1:title[1]" w:storeItemID="{6C3C8BC8-F283-45AE-878A-BAB7291924A1}"/>
+                  <w:text/>
+                </w:sdtPr>
+                <w:sdtContent>
+                  <w:p>
+                    <w:pPr>
+                      <w:pStyle w:val="Sansinterligne"/>
+                      <w:rPr>
+                        <w:rFonts w:asciiTheme="majorHAnsi" w:eastAsiaTheme="majorEastAsia" w:hAnsiTheme="majorHAnsi" w:cstheme="majorBidi"/>
+                        <w:color w:val="4F81BD" w:themeColor="accent1"/>
+                        <w:sz w:val="80"/>
+                        <w:szCs w:val="80"/>
+                      </w:rPr>
+                    </w:pPr>
+                    <w:r>
+                      <w:rPr>
+                        <w:rFonts w:asciiTheme="majorHAnsi" w:eastAsiaTheme="majorEastAsia" w:hAnsiTheme="majorHAnsi" w:cstheme="majorBidi"/>
+                        <w:color w:val="4F81BD" w:themeColor="accent1"/>
+                        <w:sz w:val="80"/>
+                        <w:szCs w:val="80"/>
+                      </w:rPr>
+                      <w:t>Projet de Centre de tri</w:t>
+                    </w:r>
+                  </w:p>
+                </w:sdtContent>
+              </w:sdt>
+            </w:tc>
+          </w:tr>
+          <w:tr>
+            <w:sdt>
+              <w:sdtPr>
+                <w:rPr>
+                  <w:rFonts w:asciiTheme="majorHAnsi" w:eastAsiaTheme="majorEastAsia" w:hAnsiTheme="majorHAnsi" w:cstheme="majorBidi"/>
+                </w:rPr>
+                <w:alias w:val="Sous-titre"/>
+                <w:id w:val="13406923"/>
+                <w:placeholder>
+                  <w:docPart w:val="D7A0212ECAD84257B16C430C6BBA0E9C"/>
+                </w:placeholder>
+                <w:dataBinding w:prefixMappings="xmlns:ns0='http://schemas.openxmlformats.org/package/2006/metadata/core-properties' xmlns:ns1='http://purl.org/dc/elements/1.1/'" w:xpath="/ns0:coreProperties[1]/ns1:subject[1]" w:storeItemID="{6C3C8BC8-F283-45AE-878A-BAB7291924A1}"/>
+                <w:text/>
+              </w:sdtPr>
+              <w:sdtContent>
+                <w:tc>
+                  <w:tcPr>
+                    <w:tcW w:w="7672" w:type="dxa"/>
+                    <w:tcMar>
+                      <w:top w:w="216" w:type="dxa"/>
+                      <w:left w:w="115" w:type="dxa"/>
+                      <w:bottom w:w="216" w:type="dxa"/>
+                      <w:right w:w="115" w:type="dxa"/>
+                    </w:tcMar>
+                  </w:tcPr>
+                  <w:p>
+                    <w:pPr>
+                      <w:pStyle w:val="Sansinterligne"/>
+                      <w:rPr>
+                        <w:rFonts w:asciiTheme="majorHAnsi" w:eastAsiaTheme="majorEastAsia" w:hAnsiTheme="majorHAnsi" w:cstheme="majorBidi"/>
+                      </w:rPr>
+                    </w:pPr>
+                    <w:r>
+                      <w:rPr>
+                        <w:rFonts w:asciiTheme="majorHAnsi" w:eastAsiaTheme="majorEastAsia" w:hAnsiTheme="majorHAnsi" w:cstheme="majorBidi"/>
+                      </w:rPr>
+                      <w:t>Livrable 1</w:t>
+                    </w:r>
+                  </w:p>
+                </w:tc>
+              </w:sdtContent>
+            </w:sdt>
+          </w:tr>
+        </w:tbl>
+        <w:p/>
+        <w:p/>
+        <w:tbl>
+          <w:tblPr>
+            <w:tblpPr w:leftFromText="187" w:rightFromText="187" w:horzAnchor="margin" w:tblpXSpec="center" w:tblpYSpec="bottom"/>
+            <w:tblW w:w="4000" w:type="pct"/>
+            <w:tblLook w:val="04A0" w:firstRow="1" w:lastRow="0" w:firstColumn="1" w:lastColumn="0" w:noHBand="0" w:noVBand="1"/>
+          </w:tblPr>
+          <w:tblGrid>
+            <w:gridCol w:w="7096"/>
+          </w:tblGrid>
+          <w:tr>
+            <w:tc>
+              <w:tcPr>
+                <w:tcW w:w="7672" w:type="dxa"/>
+                <w:tcMar>
+                  <w:top w:w="216" w:type="dxa"/>
+                  <w:left w:w="115" w:type="dxa"/>
+                  <w:bottom w:w="216" w:type="dxa"/>
+                  <w:right w:w="115" w:type="dxa"/>
+                </w:tcMar>
+              </w:tcPr>
+              <w:sdt>
+                <w:sdtPr>
+                  <w:rPr>
+                    <w:color w:val="4F81BD" w:themeColor="accent1"/>
+                  </w:rPr>
+                  <w:alias w:val="Auteur"/>
+                  <w:id w:val="13406928"/>
+                  <w:placeholder>
+                    <w:docPart w:val="6766213EF5CE47718713C7F13EDB55D7"/>
+                  </w:placeholder>
+                  <w:dataBinding w:prefixMappings="xmlns:ns0='http://schemas.openxmlformats.org/package/2006/metadata/core-properties' xmlns:ns1='http://purl.org/dc/elements/1.1/'" w:xpath="/ns0:coreProperties[1]/ns1:creator[1]" w:storeItemID="{6C3C8BC8-F283-45AE-878A-BAB7291924A1}"/>
+                  <w:text/>
+                </w:sdtPr>
+                <w:sdtContent>
+                  <w:p>
+                    <w:pPr>
+                      <w:pStyle w:val="Sansinterligne"/>
+                      <w:rPr>
+                        <w:color w:val="4F81BD" w:themeColor="accent1"/>
+                      </w:rPr>
+                    </w:pPr>
+                    <w:r>
+                      <w:rPr>
+                        <w:color w:val="4F81BD" w:themeColor="accent1"/>
+                      </w:rPr>
+                      <w:t>Dalton</w:t>
+                    </w:r>
+                  </w:p>
+                </w:sdtContent>
+              </w:sdt>
+              <w:sdt>
+                <w:sdtPr>
+                  <w:rPr>
+                    <w:color w:val="4F81BD" w:themeColor="accent1"/>
+                  </w:rPr>
+                  <w:alias w:val="Date "/>
+                  <w:id w:val="13406932"/>
+                  <w:placeholder>
+                    <w:docPart w:val="273B61BDBA7A4441884A5EF45D91309E"/>
+                  </w:placeholder>
+                  <w:dataBinding w:prefixMappings="xmlns:ns0='http://schemas.microsoft.com/office/2006/coverPageProps'" w:xpath="/ns0:CoverPageProperties[1]/ns0:PublishDate[1]" w:storeItemID="{55AF091B-3C7A-41E3-B477-F2FDAA23CFDA}"/>
+                  <w:date w:fullDate="2014-09-23T00:00:00Z">
+                    <w:dateFormat w:val="dd/MM/yyyy"/>
+                    <w:lid w:val="fr-FR"/>
+                    <w:storeMappedDataAs w:val="dateTime"/>
+                    <w:calendar w:val="gregorian"/>
+                  </w:date>
+                </w:sdtPr>
+                <w:sdtContent>
+                  <w:p>
+                    <w:pPr>
+                      <w:pStyle w:val="Sansinterligne"/>
+                      <w:rPr>
+                        <w:color w:val="4F81BD" w:themeColor="accent1"/>
+                      </w:rPr>
+                    </w:pPr>
+                    <w:r>
+                      <w:rPr>
+                        <w:color w:val="4F81BD" w:themeColor="accent1"/>
+                      </w:rPr>
+                      <w:t>23/09/2014</w:t>
+                    </w:r>
+                  </w:p>
+                </w:sdtContent>
+              </w:sdt>
+              <w:p>
+                <w:pPr>
+                  <w:pStyle w:val="Sansinterligne"/>
+                  <w:rPr>
+                    <w:color w:val="4F81BD" w:themeColor="accent1"/>
+                  </w:rPr>
+                </w:pPr>
+              </w:p>
+            </w:tc>
+          </w:tr>
+        </w:tbl>
+        <w:p/>
+        <w:p>
+          <w:pPr>
+            <w:suppressAutoHyphens w:val="0"/>
+            <w:spacing w:after="0"/>
+          </w:pPr>
+          <w:r>
+            <w:br w:type="page"/>
+          </w:r>
+        </w:p>
+      </w:sdtContent>
+    </w:sdt>
+    <w:p>
+      <w:pPr>
+        <w:pStyle w:val="Titre1"/>
+      </w:pPr>
+      <w:r>
+        <w:rPr>
+          <w:noProof/>
+          <w:lang w:eastAsia="fr-FR"/>
+        </w:rPr>
+        <w:lastRenderedPageBreak/>
         <w:pict>
-          <v:rect id="_x0000_s1034" style="position:absolute;margin-left:-41.4pt;margin-top:0;width:514.8pt;height:421.2pt;z-index:251656192;mso-wrap-distance-left:9pt;mso-wrap-distance-top:0;mso-wrap-distance-right:9pt;mso-wrap-distance-bottom:0" fillcolor="black" stroked="f" strokeweight="0">
-            <v:fill color2="#333" angle="-90" type="gradient"/>
-            <v:textbox inset="18pt,,108pt,7.2pt">
-              <w:txbxContent>
-                <w:p>
-                  <w:pPr>
-                    <w:pStyle w:val="Sansinterligne"/>
-                    <w:rPr>
-                      <w:rFonts w:ascii="Cambria" w:hAnsi="Cambria"/>
-                      <w:color w:val="FFFFFF"/>
-                      <w:sz w:val="84"/>
-                      <w:szCs w:val="84"/>
-                    </w:rPr>
-                  </w:pPr>
-                  <w:r>
-                    <w:rPr>
-                      <w:rFonts w:ascii="Cambria" w:hAnsi="Cambria"/>
-                      <w:color w:val="FFFFFF"/>
-                      <w:sz w:val="84"/>
-                      <w:szCs w:val="84"/>
-                    </w:rPr>
-                    <w:t>Projet de Centre de tri</w:t>
-                  </w:r>
-                </w:p>
-              </w:txbxContent>
-            </v:textbox>
-          </v:rect>
-        </w:pict>
-      </w:r>
-    </w:p>
-    <w:p/>
-    <w:p/>
-    <w:p/>
-    <w:p>
-      <w:pPr>
-        <w:sectPr>
-          <w:pgSz w:w="12240" w:h="15840"/>
-          <w:pgMar w:top="1440" w:right="1800" w:bottom="1440" w:left="1800" w:header="0" w:footer="0" w:gutter="0"/>
-          <w:pgNumType w:start="0"/>
-          <w:cols w:space="720"/>
-          <w:formProt w:val="0"/>
-          <w:titlePg/>
-          <w:docGrid w:linePitch="360" w:charSpace="-2049"/>
-        </w:sectPr>
-      </w:pPr>
-      <w:r>
-        <w:pict>
-          <v:rect id="shape_0" o:spid="_x0000_s1033" style="position:absolute;margin-left:0;margin-top:0;width:514.75pt;height:291.55pt;z-index:251657216;mso-position-horizontal:center;mso-position-vertical-relative:margin" fillcolor="#4c4c4c" stroked="f" strokecolor="#3465a4">
-            <v:stroke joinstyle="round"/>
-            <w10:wrap anchory="margin"/>
-          </v:rect>
-        </w:pict>
-      </w:r>
-      <w:r>
-        <w:rPr>
-          <w:noProof/>
-          <w:lang w:eastAsia="fr-FR"/>
-        </w:rPr>
-        <w:pict>
-          <v:shapetype id="shapetype_55" o:spid="_x0000_m1035" coordsize="21600,21600" o:spt="100" adj="10800,,0" path="m,l@2,,21600,10800@2,21600,,21600@1,10800xe">
+          <v:shape id="shapetype_55" o:spid="_x0000_s1035" style="position:absolute;margin-left:0;margin-top:0;width:50pt;height:50pt;z-index:251655168;visibility:hidden" coordsize="21600,21600" o:spt="100" adj="10800,,0" path="m,l@2,,21600,10800@2,21600,,21600@1,10800xe">
             <v:stroke joinstyle="miter"/>
             <v:formulas>
               <v:f eqn="val 21600"/>
@@ -79,253 +301,13 @@
             <v:handles>
               <v:h position="@2,center"/>
             </v:handles>
-          </v:shapetype>
+            <o:lock v:ext="edit" selection="t"/>
+          </v:shape>
         </w:pict>
       </w:r>
-      <w:r>
-        <w:pict>
-          <v:group id="_x0000_s1028" alt="Groupe 7" style="position:absolute;margin-left:16.45pt;margin-top:-16.45pt;width:25.4pt;height:94.1pt;z-index:251658240" coordorigin="329,-329" coordsize="508,1882">
-            <v:shape id="_x0000_s1031" type="#shapetype_55" style="position:absolute;left:330;top:330;width:507;height:1223;rotation:90;mso-position-horizontal-relative:page;mso-position-vertical-relative:page" o:spt="100" adj="10800,,0" path="m,l@2,,21600,10800@2,21600,,21600@1,10800xe" fillcolor="#c4bc96" stroked="f" strokecolor="#3465a4">
-              <v:fill color2="#3b4369" type="solid"/>
-              <v:stroke joinstyle="round" endcap="flat"/>
-              <v:formulas>
-                <v:f eqn="val 21600"/>
-                <v:f eqn="val #0"/>
-                <v:f eqn="sum width 0 @1"/>
-                <v:f eqn="prod @2 1 2"/>
-                <v:f eqn="sum @2 0 @1"/>
-                <v:f eqn="if @4 @1 0"/>
-                <v:f eqn="if @4 @2 width"/>
-              </v:formulas>
-              <v:path gradientshapeok="t" o:connecttype="rect" textboxrect="@5,0,@6,21600"/>
-              <v:handles>
-                <v:h position="@2,center"/>
-              </v:handles>
-            </v:shape>
-            <v:shape id="_x0000_s1030" type="#shapetype_55" style="position:absolute;left:330;top:1;width:507;height:1223;rotation:90;mso-position-horizontal-relative:page;mso-position-vertical-relative:page" o:spt="100" adj="10800,,0" path="m,l@2,,21600,10800@2,21600,,21600@1,10800xe" fillcolor="#938953" stroked="f" strokecolor="#3465a4">
-              <v:fill color2="#6c76ac" type="solid"/>
-              <v:stroke joinstyle="round" endcap="flat"/>
-              <v:formulas>
-                <v:f eqn="val 21600"/>
-                <v:f eqn="val #0"/>
-                <v:f eqn="sum width 0 @1"/>
-                <v:f eqn="prod @2 1 2"/>
-                <v:f eqn="sum @2 0 @1"/>
-                <v:f eqn="if @4 @1 0"/>
-                <v:f eqn="if @4 @2 width"/>
-              </v:formulas>
-              <v:path gradientshapeok="t" o:connecttype="rect" textboxrect="@5,0,@6,21600"/>
-              <v:handles>
-                <v:h position="@2,center"/>
-              </v:handles>
-            </v:shape>
-            <v:shape id="_x0000_s1029" type="#shapetype_55" style="position:absolute;left:330;top:-328;width:507;height:1223;rotation:90;mso-position-horizontal-relative:page;mso-position-vertical-relative:page" o:spt="100" adj="10800,,0" path="m,l@2,,21600,10800@2,21600,,21600@1,10800xe" fillcolor="#484329" stroked="f" strokecolor="#3465a4">
-              <v:fill color2="#b7bcd6" type="solid"/>
-              <v:stroke joinstyle="round" endcap="flat"/>
-              <v:formulas>
-                <v:f eqn="val 21600"/>
-                <v:f eqn="val #0"/>
-                <v:f eqn="sum width 0 @1"/>
-                <v:f eqn="prod @2 1 2"/>
-                <v:f eqn="sum @2 0 @1"/>
-                <v:f eqn="if @4 @1 0"/>
-                <v:f eqn="if @4 @2 width"/>
-              </v:formulas>
-              <v:path gradientshapeok="t" o:connecttype="rect" textboxrect="@5,0,@6,21600"/>
-              <v:handles>
-                <v:h position="@2,center"/>
-              </v:handles>
-            </v:shape>
-          </v:group>
-        </w:pict>
-      </w:r>
-      <w:r>
-        <w:pict>
-          <v:rect id="_x0000_s1027" style="position:absolute;margin-left:.05pt;margin-top:0;width:231.65pt;height:291.6pt;z-index:251659264;mso-wrap-distance-left:9pt;mso-wrap-distance-top:0;mso-wrap-distance-right:9pt;mso-wrap-distance-bottom:0" stroked="f" strokeweight="0">
-            <v:textbox inset=",7.2pt,,7.2pt">
-              <w:txbxContent>
-                <w:p>
-                  <w:pPr>
-                    <w:pStyle w:val="Contenudecadre"/>
-                    <w:jc w:val="right"/>
-                    <w:rPr>
-                      <w:b/>
-                      <w:bCs/>
-                      <w:color w:val="1F497D"/>
-                      <w:spacing w:val="60"/>
-                      <w:sz w:val="20"/>
-                      <w:szCs w:val="20"/>
-                    </w:rPr>
-                  </w:pPr>
-                  <w:r>
-                    <w:rPr>
-                      <w:b/>
-                      <w:bCs/>
-                      <w:color w:val="1F497D"/>
-                      <w:spacing w:val="60"/>
-                      <w:sz w:val="20"/>
-                      <w:szCs w:val="20"/>
-                    </w:rPr>
-                    <w:t xml:space="preserve">     </w:t>
-                  </w:r>
-                </w:p>
-                <w:p>
-                  <w:pPr>
-                    <w:pStyle w:val="Contenudecadre"/>
-                    <w:jc w:val="right"/>
-                    <w:rPr>
-                      <w:b/>
-                      <w:bCs/>
-                      <w:color w:val="1F497D"/>
-                      <w:spacing w:val="60"/>
-                      <w:sz w:val="20"/>
-                      <w:szCs w:val="20"/>
-                    </w:rPr>
-                  </w:pPr>
-                  <w:r>
-                    <w:rPr>
-                      <w:b/>
-                      <w:bCs/>
-                      <w:color w:val="1F497D"/>
-                      <w:spacing w:val="60"/>
-                      <w:sz w:val="20"/>
-                      <w:szCs w:val="20"/>
-                    </w:rPr>
-                    <w:t xml:space="preserve">     </w:t>
-                  </w:r>
-                </w:p>
-                <w:p>
-                  <w:pPr>
-                    <w:pStyle w:val="Contenudecadre"/>
-                    <w:jc w:val="right"/>
-                    <w:rPr>
-                      <w:b/>
-                      <w:bCs/>
-                      <w:color w:val="1F497D"/>
-                      <w:spacing w:val="60"/>
-                      <w:sz w:val="20"/>
-                      <w:szCs w:val="20"/>
-                    </w:rPr>
-                  </w:pPr>
-                  <w:r>
-                    <w:rPr>
-                      <w:b/>
-                      <w:bCs/>
-                      <w:color w:val="1F497D"/>
-                      <w:spacing w:val="60"/>
-                      <w:sz w:val="20"/>
-                      <w:szCs w:val="20"/>
-                    </w:rPr>
-                    <w:t xml:space="preserve">     </w:t>
-                  </w:r>
-                </w:p>
-                <w:p>
-                  <w:pPr>
-                    <w:pStyle w:val="Contenudecadre"/>
-                    <w:jc w:val="right"/>
-                    <w:rPr>
-                      <w:b/>
-                      <w:bCs/>
-                      <w:color w:val="1F497D"/>
-                      <w:spacing w:val="60"/>
-                      <w:sz w:val="20"/>
-                      <w:szCs w:val="20"/>
-                    </w:rPr>
-                  </w:pPr>
-                  <w:r>
-                    <w:rPr>
-                      <w:b/>
-                      <w:bCs/>
-                      <w:color w:val="1F497D"/>
-                      <w:spacing w:val="60"/>
-                      <w:sz w:val="20"/>
-                      <w:szCs w:val="20"/>
-                    </w:rPr>
-                    <w:t xml:space="preserve">     </w:t>
-                  </w:r>
-                </w:p>
-                <w:p>
-                  <w:pPr>
-                    <w:pStyle w:val="Contenudecadre"/>
-                    <w:jc w:val="right"/>
-                    <w:rPr>
-                      <w:b/>
-                      <w:bCs/>
-                      <w:color w:val="1F497D"/>
-                      <w:spacing w:val="60"/>
-                      <w:sz w:val="20"/>
-                      <w:szCs w:val="20"/>
-                    </w:rPr>
-                  </w:pPr>
-                  <w:r>
-                    <w:rPr>
-                      <w:b/>
-                      <w:bCs/>
-                      <w:color w:val="1F497D"/>
-                      <w:spacing w:val="60"/>
-                      <w:sz w:val="20"/>
-                      <w:szCs w:val="20"/>
-                    </w:rPr>
-                    <w:t xml:space="preserve">     </w:t>
-                  </w:r>
-                </w:p>
-              </w:txbxContent>
-            </v:textbox>
-          </v:rect>
-        </w:pict>
-      </w:r>
-      <w:r>
-        <w:pict>
-          <v:rect id="_x0000_s1026" style="position:absolute;margin-left:.05pt;margin-top:0;width:283.15pt;height:291.6pt;z-index:251660288;mso-wrap-distance-left:9pt;mso-wrap-distance-top:0;mso-wrap-distance-right:9pt;mso-wrap-distance-bottom:0" stroked="f" strokeweight="0">
-            <v:textbox inset=",14.4pt,,7.2pt">
-              <w:txbxContent>
-                <w:p>
-                  <w:pPr>
-                    <w:pStyle w:val="Contenudecadre"/>
-                    <w:rPr>
-                      <w:rFonts w:ascii="Cambria" w:hAnsi="Cambria"/>
-                      <w:color w:val="1F497D"/>
-                      <w:sz w:val="40"/>
-                      <w:szCs w:val="40"/>
-                    </w:rPr>
-                  </w:pPr>
-                  <w:r>
-                    <w:rPr>
-                      <w:rFonts w:ascii="Cambria" w:hAnsi="Cambria"/>
-                      <w:color w:val="1F497D"/>
-                      <w:sz w:val="40"/>
-                      <w:szCs w:val="40"/>
-                    </w:rPr>
-                    <w:t>Dalton</w:t>
-                  </w:r>
-                </w:p>
-                <w:p>
-                  <w:pPr>
-                    <w:pStyle w:val="Contenudecadre"/>
-                  </w:pPr>
-                  <w:r>
-                    <w:t>Vision, cas d’utilisation, maquette interface</w:t>
-                  </w:r>
-                </w:p>
-                <w:p>
-                  <w:pPr>
-                    <w:pStyle w:val="Contenudecadre"/>
-                  </w:pPr>
-                </w:p>
-              </w:txbxContent>
-            </v:textbox>
-          </v:rect>
-        </w:pict>
-      </w:r>
-    </w:p>
-    <w:p>
-      <w:pPr>
-        <w:pStyle w:val="Titre1"/>
-        <w:pageBreakBefore/>
-        <w:spacing w:line="480" w:lineRule="auto"/>
-      </w:pPr>
-      <w:r>
-        <w:lastRenderedPageBreak/>
+      <w:bookmarkStart w:id="0" w:name="_GoBack"/>
+      <w:bookmarkEnd w:id="0"/>
+      <w:r>
         <w:t>Vision :</w:t>
       </w:r>
     </w:p>
@@ -456,10 +438,10 @@
           <w:lang w:eastAsia="fr-FR"/>
         </w:rPr>
         <w:drawing>
-          <wp:inline distT="0" distB="0" distL="0" distR="0" wp14:anchorId="4E38D306" wp14:editId="75047673">
-            <wp:extent cx="5681345" cy="4114165"/>
+          <wp:inline distT="0" distB="0" distL="0" distR="0">
+            <wp:extent cx="5486400" cy="3971382"/>
             <wp:effectExtent l="0" t="0" r="0" b="0"/>
-            <wp:docPr id="1" name="Picture"/>
+            <wp:docPr id="2" name="Image 2" descr="C:\Users\Baudouin\NetBeansProjects\Projet-ulaval-centre-de-recyclage---daltons\Projet-ulaval-centre-de-recyclage---daltons\Document\Maquette_UI\MaquetteUI.png"/>
             <wp:cNvGraphicFramePr>
               <a:graphicFrameLocks xmlns:a="http://schemas.openxmlformats.org/drawingml/2006/main" noChangeAspect="1"/>
             </wp:cNvGraphicFramePr>
@@ -467,13 +449,20 @@
               <a:graphicData uri="http://schemas.openxmlformats.org/drawingml/2006/picture">
                 <pic:pic xmlns:pic="http://schemas.openxmlformats.org/drawingml/2006/picture">
                   <pic:nvPicPr>
-                    <pic:cNvPr id="0" name="Picture"/>
+                    <pic:cNvPr id="0" name="Picture 1" descr="C:\Users\Baudouin\NetBeansProjects\Projet-ulaval-centre-de-recyclage---daltons\Projet-ulaval-centre-de-recyclage---daltons\Document\Maquette_UI\MaquetteUI.png"/>
                     <pic:cNvPicPr>
                       <a:picLocks noChangeAspect="1" noChangeArrowheads="1"/>
                     </pic:cNvPicPr>
                   </pic:nvPicPr>
                   <pic:blipFill>
-                    <a:blip r:embed="rId7"/>
+                    <a:blip r:embed="rId8">
+                      <a:extLst>
+                        <a:ext uri="{28A0092B-C50C-407E-A947-70E740481C1C}">
+                          <a14:useLocalDpi xmlns:a14="http://schemas.microsoft.com/office/drawing/2010/main" val="0"/>
+                        </a:ext>
+                      </a:extLst>
+                    </a:blip>
+                    <a:srcRect/>
                     <a:stretch>
                       <a:fillRect/>
                     </a:stretch>
@@ -481,17 +470,14 @@
                   <pic:spPr bwMode="auto">
                     <a:xfrm>
                       <a:off x="0" y="0"/>
-                      <a:ext cx="5681345" cy="4114165"/>
+                      <a:ext cx="5486400" cy="3971382"/>
                     </a:xfrm>
                     <a:prstGeom prst="rect">
                       <a:avLst/>
                     </a:prstGeom>
                     <a:noFill/>
-                    <a:ln w="9525">
+                    <a:ln>
                       <a:noFill/>
-                      <a:miter lim="800000"/>
-                      <a:headEnd/>
-                      <a:tailEnd/>
                     </a:ln>
                   </pic:spPr>
                 </pic:pic>
@@ -1546,8 +1532,6 @@
         </w:rPr>
         <w:t>-</w:t>
       </w:r>
-      <w:bookmarkStart w:id="0" w:name="_GoBack"/>
-      <w:bookmarkEnd w:id="0"/>
       <w:r>
         <w:rPr>
           <w:lang w:eastAsia="fr-FR"/>
@@ -4435,15 +4419,7 @@
           <w:color w:val="000000"/>
           <w:lang w:eastAsia="fr-FR"/>
         </w:rPr>
-        <w:t xml:space="preserve"> </w:t>
-      </w:r>
-      <w:r>
-        <w:rPr>
-          <w:rFonts w:eastAsia="Times New Roman" w:cs="Arial"/>
-          <w:color w:val="000000"/>
-          <w:lang w:eastAsia="fr-FR"/>
-        </w:rPr>
-        <w:t xml:space="preserve">L’utilisateur clique sur autre chose qu’une </w:t>
+        <w:t xml:space="preserve"> L’utilisateur clique sur autre chose qu’une </w:t>
       </w:r>
       <w:r>
         <w:rPr>
@@ -7499,6 +7475,688 @@
 </w:styles>
 </file>
 
+<file path=word/glossary/document.xml><?xml version="1.0" encoding="utf-8"?>
+<w:glossaryDocument xmlns:wpc="http://schemas.microsoft.com/office/word/2010/wordprocessingCanvas" xmlns:mc="http://schemas.openxmlformats.org/markup-compatibility/2006" xmlns:o="urn:schemas-microsoft-com:office:office" xmlns:r="http://schemas.openxmlformats.org/officeDocument/2006/relationships" xmlns:m="http://schemas.openxmlformats.org/officeDocument/2006/math" xmlns:v="urn:schemas-microsoft-com:vml" xmlns:wp14="http://schemas.microsoft.com/office/word/2010/wordprocessingDrawing" xmlns:wp="http://schemas.openxmlformats.org/drawingml/2006/wordprocessingDrawing" xmlns:w10="urn:schemas-microsoft-com:office:word" xmlns:w="http://schemas.openxmlformats.org/wordprocessingml/2006/main" xmlns:w14="http://schemas.microsoft.com/office/word/2010/wordml" xmlns:wpg="http://schemas.microsoft.com/office/word/2010/wordprocessingGroup" xmlns:wpi="http://schemas.microsoft.com/office/word/2010/wordprocessingInk" xmlns:wne="http://schemas.microsoft.com/office/word/2006/wordml" xmlns:wps="http://schemas.microsoft.com/office/word/2010/wordprocessingShape" mc:Ignorable="w14 wp14">
+  <w:docParts>
+    <w:docPart>
+      <w:docPartPr>
+        <w:name w:val="7615D358458542209E9DBA41047277ED"/>
+        <w:category>
+          <w:name w:val="Général"/>
+          <w:gallery w:val="placeholder"/>
+        </w:category>
+        <w:types>
+          <w:type w:val="bbPlcHdr"/>
+        </w:types>
+        <w:behaviors>
+          <w:behavior w:val="content"/>
+        </w:behaviors>
+        <w:guid w:val="{9C1C4FDA-2800-432C-934D-C47164084649}"/>
+      </w:docPartPr>
+      <w:docPartBody>
+        <w:p>
+          <w:pPr>
+            <w:pStyle w:val="7615D358458542209E9DBA41047277ED"/>
+          </w:pPr>
+          <w:r>
+            <w:rPr>
+              <w:rFonts w:asciiTheme="majorHAnsi" w:eastAsiaTheme="majorEastAsia" w:hAnsiTheme="majorHAnsi" w:cstheme="majorBidi"/>
+            </w:rPr>
+            <w:t>[Nom de la société]</w:t>
+          </w:r>
+        </w:p>
+      </w:docPartBody>
+    </w:docPart>
+    <w:docPart>
+      <w:docPartPr>
+        <w:name w:val="B2BC7F45571942AFBEC3DAA57EF52D5E"/>
+        <w:category>
+          <w:name w:val="Général"/>
+          <w:gallery w:val="placeholder"/>
+        </w:category>
+        <w:types>
+          <w:type w:val="bbPlcHdr"/>
+        </w:types>
+        <w:behaviors>
+          <w:behavior w:val="content"/>
+        </w:behaviors>
+        <w:guid w:val="{5272C1AB-FFFE-4289-BEA1-F1955E557379}"/>
+      </w:docPartPr>
+      <w:docPartBody>
+        <w:p>
+          <w:pPr>
+            <w:pStyle w:val="B2BC7F45571942AFBEC3DAA57EF52D5E"/>
+          </w:pPr>
+          <w:r>
+            <w:rPr>
+              <w:rFonts w:asciiTheme="majorHAnsi" w:eastAsiaTheme="majorEastAsia" w:hAnsiTheme="majorHAnsi" w:cstheme="majorBidi"/>
+              <w:color w:val="4F81BD" w:themeColor="accent1"/>
+              <w:sz w:val="80"/>
+              <w:szCs w:val="80"/>
+            </w:rPr>
+            <w:t>[Titre du document]</w:t>
+          </w:r>
+        </w:p>
+      </w:docPartBody>
+    </w:docPart>
+    <w:docPart>
+      <w:docPartPr>
+        <w:name w:val="D7A0212ECAD84257B16C430C6BBA0E9C"/>
+        <w:category>
+          <w:name w:val="Général"/>
+          <w:gallery w:val="placeholder"/>
+        </w:category>
+        <w:types>
+          <w:type w:val="bbPlcHdr"/>
+        </w:types>
+        <w:behaviors>
+          <w:behavior w:val="content"/>
+        </w:behaviors>
+        <w:guid w:val="{1F414EC8-69E8-40DD-A721-79D95B39DAA4}"/>
+      </w:docPartPr>
+      <w:docPartBody>
+        <w:p>
+          <w:pPr>
+            <w:pStyle w:val="D7A0212ECAD84257B16C430C6BBA0E9C"/>
+          </w:pPr>
+          <w:r>
+            <w:rPr>
+              <w:rFonts w:asciiTheme="majorHAnsi" w:eastAsiaTheme="majorEastAsia" w:hAnsiTheme="majorHAnsi" w:cstheme="majorBidi"/>
+            </w:rPr>
+            <w:t>[Sous-titre du document]</w:t>
+          </w:r>
+        </w:p>
+      </w:docPartBody>
+    </w:docPart>
+    <w:docPart>
+      <w:docPartPr>
+        <w:name w:val="6766213EF5CE47718713C7F13EDB55D7"/>
+        <w:category>
+          <w:name w:val="Général"/>
+          <w:gallery w:val="placeholder"/>
+        </w:category>
+        <w:types>
+          <w:type w:val="bbPlcHdr"/>
+        </w:types>
+        <w:behaviors>
+          <w:behavior w:val="content"/>
+        </w:behaviors>
+        <w:guid w:val="{D023C7B5-CB36-4E0C-BFAB-FDEDB5C8F711}"/>
+      </w:docPartPr>
+      <w:docPartBody>
+        <w:p>
+          <w:pPr>
+            <w:pStyle w:val="6766213EF5CE47718713C7F13EDB55D7"/>
+          </w:pPr>
+          <w:r>
+            <w:rPr>
+              <w:color w:val="4F81BD" w:themeColor="accent1"/>
+            </w:rPr>
+            <w:t>[Nom de l’auteur]</w:t>
+          </w:r>
+        </w:p>
+      </w:docPartBody>
+    </w:docPart>
+  </w:docParts>
+</w:glossaryDocument>
+</file>
+
+<file path=word/glossary/fontTable.xml><?xml version="1.0" encoding="utf-8"?>
+<w:fonts xmlns:mc="http://schemas.openxmlformats.org/markup-compatibility/2006" xmlns:r="http://schemas.openxmlformats.org/officeDocument/2006/relationships" xmlns:w="http://schemas.openxmlformats.org/wordprocessingml/2006/main" xmlns:w14="http://schemas.microsoft.com/office/word/2010/wordml" mc:Ignorable="w14">
+  <w:font w:name="Symbol">
+    <w:panose1 w:val="05050102010706020507"/>
+    <w:charset w:val="02"/>
+    <w:family w:val="roman"/>
+    <w:pitch w:val="variable"/>
+    <w:sig w:usb0="00000000" w:usb1="10000000" w:usb2="00000000" w:usb3="00000000" w:csb0="80000000" w:csb1="00000000"/>
+  </w:font>
+  <w:font w:name="Times New Roman">
+    <w:panose1 w:val="02020603050405020304"/>
+    <w:charset w:val="00"/>
+    <w:family w:val="roman"/>
+    <w:pitch w:val="variable"/>
+    <w:sig w:usb0="E0002EFF" w:usb1="C0007843" w:usb2="00000009" w:usb3="00000000" w:csb0="000001FF" w:csb1="00000000"/>
+  </w:font>
+  <w:font w:name="Courier New">
+    <w:panose1 w:val="02070309020205020404"/>
+    <w:charset w:val="00"/>
+    <w:family w:val="modern"/>
+    <w:pitch w:val="fixed"/>
+    <w:sig w:usb0="E0002AFF" w:usb1="C0007843" w:usb2="00000009" w:usb3="00000000" w:csb0="000001FF" w:csb1="00000000"/>
+  </w:font>
+  <w:font w:name="Wingdings">
+    <w:panose1 w:val="05000000000000000000"/>
+    <w:charset w:val="02"/>
+    <w:family w:val="auto"/>
+    <w:pitch w:val="variable"/>
+    <w:sig w:usb0="00000000" w:usb1="10000000" w:usb2="00000000" w:usb3="00000000" w:csb0="80000000" w:csb1="00000000"/>
+  </w:font>
+  <w:font w:name="Calibri">
+    <w:panose1 w:val="020F0502020204030204"/>
+    <w:charset w:val="00"/>
+    <w:family w:val="swiss"/>
+    <w:pitch w:val="variable"/>
+    <w:sig w:usb0="E00002FF" w:usb1="4000ACFF" w:usb2="00000001" w:usb3="00000000" w:csb0="0000019F" w:csb1="00000000"/>
+  </w:font>
+  <w:font w:name="SimSun">
+    <w:altName w:val="宋体"/>
+    <w:panose1 w:val="02010600030101010101"/>
+    <w:charset w:val="86"/>
+    <w:family w:val="auto"/>
+    <w:pitch w:val="variable"/>
+    <w:sig w:usb0="00000003" w:usb1="288F0000" w:usb2="00000016" w:usb3="00000000" w:csb0="00040001" w:csb1="00000000"/>
+  </w:font>
+  <w:font w:name="Cambria">
+    <w:panose1 w:val="02040503050406030204"/>
+    <w:charset w:val="00"/>
+    <w:family w:val="roman"/>
+    <w:pitch w:val="variable"/>
+    <w:sig w:usb0="E00002FF" w:usb1="400004FF" w:usb2="00000000" w:usb3="00000000" w:csb0="0000019F" w:csb1="00000000"/>
+  </w:font>
+  <w:font w:name="Tahoma">
+    <w:panose1 w:val="020B0604030504040204"/>
+    <w:charset w:val="00"/>
+    <w:family w:val="swiss"/>
+    <w:notTrueType/>
+    <w:pitch w:val="variable"/>
+    <w:sig w:usb0="00000003" w:usb1="00000000" w:usb2="00000000" w:usb3="00000000" w:csb0="00000001" w:csb1="00000000"/>
+  </w:font>
+  <w:font w:name="Liberation Sans">
+    <w:altName w:val="Arial"/>
+    <w:charset w:val="00"/>
+    <w:family w:val="swiss"/>
+    <w:pitch w:val="variable"/>
+  </w:font>
+  <w:font w:name="Microsoft YaHei">
+    <w:panose1 w:val="020B0503020204020204"/>
+    <w:charset w:val="86"/>
+    <w:family w:val="swiss"/>
+    <w:pitch w:val="variable"/>
+    <w:sig w:usb0="A0000287" w:usb1="28CF3C52" w:usb2="00000016" w:usb3="00000000" w:csb0="0004001F" w:csb1="00000000"/>
+  </w:font>
+  <w:font w:name="Mangal">
+    <w:panose1 w:val="02040503050203030202"/>
+    <w:charset w:val="01"/>
+    <w:family w:val="roman"/>
+    <w:notTrueType/>
+    <w:pitch w:val="variable"/>
+    <w:sig w:usb0="00002000" w:usb1="00000000" w:usb2="00000000" w:usb3="00000000" w:csb0="00000000" w:csb1="00000000"/>
+  </w:font>
+  <w:font w:name="Arial">
+    <w:panose1 w:val="020B0604020202020204"/>
+    <w:charset w:val="00"/>
+    <w:family w:val="swiss"/>
+    <w:pitch w:val="variable"/>
+    <w:sig w:usb0="E0002AFF" w:usb1="C0007843" w:usb2="00000009" w:usb3="00000000" w:csb0="000001FF" w:csb1="00000000"/>
+  </w:font>
+</w:fonts>
+</file>
+
+<file path=word/glossary/settings.xml><?xml version="1.0" encoding="utf-8"?>
+<w:settings xmlns:mc="http://schemas.openxmlformats.org/markup-compatibility/2006" xmlns:o="urn:schemas-microsoft-com:office:office" xmlns:r="http://schemas.openxmlformats.org/officeDocument/2006/relationships" xmlns:m="http://schemas.openxmlformats.org/officeDocument/2006/math" xmlns:v="urn:schemas-microsoft-com:vml" xmlns:w10="urn:schemas-microsoft-com:office:word" xmlns:w="http://schemas.openxmlformats.org/wordprocessingml/2006/main" xmlns:w14="http://schemas.microsoft.com/office/word/2010/wordml" xmlns:sl="http://schemas.openxmlformats.org/schemaLibrary/2006/main" mc:Ignorable="w14">
+  <w:view w:val="normal"/>
+  <w:defaultTabStop w:val="708"/>
+  <w:hyphenationZone w:val="425"/>
+  <w:characterSpacingControl w:val="doNotCompress"/>
+  <w:compat>
+    <w:useFELayout/>
+    <w:compatSetting w:name="compatibilityMode" w:uri="http://schemas.microsoft.com/office/word" w:val="14"/>
+    <w:compatSetting w:name="overrideTableStyleFontSizeAndJustification" w:uri="http://schemas.microsoft.com/office/word" w:val="1"/>
+    <w:compatSetting w:name="enableOpenTypeFeatures" w:uri="http://schemas.microsoft.com/office/word" w:val="1"/>
+    <w:compatSetting w:name="doNotFlipMirrorIndents" w:uri="http://schemas.microsoft.com/office/word" w:val="1"/>
+  </w:compat>
+  <w:rsids>
+    <w:rsidRoot w:val="00726260"/>
+    <w:rsid w:val="002366AB"/>
+    <w:rsid w:val="00726260"/>
+  </w:rsids>
+  <m:mathPr>
+    <m:mathFont m:val="Cambria Math"/>
+    <m:brkBin m:val="before"/>
+    <m:brkBinSub m:val="--"/>
+    <m:smallFrac m:val="0"/>
+    <m:dispDef/>
+    <m:lMargin m:val="0"/>
+    <m:rMargin m:val="0"/>
+    <m:defJc m:val="centerGroup"/>
+    <m:wrapIndent m:val="1440"/>
+    <m:intLim m:val="subSup"/>
+    <m:naryLim m:val="undOvr"/>
+  </m:mathPr>
+  <w:themeFontLang w:val="fr-FR"/>
+  <w:clrSchemeMapping w:bg1="light1" w:t1="dark1" w:bg2="light2" w:t2="dark2" w:accent1="accent1" w:accent2="accent2" w:accent3="accent3" w:accent4="accent4" w:accent5="accent5" w:accent6="accent6" w:hyperlink="hyperlink" w:followedHyperlink="followedHyperlink"/>
+  <w:decimalSymbol w:val=","/>
+  <w:listSeparator w:val=";"/>
+</w:settings>
+</file>
+
+<file path=word/glossary/styles.xml><?xml version="1.0" encoding="utf-8"?>
+<w:styles xmlns:mc="http://schemas.openxmlformats.org/markup-compatibility/2006" xmlns:r="http://schemas.openxmlformats.org/officeDocument/2006/relationships" xmlns:w="http://schemas.openxmlformats.org/wordprocessingml/2006/main" xmlns:w14="http://schemas.microsoft.com/office/word/2010/wordml" mc:Ignorable="w14">
+  <w:docDefaults>
+    <w:rPrDefault>
+      <w:rPr>
+        <w:rFonts w:asciiTheme="minorHAnsi" w:eastAsiaTheme="minorEastAsia" w:hAnsiTheme="minorHAnsi" w:cstheme="minorBidi"/>
+        <w:sz w:val="22"/>
+        <w:szCs w:val="22"/>
+        <w:lang w:val="fr-FR" w:eastAsia="fr-FR" w:bidi="ar-SA"/>
+      </w:rPr>
+    </w:rPrDefault>
+    <w:pPrDefault>
+      <w:pPr>
+        <w:spacing w:after="200" w:line="276" w:lineRule="auto"/>
+      </w:pPr>
+    </w:pPrDefault>
+  </w:docDefaults>
+  <w:latentStyles w:defLockedState="0" w:defUIPriority="99" w:defSemiHidden="1" w:defUnhideWhenUsed="1" w:defQFormat="0" w:count="267">
+    <w:lsdException w:name="Normal" w:semiHidden="0" w:uiPriority="0" w:unhideWhenUsed="0" w:qFormat="1"/>
+    <w:lsdException w:name="heading 1" w:semiHidden="0" w:uiPriority="9" w:unhideWhenUsed="0" w:qFormat="1"/>
+    <w:lsdException w:name="heading 2" w:uiPriority="9" w:qFormat="1"/>
+    <w:lsdException w:name="heading 3" w:uiPriority="9" w:qFormat="1"/>
+    <w:lsdException w:name="heading 4" w:uiPriority="9" w:qFormat="1"/>
+    <w:lsdException w:name="heading 5" w:uiPriority="9" w:qFormat="1"/>
+    <w:lsdException w:name="heading 6" w:uiPriority="9" w:qFormat="1"/>
+    <w:lsdException w:name="heading 7" w:uiPriority="9" w:qFormat="1"/>
+    <w:lsdException w:name="heading 8" w:uiPriority="9" w:qFormat="1"/>
+    <w:lsdException w:name="heading 9" w:uiPriority="9" w:qFormat="1"/>
+    <w:lsdException w:name="toc 1" w:uiPriority="39"/>
+    <w:lsdException w:name="toc 2" w:uiPriority="39"/>
+    <w:lsdException w:name="toc 3" w:uiPriority="39"/>
+    <w:lsdException w:name="toc 4" w:uiPriority="39"/>
+    <w:lsdException w:name="toc 5" w:uiPriority="39"/>
+    <w:lsdException w:name="toc 6" w:uiPriority="39"/>
+    <w:lsdException w:name="toc 7" w:uiPriority="39"/>
+    <w:lsdException w:name="toc 8" w:uiPriority="39"/>
+    <w:lsdException w:name="toc 9" w:uiPriority="39"/>
+    <w:lsdException w:name="caption" w:uiPriority="35" w:qFormat="1"/>
+    <w:lsdException w:name="Title" w:semiHidden="0" w:uiPriority="10" w:unhideWhenUsed="0" w:qFormat="1"/>
+    <w:lsdException w:name="Default Paragraph Font" w:uiPriority="1"/>
+    <w:lsdException w:name="Subtitle" w:semiHidden="0" w:uiPriority="11" w:unhideWhenUsed="0" w:qFormat="1"/>
+    <w:lsdException w:name="Strong" w:semiHidden="0" w:uiPriority="22" w:unhideWhenUsed="0" w:qFormat="1"/>
+    <w:lsdException w:name="Emphasis" w:semiHidden="0" w:uiPriority="20" w:unhideWhenUsed="0" w:qFormat="1"/>
+    <w:lsdException w:name="Table Grid" w:semiHidden="0" w:uiPriority="59" w:unhideWhenUsed="0"/>
+    <w:lsdException w:name="Placeholder Text" w:unhideWhenUsed="0"/>
+    <w:lsdException w:name="No Spacing" w:semiHidden="0" w:uiPriority="1" w:unhideWhenUsed="0" w:qFormat="1"/>
+    <w:lsdException w:name="Light Shading" w:semiHidden="0" w:uiPriority="60" w:unhideWhenUsed="0"/>
+    <w:lsdException w:name="Light List" w:semiHidden="0" w:uiPriority="61" w:unhideWhenUsed="0"/>
+    <w:lsdException w:name="Light Grid" w:semiHidden="0" w:uiPriority="62" w:unhideWhenUsed="0"/>
+    <w:lsdException w:name="Medium Shading 1" w:semiHidden="0" w:uiPriority="63" w:unhideWhenUsed="0"/>
+    <w:lsdException w:name="Medium Shading 2" w:semiHidden="0" w:uiPriority="64" w:unhideWhenUsed="0"/>
+    <w:lsdException w:name="Medium List 1" w:semiHidden="0" w:uiPriority="65" w:unhideWhenUsed="0"/>
+    <w:lsdException w:name="Medium List 2" w:semiHidden="0" w:uiPriority="66" w:unhideWhenUsed="0"/>
+    <w:lsdException w:name="Medium Grid 1" w:semiHidden="0" w:uiPriority="67" w:unhideWhenUsed="0"/>
+    <w:lsdException w:name="Medium Grid 2" w:semiHidden="0" w:uiPriority="68" w:unhideWhenUsed="0"/>
+    <w:lsdException w:name="Medium Grid 3" w:semiHidden="0" w:uiPriority="69" w:unhideWhenUsed="0"/>
+    <w:lsdException w:name="Dark List" w:semiHidden="0" w:uiPriority="70" w:unhideWhenUsed="0"/>
+    <w:lsdException w:name="Colorful Shading" w:semiHidden="0" w:uiPriority="71" w:unhideWhenUsed="0"/>
+    <w:lsdException w:name="Colorful List" w:semiHidden="0" w:uiPriority="72" w:unhideWhenUsed="0"/>
+    <w:lsdException w:name="Colorful Grid" w:semiHidden="0" w:uiPriority="73" w:unhideWhenUsed="0"/>
+    <w:lsdException w:name="Light Shading Accent 1" w:semiHidden="0" w:uiPriority="60" w:unhideWhenUsed="0"/>
+    <w:lsdException w:name="Light List Accent 1" w:semiHidden="0" w:uiPriority="61" w:unhideWhenUsed="0"/>
+    <w:lsdException w:name="Light Grid Accent 1" w:semiHidden="0" w:uiPriority="62" w:unhideWhenUsed="0"/>
+    <w:lsdException w:name="Medium Shading 1 Accent 1" w:semiHidden="0" w:uiPriority="63" w:unhideWhenUsed="0"/>
+    <w:lsdException w:name="Medium Shading 2 Accent 1" w:semiHidden="0" w:uiPriority="64" w:unhideWhenUsed="0"/>
+    <w:lsdException w:name="Medium List 1 Accent 1" w:semiHidden="0" w:uiPriority="65" w:unhideWhenUsed="0"/>
+    <w:lsdException w:name="Revision" w:unhideWhenUsed="0"/>
+    <w:lsdException w:name="List Paragraph" w:semiHidden="0" w:uiPriority="34" w:unhideWhenUsed="0" w:qFormat="1"/>
+    <w:lsdException w:name="Quote" w:semiHidden="0" w:uiPriority="29" w:unhideWhenUsed="0" w:qFormat="1"/>
+    <w:lsdException w:name="Intense Quote" w:semiHidden="0" w:uiPriority="30" w:unhideWhenUsed="0" w:qFormat="1"/>
+    <w:lsdException w:name="Medium List 2 Accent 1" w:semiHidden="0" w:uiPriority="66" w:unhideWhenUsed="0"/>
+    <w:lsdException w:name="Medium Grid 1 Accent 1" w:semiHidden="0" w:uiPriority="67" w:unhideWhenUsed="0"/>
+    <w:lsdException w:name="Medium Grid 2 Accent 1" w:semiHidden="0" w:uiPriority="68" w:unhideWhenUsed="0"/>
+    <w:lsdException w:name="Medium Grid 3 Accent 1" w:semiHidden="0" w:uiPriority="69" w:unhideWhenUsed="0"/>
+    <w:lsdException w:name="Dark List Accent 1" w:semiHidden="0" w:uiPriority="70" w:unhideWhenUsed="0"/>
+    <w:lsdException w:name="Colorful Shading Accent 1" w:semiHidden="0" w:uiPriority="71" w:unhideWhenUsed="0"/>
+    <w:lsdException w:name="Colorful List Accent 1" w:semiHidden="0" w:uiPriority="72" w:unhideWhenUsed="0"/>
+    <w:lsdException w:name="Colorful Grid Accent 1" w:semiHidden="0" w:uiPriority="73" w:unhideWhenUsed="0"/>
+    <w:lsdException w:name="Light Shading Accent 2" w:semiHidden="0" w:uiPriority="60" w:unhideWhenUsed="0"/>
+    <w:lsdException w:name="Light List Accent 2" w:semiHidden="0" w:uiPriority="61" w:unhideWhenUsed="0"/>
+    <w:lsdException w:name="Light Grid Accent 2" w:semiHidden="0" w:uiPriority="62" w:unhideWhenUsed="0"/>
+    <w:lsdException w:name="Medium Shading 1 Accent 2" w:semiHidden="0" w:uiPriority="63" w:unhideWhenUsed="0"/>
+    <w:lsdException w:name="Medium Shading 2 Accent 2" w:semiHidden="0" w:uiPriority="64" w:unhideWhenUsed="0"/>
+    <w:lsdException w:name="Medium List 1 Accent 2" w:semiHidden="0" w:uiPriority="65" w:unhideWhenUsed="0"/>
+    <w:lsdException w:name="Medium List 2 Accent 2" w:semiHidden="0" w:uiPriority="66" w:unhideWhenUsed="0"/>
+    <w:lsdException w:name="Medium Grid 1 Accent 2" w:semiHidden="0" w:uiPriority="67" w:unhideWhenUsed="0"/>
+    <w:lsdException w:name="Medium Grid 2 Accent 2" w:semiHidden="0" w:uiPriority="68" w:unhideWhenUsed="0"/>
+    <w:lsdException w:name="Medium Grid 3 Accent 2" w:semiHidden="0" w:uiPriority="69" w:unhideWhenUsed="0"/>
+    <w:lsdException w:name="Dark List Accent 2" w:semiHidden="0" w:uiPriority="70" w:unhideWhenUsed="0"/>
+    <w:lsdException w:name="Colorful Shading Accent 2" w:semiHidden="0" w:uiPriority="71" w:unhideWhenUsed="0"/>
+    <w:lsdException w:name="Colorful List Accent 2" w:semiHidden="0" w:uiPriority="72" w:unhideWhenUsed="0"/>
+    <w:lsdException w:name="Colorful Grid Accent 2" w:semiHidden="0" w:uiPriority="73" w:unhideWhenUsed="0"/>
+    <w:lsdException w:name="Light Shading Accent 3" w:semiHidden="0" w:uiPriority="60" w:unhideWhenUsed="0"/>
+    <w:lsdException w:name="Light List Accent 3" w:semiHidden="0" w:uiPriority="61" w:unhideWhenUsed="0"/>
+    <w:lsdException w:name="Light Grid Accent 3" w:semiHidden="0" w:uiPriority="62" w:unhideWhenUsed="0"/>
+    <w:lsdException w:name="Medium Shading 1 Accent 3" w:semiHidden="0" w:uiPriority="63" w:unhideWhenUsed="0"/>
+    <w:lsdException w:name="Medium Shading 2 Accent 3" w:semiHidden="0" w:uiPriority="64" w:unhideWhenUsed="0"/>
+    <w:lsdException w:name="Medium List 1 Accent 3" w:semiHidden="0" w:uiPriority="65" w:unhideWhenUsed="0"/>
+    <w:lsdException w:name="Medium List 2 Accent 3" w:semiHidden="0" w:uiPriority="66" w:unhideWhenUsed="0"/>
+    <w:lsdException w:name="Medium Grid 1 Accent 3" w:semiHidden="0" w:uiPriority="67" w:unhideWhenUsed="0"/>
+    <w:lsdException w:name="Medium Grid 2 Accent 3" w:semiHidden="0" w:uiPriority="68" w:unhideWhenUsed="0"/>
+    <w:lsdException w:name="Medium Grid 3 Accent 3" w:semiHidden="0" w:uiPriority="69" w:unhideWhenUsed="0"/>
+    <w:lsdException w:name="Dark List Accent 3" w:semiHidden="0" w:uiPriority="70" w:unhideWhenUsed="0"/>
+    <w:lsdException w:name="Colorful Shading Accent 3" w:semiHidden="0" w:uiPriority="71" w:unhideWhenUsed="0"/>
+    <w:lsdException w:name="Colorful List Accent 3" w:semiHidden="0" w:uiPriority="72" w:unhideWhenUsed="0"/>
+    <w:lsdException w:name="Colorful Grid Accent 3" w:semiHidden="0" w:uiPriority="73" w:unhideWhenUsed="0"/>
+    <w:lsdException w:name="Light Shading Accent 4" w:semiHidden="0" w:uiPriority="60" w:unhideWhenUsed="0"/>
+    <w:lsdException w:name="Light List Accent 4" w:semiHidden="0" w:uiPriority="61" w:unhideWhenUsed="0"/>
+    <w:lsdException w:name="Light Grid Accent 4" w:semiHidden="0" w:uiPriority="62" w:unhideWhenUsed="0"/>
+    <w:lsdException w:name="Medium Shading 1 Accent 4" w:semiHidden="0" w:uiPriority="63" w:unhideWhenUsed="0"/>
+    <w:lsdException w:name="Medium Shading 2 Accent 4" w:semiHidden="0" w:uiPriority="64" w:unhideWhenUsed="0"/>
+    <w:lsdException w:name="Medium List 1 Accent 4" w:semiHidden="0" w:uiPriority="65" w:unhideWhenUsed="0"/>
+    <w:lsdException w:name="Medium List 2 Accent 4" w:semiHidden="0" w:uiPriority="66" w:unhideWhenUsed="0"/>
+    <w:lsdException w:name="Medium Grid 1 Accent 4" w:semiHidden="0" w:uiPriority="67" w:unhideWhenUsed="0"/>
+    <w:lsdException w:name="Medium Grid 2 Accent 4" w:semiHidden="0" w:uiPriority="68" w:unhideWhenUsed="0"/>
+    <w:lsdException w:name="Medium Grid 3 Accent 4" w:semiHidden="0" w:uiPriority="69" w:unhideWhenUsed="0"/>
+    <w:lsdException w:name="Dark List Accent 4" w:semiHidden="0" w:uiPriority="70" w:unhideWhenUsed="0"/>
+    <w:lsdException w:name="Colorful Shading Accent 4" w:semiHidden="0" w:uiPriority="71" w:unhideWhenUsed="0"/>
+    <w:lsdException w:name="Colorful List Accent 4" w:semiHidden="0" w:uiPriority="72" w:unhideWhenUsed="0"/>
+    <w:lsdException w:name="Colorful Grid Accent 4" w:semiHidden="0" w:uiPriority="73" w:unhideWhenUsed="0"/>
+    <w:lsdException w:name="Light Shading Accent 5" w:semiHidden="0" w:uiPriority="60" w:unhideWhenUsed="0"/>
+    <w:lsdException w:name="Light List Accent 5" w:semiHidden="0" w:uiPriority="61" w:unhideWhenUsed="0"/>
+    <w:lsdException w:name="Light Grid Accent 5" w:semiHidden="0" w:uiPriority="62" w:unhideWhenUsed="0"/>
+    <w:lsdException w:name="Medium Shading 1 Accent 5" w:semiHidden="0" w:uiPriority="63" w:unhideWhenUsed="0"/>
+    <w:lsdException w:name="Medium Shading 2 Accent 5" w:semiHidden="0" w:uiPriority="64" w:unhideWhenUsed="0"/>
+    <w:lsdException w:name="Medium List 1 Accent 5" w:semiHidden="0" w:uiPriority="65" w:unhideWhenUsed="0"/>
+    <w:lsdException w:name="Medium List 2 Accent 5" w:semiHidden="0" w:uiPriority="66" w:unhideWhenUsed="0"/>
+    <w:lsdException w:name="Medium Grid 1 Accent 5" w:semiHidden="0" w:uiPriority="67" w:unhideWhenUsed="0"/>
+    <w:lsdException w:name="Medium Grid 2 Accent 5" w:semiHidden="0" w:uiPriority="68" w:unhideWhenUsed="0"/>
+    <w:lsdException w:name="Medium Grid 3 Accent 5" w:semiHidden="0" w:uiPriority="69" w:unhideWhenUsed="0"/>
+    <w:lsdException w:name="Dark List Accent 5" w:semiHidden="0" w:uiPriority="70" w:unhideWhenUsed="0"/>
+    <w:lsdException w:name="Colorful Shading Accent 5" w:semiHidden="0" w:uiPriority="71" w:unhideWhenUsed="0"/>
+    <w:lsdException w:name="Colorful List Accent 5" w:semiHidden="0" w:uiPriority="72" w:unhideWhenUsed="0"/>
+    <w:lsdException w:name="Colorful Grid Accent 5" w:semiHidden="0" w:uiPriority="73" w:unhideWhenUsed="0"/>
+    <w:lsdException w:name="Light Shading Accent 6" w:semiHidden="0" w:uiPriority="60" w:unhideWhenUsed="0"/>
+    <w:lsdException w:name="Light List Accent 6" w:semiHidden="0" w:uiPriority="61" w:unhideWhenUsed="0"/>
+    <w:lsdException w:name="Light Grid Accent 6" w:semiHidden="0" w:uiPriority="62" w:unhideWhenUsed="0"/>
+    <w:lsdException w:name="Medium Shading 1 Accent 6" w:semiHidden="0" w:uiPriority="63" w:unhideWhenUsed="0"/>
+    <w:lsdException w:name="Medium Shading 2 Accent 6" w:semiHidden="0" w:uiPriority="64" w:unhideWhenUsed="0"/>
+    <w:lsdException w:name="Medium List 1 Accent 6" w:semiHidden="0" w:uiPriority="65" w:unhideWhenUsed="0"/>
+    <w:lsdException w:name="Medium List 2 Accent 6" w:semiHidden="0" w:uiPriority="66" w:unhideWhenUsed="0"/>
+    <w:lsdException w:name="Medium Grid 1 Accent 6" w:semiHidden="0" w:uiPriority="67" w:unhideWhenUsed="0"/>
+    <w:lsdException w:name="Medium Grid 2 Accent 6" w:semiHidden="0" w:uiPriority="68" w:unhideWhenUsed="0"/>
+    <w:lsdException w:name="Medium Grid 3 Accent 6" w:semiHidden="0" w:uiPriority="69" w:unhideWhenUsed="0"/>
+    <w:lsdException w:name="Dark List Accent 6" w:semiHidden="0" w:uiPriority="70" w:unhideWhenUsed="0"/>
+    <w:lsdException w:name="Colorful Shading Accent 6" w:semiHidden="0" w:uiPriority="71" w:unhideWhenUsed="0"/>
+    <w:lsdException w:name="Colorful List Accent 6" w:semiHidden="0" w:uiPriority="72" w:unhideWhenUsed="0"/>
+    <w:lsdException w:name="Colorful Grid Accent 6" w:semiHidden="0" w:uiPriority="73" w:unhideWhenUsed="0"/>
+    <w:lsdException w:name="Subtle Emphasis" w:semiHidden="0" w:uiPriority="19" w:unhideWhenUsed="0" w:qFormat="1"/>
+    <w:lsdException w:name="Intense Emphasis" w:semiHidden="0" w:uiPriority="21" w:unhideWhenUsed="0" w:qFormat="1"/>
+    <w:lsdException w:name="Subtle Reference" w:semiHidden="0" w:uiPriority="31" w:unhideWhenUsed="0" w:qFormat="1"/>
+    <w:lsdException w:name="Intense Reference" w:semiHidden="0" w:uiPriority="32" w:unhideWhenUsed="0" w:qFormat="1"/>
+    <w:lsdException w:name="Book Title" w:semiHidden="0" w:uiPriority="33" w:unhideWhenUsed="0" w:qFormat="1"/>
+    <w:lsdException w:name="Bibliography" w:uiPriority="37"/>
+    <w:lsdException w:name="TOC Heading" w:uiPriority="39" w:qFormat="1"/>
+  </w:latentStyles>
+  <w:style w:type="paragraph" w:default="1" w:styleId="Normal">
+    <w:name w:val="Normal"/>
+    <w:qFormat/>
+  </w:style>
+  <w:style w:type="character" w:default="1" w:styleId="Policepardfaut">
+    <w:name w:val="Default Paragraph Font"/>
+    <w:uiPriority w:val="1"/>
+    <w:semiHidden/>
+    <w:unhideWhenUsed/>
+  </w:style>
+  <w:style w:type="table" w:default="1" w:styleId="TableauNormal">
+    <w:name w:val="Normal Table"/>
+    <w:uiPriority w:val="99"/>
+    <w:semiHidden/>
+    <w:unhideWhenUsed/>
+    <w:tblPr>
+      <w:tblInd w:w="0" w:type="dxa"/>
+      <w:tblCellMar>
+        <w:top w:w="0" w:type="dxa"/>
+        <w:left w:w="108" w:type="dxa"/>
+        <w:bottom w:w="0" w:type="dxa"/>
+        <w:right w:w="108" w:type="dxa"/>
+      </w:tblCellMar>
+    </w:tblPr>
+  </w:style>
+  <w:style w:type="numbering" w:default="1" w:styleId="Aucuneliste">
+    <w:name w:val="No List"/>
+    <w:uiPriority w:val="99"/>
+    <w:semiHidden/>
+    <w:unhideWhenUsed/>
+  </w:style>
+  <w:style w:type="paragraph" w:customStyle="1" w:styleId="7615D358458542209E9DBA41047277ED">
+    <w:name w:val="7615D358458542209E9DBA41047277ED"/>
+    <w:rsid w:val="00726260"/>
+  </w:style>
+  <w:style w:type="paragraph" w:customStyle="1" w:styleId="B2BC7F45571942AFBEC3DAA57EF52D5E">
+    <w:name w:val="B2BC7F45571942AFBEC3DAA57EF52D5E"/>
+    <w:rsid w:val="00726260"/>
+  </w:style>
+  <w:style w:type="paragraph" w:customStyle="1" w:styleId="D7A0212ECAD84257B16C430C6BBA0E9C">
+    <w:name w:val="D7A0212ECAD84257B16C430C6BBA0E9C"/>
+    <w:rsid w:val="00726260"/>
+  </w:style>
+  <w:style w:type="paragraph" w:customStyle="1" w:styleId="6766213EF5CE47718713C7F13EDB55D7">
+    <w:name w:val="6766213EF5CE47718713C7F13EDB55D7"/>
+    <w:rsid w:val="00726260"/>
+  </w:style>
+  <w:style w:type="paragraph" w:customStyle="1" w:styleId="273B61BDBA7A4441884A5EF45D91309E">
+    <w:name w:val="273B61BDBA7A4441884A5EF45D91309E"/>
+    <w:rsid w:val="00726260"/>
+  </w:style>
+</w:styles>
+</file>
+
+<file path=word/glossary/stylesWithEffects.xml><?xml version="1.0" encoding="utf-8"?>
+<w:styles xmlns:wpc="http://schemas.microsoft.com/office/word/2010/wordprocessingCanvas" xmlns:mc="http://schemas.openxmlformats.org/markup-compatibility/2006" xmlns:o="urn:schemas-microsoft-com:office:office" xmlns:r="http://schemas.openxmlformats.org/officeDocument/2006/relationships" xmlns:m="http://schemas.openxmlformats.org/officeDocument/2006/math" xmlns:v="urn:schemas-microsoft-com:vml" xmlns:wp14="http://schemas.microsoft.com/office/word/2010/wordprocessingDrawing" xmlns:wp="http://schemas.openxmlformats.org/drawingml/2006/wordprocessingDrawing" xmlns:w10="urn:schemas-microsoft-com:office:word" xmlns:w="http://schemas.openxmlformats.org/wordprocessingml/2006/main" xmlns:w14="http://schemas.microsoft.com/office/word/2010/wordml" xmlns:wpg="http://schemas.microsoft.com/office/word/2010/wordprocessingGroup" xmlns:wpi="http://schemas.microsoft.com/office/word/2010/wordprocessingInk" xmlns:wne="http://schemas.microsoft.com/office/word/2006/wordml" xmlns:wps="http://schemas.microsoft.com/office/word/2010/wordprocessingShape" mc:Ignorable="w14 wp14">
+  <w:docDefaults>
+    <w:rPrDefault>
+      <w:rPr>
+        <w:rFonts w:asciiTheme="minorHAnsi" w:eastAsiaTheme="minorEastAsia" w:hAnsiTheme="minorHAnsi" w:cstheme="minorBidi"/>
+        <w:sz w:val="22"/>
+        <w:szCs w:val="22"/>
+        <w:lang w:val="fr-FR" w:eastAsia="fr-FR" w:bidi="ar-SA"/>
+      </w:rPr>
+    </w:rPrDefault>
+    <w:pPrDefault>
+      <w:pPr>
+        <w:spacing w:after="200" w:line="276" w:lineRule="auto"/>
+      </w:pPr>
+    </w:pPrDefault>
+  </w:docDefaults>
+  <w:latentStyles w:defLockedState="0" w:defUIPriority="99" w:defSemiHidden="1" w:defUnhideWhenUsed="1" w:defQFormat="0" w:count="267">
+    <w:lsdException w:name="Normal" w:semiHidden="0" w:uiPriority="0" w:unhideWhenUsed="0" w:qFormat="1"/>
+    <w:lsdException w:name="heading 1" w:semiHidden="0" w:uiPriority="9" w:unhideWhenUsed="0" w:qFormat="1"/>
+    <w:lsdException w:name="heading 2" w:uiPriority="9" w:qFormat="1"/>
+    <w:lsdException w:name="heading 3" w:uiPriority="9" w:qFormat="1"/>
+    <w:lsdException w:name="heading 4" w:uiPriority="9" w:qFormat="1"/>
+    <w:lsdException w:name="heading 5" w:uiPriority="9" w:qFormat="1"/>
+    <w:lsdException w:name="heading 6" w:uiPriority="9" w:qFormat="1"/>
+    <w:lsdException w:name="heading 7" w:uiPriority="9" w:qFormat="1"/>
+    <w:lsdException w:name="heading 8" w:uiPriority="9" w:qFormat="1"/>
+    <w:lsdException w:name="heading 9" w:uiPriority="9" w:qFormat="1"/>
+    <w:lsdException w:name="toc 1" w:uiPriority="39"/>
+    <w:lsdException w:name="toc 2" w:uiPriority="39"/>
+    <w:lsdException w:name="toc 3" w:uiPriority="39"/>
+    <w:lsdException w:name="toc 4" w:uiPriority="39"/>
+    <w:lsdException w:name="toc 5" w:uiPriority="39"/>
+    <w:lsdException w:name="toc 6" w:uiPriority="39"/>
+    <w:lsdException w:name="toc 7" w:uiPriority="39"/>
+    <w:lsdException w:name="toc 8" w:uiPriority="39"/>
+    <w:lsdException w:name="toc 9" w:uiPriority="39"/>
+    <w:lsdException w:name="caption" w:uiPriority="35" w:qFormat="1"/>
+    <w:lsdException w:name="Title" w:semiHidden="0" w:uiPriority="10" w:unhideWhenUsed="0" w:qFormat="1"/>
+    <w:lsdException w:name="Default Paragraph Font" w:uiPriority="1"/>
+    <w:lsdException w:name="Subtitle" w:semiHidden="0" w:uiPriority="11" w:unhideWhenUsed="0" w:qFormat="1"/>
+    <w:lsdException w:name="Strong" w:semiHidden="0" w:uiPriority="22" w:unhideWhenUsed="0" w:qFormat="1"/>
+    <w:lsdException w:name="Emphasis" w:semiHidden="0" w:uiPriority="20" w:unhideWhenUsed="0" w:qFormat="1"/>
+    <w:lsdException w:name="Table Grid" w:semiHidden="0" w:uiPriority="59" w:unhideWhenUsed="0"/>
+    <w:lsdException w:name="Placeholder Text" w:unhideWhenUsed="0"/>
+    <w:lsdException w:name="No Spacing" w:semiHidden="0" w:uiPriority="1" w:unhideWhenUsed="0" w:qFormat="1"/>
+    <w:lsdException w:name="Light Shading" w:semiHidden="0" w:uiPriority="60" w:unhideWhenUsed="0"/>
+    <w:lsdException w:name="Light List" w:semiHidden="0" w:uiPriority="61" w:unhideWhenUsed="0"/>
+    <w:lsdException w:name="Light Grid" w:semiHidden="0" w:uiPriority="62" w:unhideWhenUsed="0"/>
+    <w:lsdException w:name="Medium Shading 1" w:semiHidden="0" w:uiPriority="63" w:unhideWhenUsed="0"/>
+    <w:lsdException w:name="Medium Shading 2" w:semiHidden="0" w:uiPriority="64" w:unhideWhenUsed="0"/>
+    <w:lsdException w:name="Medium List 1" w:semiHidden="0" w:uiPriority="65" w:unhideWhenUsed="0"/>
+    <w:lsdException w:name="Medium List 2" w:semiHidden="0" w:uiPriority="66" w:unhideWhenUsed="0"/>
+    <w:lsdException w:name="Medium Grid 1" w:semiHidden="0" w:uiPriority="67" w:unhideWhenUsed="0"/>
+    <w:lsdException w:name="Medium Grid 2" w:semiHidden="0" w:uiPriority="68" w:unhideWhenUsed="0"/>
+    <w:lsdException w:name="Medium Grid 3" w:semiHidden="0" w:uiPriority="69" w:unhideWhenUsed="0"/>
+    <w:lsdException w:name="Dark List" w:semiHidden="0" w:uiPriority="70" w:unhideWhenUsed="0"/>
+    <w:lsdException w:name="Colorful Shading" w:semiHidden="0" w:uiPriority="71" w:unhideWhenUsed="0"/>
+    <w:lsdException w:name="Colorful List" w:semiHidden="0" w:uiPriority="72" w:unhideWhenUsed="0"/>
+    <w:lsdException w:name="Colorful Grid" w:semiHidden="0" w:uiPriority="73" w:unhideWhenUsed="0"/>
+    <w:lsdException w:name="Light Shading Accent 1" w:semiHidden="0" w:uiPriority="60" w:unhideWhenUsed="0"/>
+    <w:lsdException w:name="Light List Accent 1" w:semiHidden="0" w:uiPriority="61" w:unhideWhenUsed="0"/>
+    <w:lsdException w:name="Light Grid Accent 1" w:semiHidden="0" w:uiPriority="62" w:unhideWhenUsed="0"/>
+    <w:lsdException w:name="Medium Shading 1 Accent 1" w:semiHidden="0" w:uiPriority="63" w:unhideWhenUsed="0"/>
+    <w:lsdException w:name="Medium Shading 2 Accent 1" w:semiHidden="0" w:uiPriority="64" w:unhideWhenUsed="0"/>
+    <w:lsdException w:name="Medium List 1 Accent 1" w:semiHidden="0" w:uiPriority="65" w:unhideWhenUsed="0"/>
+    <w:lsdException w:name="Revision" w:unhideWhenUsed="0"/>
+    <w:lsdException w:name="List Paragraph" w:semiHidden="0" w:uiPriority="34" w:unhideWhenUsed="0" w:qFormat="1"/>
+    <w:lsdException w:name="Quote" w:semiHidden="0" w:uiPriority="29" w:unhideWhenUsed="0" w:qFormat="1"/>
+    <w:lsdException w:name="Intense Quote" w:semiHidden="0" w:uiPriority="30" w:unhideWhenUsed="0" w:qFormat="1"/>
+    <w:lsdException w:name="Medium List 2 Accent 1" w:semiHidden="0" w:uiPriority="66" w:unhideWhenUsed="0"/>
+    <w:lsdException w:name="Medium Grid 1 Accent 1" w:semiHidden="0" w:uiPriority="67" w:unhideWhenUsed="0"/>
+    <w:lsdException w:name="Medium Grid 2 Accent 1" w:semiHidden="0" w:uiPriority="68" w:unhideWhenUsed="0"/>
+    <w:lsdException w:name="Medium Grid 3 Accent 1" w:semiHidden="0" w:uiPriority="69" w:unhideWhenUsed="0"/>
+    <w:lsdException w:name="Dark List Accent 1" w:semiHidden="0" w:uiPriority="70" w:unhideWhenUsed="0"/>
+    <w:lsdException w:name="Colorful Shading Accent 1" w:semiHidden="0" w:uiPriority="71" w:unhideWhenUsed="0"/>
+    <w:lsdException w:name="Colorful List Accent 1" w:semiHidden="0" w:uiPriority="72" w:unhideWhenUsed="0"/>
+    <w:lsdException w:name="Colorful Grid Accent 1" w:semiHidden="0" w:uiPriority="73" w:unhideWhenUsed="0"/>
+    <w:lsdException w:name="Light Shading Accent 2" w:semiHidden="0" w:uiPriority="60" w:unhideWhenUsed="0"/>
+    <w:lsdException w:name="Light List Accent 2" w:semiHidden="0" w:uiPriority="61" w:unhideWhenUsed="0"/>
+    <w:lsdException w:name="Light Grid Accent 2" w:semiHidden="0" w:uiPriority="62" w:unhideWhenUsed="0"/>
+    <w:lsdException w:name="Medium Shading 1 Accent 2" w:semiHidden="0" w:uiPriority="63" w:unhideWhenUsed="0"/>
+    <w:lsdException w:name="Medium Shading 2 Accent 2" w:semiHidden="0" w:uiPriority="64" w:unhideWhenUsed="0"/>
+    <w:lsdException w:name="Medium List 1 Accent 2" w:semiHidden="0" w:uiPriority="65" w:unhideWhenUsed="0"/>
+    <w:lsdException w:name="Medium List 2 Accent 2" w:semiHidden="0" w:uiPriority="66" w:unhideWhenUsed="0"/>
+    <w:lsdException w:name="Medium Grid 1 Accent 2" w:semiHidden="0" w:uiPriority="67" w:unhideWhenUsed="0"/>
+    <w:lsdException w:name="Medium Grid 2 Accent 2" w:semiHidden="0" w:uiPriority="68" w:unhideWhenUsed="0"/>
+    <w:lsdException w:name="Medium Grid 3 Accent 2" w:semiHidden="0" w:uiPriority="69" w:unhideWhenUsed="0"/>
+    <w:lsdException w:name="Dark List Accent 2" w:semiHidden="0" w:uiPriority="70" w:unhideWhenUsed="0"/>
+    <w:lsdException w:name="Colorful Shading Accent 2" w:semiHidden="0" w:uiPriority="71" w:unhideWhenUsed="0"/>
+    <w:lsdException w:name="Colorful List Accent 2" w:semiHidden="0" w:uiPriority="72" w:unhideWhenUsed="0"/>
+    <w:lsdException w:name="Colorful Grid Accent 2" w:semiHidden="0" w:uiPriority="73" w:unhideWhenUsed="0"/>
+    <w:lsdException w:name="Light Shading Accent 3" w:semiHidden="0" w:uiPriority="60" w:unhideWhenUsed="0"/>
+    <w:lsdException w:name="Light List Accent 3" w:semiHidden="0" w:uiPriority="61" w:unhideWhenUsed="0"/>
+    <w:lsdException w:name="Light Grid Accent 3" w:semiHidden="0" w:uiPriority="62" w:unhideWhenUsed="0"/>
+    <w:lsdException w:name="Medium Shading 1 Accent 3" w:semiHidden="0" w:uiPriority="63" w:unhideWhenUsed="0"/>
+    <w:lsdException w:name="Medium Shading 2 Accent 3" w:semiHidden="0" w:uiPriority="64" w:unhideWhenUsed="0"/>
+    <w:lsdException w:name="Medium List 1 Accent 3" w:semiHidden="0" w:uiPriority="65" w:unhideWhenUsed="0"/>
+    <w:lsdException w:name="Medium List 2 Accent 3" w:semiHidden="0" w:uiPriority="66" w:unhideWhenUsed="0"/>
+    <w:lsdException w:name="Medium Grid 1 Accent 3" w:semiHidden="0" w:uiPriority="67" w:unhideWhenUsed="0"/>
+    <w:lsdException w:name="Medium Grid 2 Accent 3" w:semiHidden="0" w:uiPriority="68" w:unhideWhenUsed="0"/>
+    <w:lsdException w:name="Medium Grid 3 Accent 3" w:semiHidden="0" w:uiPriority="69" w:unhideWhenUsed="0"/>
+    <w:lsdException w:name="Dark List Accent 3" w:semiHidden="0" w:uiPriority="70" w:unhideWhenUsed="0"/>
+    <w:lsdException w:name="Colorful Shading Accent 3" w:semiHidden="0" w:uiPriority="71" w:unhideWhenUsed="0"/>
+    <w:lsdException w:name="Colorful List Accent 3" w:semiHidden="0" w:uiPriority="72" w:unhideWhenUsed="0"/>
+    <w:lsdException w:name="Colorful Grid Accent 3" w:semiHidden="0" w:uiPriority="73" w:unhideWhenUsed="0"/>
+    <w:lsdException w:name="Light Shading Accent 4" w:semiHidden="0" w:uiPriority="60" w:unhideWhenUsed="0"/>
+    <w:lsdException w:name="Light List Accent 4" w:semiHidden="0" w:uiPriority="61" w:unhideWhenUsed="0"/>
+    <w:lsdException w:name="Light Grid Accent 4" w:semiHidden="0" w:uiPriority="62" w:unhideWhenUsed="0"/>
+    <w:lsdException w:name="Medium Shading 1 Accent 4" w:semiHidden="0" w:uiPriority="63" w:unhideWhenUsed="0"/>
+    <w:lsdException w:name="Medium Shading 2 Accent 4" w:semiHidden="0" w:uiPriority="64" w:unhideWhenUsed="0"/>
+    <w:lsdException w:name="Medium List 1 Accent 4" w:semiHidden="0" w:uiPriority="65" w:unhideWhenUsed="0"/>
+    <w:lsdException w:name="Medium List 2 Accent 4" w:semiHidden="0" w:uiPriority="66" w:unhideWhenUsed="0"/>
+    <w:lsdException w:name="Medium Grid 1 Accent 4" w:semiHidden="0" w:uiPriority="67" w:unhideWhenUsed="0"/>
+    <w:lsdException w:name="Medium Grid 2 Accent 4" w:semiHidden="0" w:uiPriority="68" w:unhideWhenUsed="0"/>
+    <w:lsdException w:name="Medium Grid 3 Accent 4" w:semiHidden="0" w:uiPriority="69" w:unhideWhenUsed="0"/>
+    <w:lsdException w:name="Dark List Accent 4" w:semiHidden="0" w:uiPriority="70" w:unhideWhenUsed="0"/>
+    <w:lsdException w:name="Colorful Shading Accent 4" w:semiHidden="0" w:uiPriority="71" w:unhideWhenUsed="0"/>
+    <w:lsdException w:name="Colorful List Accent 4" w:semiHidden="0" w:uiPriority="72" w:unhideWhenUsed="0"/>
+    <w:lsdException w:name="Colorful Grid Accent 4" w:semiHidden="0" w:uiPriority="73" w:unhideWhenUsed="0"/>
+    <w:lsdException w:name="Light Shading Accent 5" w:semiHidden="0" w:uiPriority="60" w:unhideWhenUsed="0"/>
+    <w:lsdException w:name="Light List Accent 5" w:semiHidden="0" w:uiPriority="61" w:unhideWhenUsed="0"/>
+    <w:lsdException w:name="Light Grid Accent 5" w:semiHidden="0" w:uiPriority="62" w:unhideWhenUsed="0"/>
+    <w:lsdException w:name="Medium Shading 1 Accent 5" w:semiHidden="0" w:uiPriority="63" w:unhideWhenUsed="0"/>
+    <w:lsdException w:name="Medium Shading 2 Accent 5" w:semiHidden="0" w:uiPriority="64" w:unhideWhenUsed="0"/>
+    <w:lsdException w:name="Medium List 1 Accent 5" w:semiHidden="0" w:uiPriority="65" w:unhideWhenUsed="0"/>
+    <w:lsdException w:name="Medium List 2 Accent 5" w:semiHidden="0" w:uiPriority="66" w:unhideWhenUsed="0"/>
+    <w:lsdException w:name="Medium Grid 1 Accent 5" w:semiHidden="0" w:uiPriority="67" w:unhideWhenUsed="0"/>
+    <w:lsdException w:name="Medium Grid 2 Accent 5" w:semiHidden="0" w:uiPriority="68" w:unhideWhenUsed="0"/>
+    <w:lsdException w:name="Medium Grid 3 Accent 5" w:semiHidden="0" w:uiPriority="69" w:unhideWhenUsed="0"/>
+    <w:lsdException w:name="Dark List Accent 5" w:semiHidden="0" w:uiPriority="70" w:unhideWhenUsed="0"/>
+    <w:lsdException w:name="Colorful Shading Accent 5" w:semiHidden="0" w:uiPriority="71" w:unhideWhenUsed="0"/>
+    <w:lsdException w:name="Colorful List Accent 5" w:semiHidden="0" w:uiPriority="72" w:unhideWhenUsed="0"/>
+    <w:lsdException w:name="Colorful Grid Accent 5" w:semiHidden="0" w:uiPriority="73" w:unhideWhenUsed="0"/>
+    <w:lsdException w:name="Light Shading Accent 6" w:semiHidden="0" w:uiPriority="60" w:unhideWhenUsed="0"/>
+    <w:lsdException w:name="Light List Accent 6" w:semiHidden="0" w:uiPriority="61" w:unhideWhenUsed="0"/>
+    <w:lsdException w:name="Light Grid Accent 6" w:semiHidden="0" w:uiPriority="62" w:unhideWhenUsed="0"/>
+    <w:lsdException w:name="Medium Shading 1 Accent 6" w:semiHidden="0" w:uiPriority="63" w:unhideWhenUsed="0"/>
+    <w:lsdException w:name="Medium Shading 2 Accent 6" w:semiHidden="0" w:uiPriority="64" w:unhideWhenUsed="0"/>
+    <w:lsdException w:name="Medium List 1 Accent 6" w:semiHidden="0" w:uiPriority="65" w:unhideWhenUsed="0"/>
+    <w:lsdException w:name="Medium List 2 Accent 6" w:semiHidden="0" w:uiPriority="66" w:unhideWhenUsed="0"/>
+    <w:lsdException w:name="Medium Grid 1 Accent 6" w:semiHidden="0" w:uiPriority="67" w:unhideWhenUsed="0"/>
+    <w:lsdException w:name="Medium Grid 2 Accent 6" w:semiHidden="0" w:uiPriority="68" w:unhideWhenUsed="0"/>
+    <w:lsdException w:name="Medium Grid 3 Accent 6" w:semiHidden="0" w:uiPriority="69" w:unhideWhenUsed="0"/>
+    <w:lsdException w:name="Dark List Accent 6" w:semiHidden="0" w:uiPriority="70" w:unhideWhenUsed="0"/>
+    <w:lsdException w:name="Colorful Shading Accent 6" w:semiHidden="0" w:uiPriority="71" w:unhideWhenUsed="0"/>
+    <w:lsdException w:name="Colorful List Accent 6" w:semiHidden="0" w:uiPriority="72" w:unhideWhenUsed="0"/>
+    <w:lsdException w:name="Colorful Grid Accent 6" w:semiHidden="0" w:uiPriority="73" w:unhideWhenUsed="0"/>
+    <w:lsdException w:name="Subtle Emphasis" w:semiHidden="0" w:uiPriority="19" w:unhideWhenUsed="0" w:qFormat="1"/>
+    <w:lsdException w:name="Intense Emphasis" w:semiHidden="0" w:uiPriority="21" w:unhideWhenUsed="0" w:qFormat="1"/>
+    <w:lsdException w:name="Subtle Reference" w:semiHidden="0" w:uiPriority="31" w:unhideWhenUsed="0" w:qFormat="1"/>
+    <w:lsdException w:name="Intense Reference" w:semiHidden="0" w:uiPriority="32" w:unhideWhenUsed="0" w:qFormat="1"/>
+    <w:lsdException w:name="Book Title" w:semiHidden="0" w:uiPriority="33" w:unhideWhenUsed="0" w:qFormat="1"/>
+    <w:lsdException w:name="Bibliography" w:uiPriority="37"/>
+    <w:lsdException w:name="TOC Heading" w:uiPriority="39" w:qFormat="1"/>
+  </w:latentStyles>
+  <w:style w:type="paragraph" w:default="1" w:styleId="Normal">
+    <w:name w:val="Normal"/>
+    <w:qFormat/>
+  </w:style>
+  <w:style w:type="character" w:default="1" w:styleId="Policepardfaut">
+    <w:name w:val="Default Paragraph Font"/>
+    <w:uiPriority w:val="1"/>
+    <w:semiHidden/>
+    <w:unhideWhenUsed/>
+  </w:style>
+  <w:style w:type="table" w:default="1" w:styleId="TableauNormal">
+    <w:name w:val="Normal Table"/>
+    <w:uiPriority w:val="99"/>
+    <w:semiHidden/>
+    <w:unhideWhenUsed/>
+    <w:tblPr>
+      <w:tblInd w:w="0" w:type="dxa"/>
+      <w:tblCellMar>
+        <w:top w:w="0" w:type="dxa"/>
+        <w:left w:w="108" w:type="dxa"/>
+        <w:bottom w:w="0" w:type="dxa"/>
+        <w:right w:w="108" w:type="dxa"/>
+      </w:tblCellMar>
+    </w:tblPr>
+  </w:style>
+  <w:style w:type="numbering" w:default="1" w:styleId="Aucuneliste">
+    <w:name w:val="No List"/>
+    <w:uiPriority w:val="99"/>
+    <w:semiHidden/>
+    <w:unhideWhenUsed/>
+  </w:style>
+  <w:style w:type="paragraph" w:customStyle="1" w:styleId="7615D358458542209E9DBA41047277ED">
+    <w:name w:val="7615D358458542209E9DBA41047277ED"/>
+    <w:rsid w:val="00726260"/>
+  </w:style>
+  <w:style w:type="paragraph" w:customStyle="1" w:styleId="B2BC7F45571942AFBEC3DAA57EF52D5E">
+    <w:name w:val="B2BC7F45571942AFBEC3DAA57EF52D5E"/>
+    <w:rsid w:val="00726260"/>
+  </w:style>
+  <w:style w:type="paragraph" w:customStyle="1" w:styleId="D7A0212ECAD84257B16C430C6BBA0E9C">
+    <w:name w:val="D7A0212ECAD84257B16C430C6BBA0E9C"/>
+    <w:rsid w:val="00726260"/>
+  </w:style>
+  <w:style w:type="paragraph" w:customStyle="1" w:styleId="6766213EF5CE47718713C7F13EDB55D7">
+    <w:name w:val="6766213EF5CE47718713C7F13EDB55D7"/>
+    <w:rsid w:val="00726260"/>
+  </w:style>
+  <w:style w:type="paragraph" w:customStyle="1" w:styleId="273B61BDBA7A4441884A5EF45D91309E">
+    <w:name w:val="273B61BDBA7A4441884A5EF45D91309E"/>
+    <w:rsid w:val="00726260"/>
+  </w:style>
+</w:styles>
+</file>
+
+<file path=word/glossary/webSettings.xml><?xml version="1.0" encoding="utf-8"?>
+<w:webSettings xmlns:mc="http://schemas.openxmlformats.org/markup-compatibility/2006" xmlns:r="http://schemas.openxmlformats.org/officeDocument/2006/relationships" xmlns:w="http://schemas.openxmlformats.org/wordprocessingml/2006/main" xmlns:w14="http://schemas.microsoft.com/office/word/2010/wordml" mc:Ignorable="w14">
+  <w:optimizeForBrowser/>
+  <w:allowPNG/>
+</w:webSettings>
+</file>
+
 <file path=word/theme/theme1.xml><?xml version="1.0" encoding="utf-8"?>
 <a:theme xmlns:a="http://schemas.openxmlformats.org/drawingml/2006/main" name="Thème Office">
   <a:themeElements>
@@ -7786,7 +8444,7 @@
 
 <file path=customXml/item1.xml><?xml version="1.0" encoding="utf-8"?>
 <CoverPageProperties xmlns="http://schemas.microsoft.com/office/2006/coverPageProps">
-  <PublishDate/>
+  <PublishDate>2014-09-23T00:00:00</PublishDate>
   <Abstract>Vision, cas d’utilisation, maquette interface</Abstract>
   <CompanyAddress/>
   <CompanyPhone/>
@@ -7795,10 +8453,22 @@
 </CoverPageProperties>
 </file>
 
+<file path=customXml/item2.xml><?xml version="1.0" encoding="utf-8"?>
+<b:Sources xmlns:b="http://schemas.openxmlformats.org/officeDocument/2006/bibliography" xmlns="http://schemas.openxmlformats.org/officeDocument/2006/bibliography" SelectedStyle="\APA.XSL" StyleName="APA"/>
+</file>
+
 <file path=customXml/itemProps1.xml><?xml version="1.0" encoding="utf-8"?>
 <ds:datastoreItem xmlns:ds="http://schemas.openxmlformats.org/officeDocument/2006/customXml" ds:itemID="{55AF091B-3C7A-41E3-B477-F2FDAA23CFDA}">
   <ds:schemaRefs>
     <ds:schemaRef ds:uri="http://schemas.microsoft.com/office/2006/coverPageProps"/>
   </ds:schemaRefs>
 </ds:datastoreItem>
+</file>
+
+<file path=customXml/itemProps2.xml><?xml version="1.0" encoding="utf-8"?>
+<ds:datastoreItem xmlns:ds="http://schemas.openxmlformats.org/officeDocument/2006/customXml" ds:itemID="{8645813E-6A53-4FAF-A498-DD1F2F6499EA}">
+  <ds:schemaRefs>
+    <ds:schemaRef ds:uri="http://schemas.openxmlformats.org/officeDocument/2006/bibliography"/>
+  </ds:schemaRefs>
+</ds:datastoreItem>
 </file>
</xml_diff>

<commit_message>
Mise à jour du diagramme de classe conceptuel
J'ai fini de lire le chapitre du livre là-dessus et j'ai fait qq modifs
</commit_message>
<xml_diff>
--- a/Document/Artefact1.docx
+++ b/Document/Artefact1.docx
@@ -136,9 +136,6 @@
                 </w:rPr>
                 <w:alias w:val="Sous-titre"/>
                 <w:id w:val="13406923"/>
-                <w:placeholder>
-                  <w:docPart w:val="D7A0212ECAD84257B16C430C6BBA0E9C"/>
-                </w:placeholder>
                 <w:dataBinding w:prefixMappings="xmlns:ns0='http://schemas.openxmlformats.org/package/2006/metadata/core-properties' xmlns:ns1='http://purl.org/dc/elements/1.1/'" w:xpath="/ns0:coreProperties[1]/ns1:subject[1]" w:storeItemID="{6C3C8BC8-F283-45AE-878A-BAB7291924A1}"/>
                 <w:text/>
               </w:sdtPr>
@@ -277,27 +274,26 @@
             <w:br w:type="page"/>
           </w:r>
         </w:p>
-        <w:bookmarkStart w:id="0" w:name="_GoBack" w:displacedByCustomXml="next"/>
-        <w:bookmarkEnd w:id="0" w:displacedByCustomXml="next"/>
       </w:sdtContent>
     </w:sdt>
     <w:sdt>
       <w:sdtPr>
+        <w:rPr>
+          <w:rFonts w:ascii="Calibri" w:eastAsia="SimSun" w:hAnsi="Calibri" w:cs="Calibri"/>
+          <w:b w:val="0"/>
+          <w:bCs w:val="0"/>
+          <w:color w:val="auto"/>
+          <w:sz w:val="22"/>
+          <w:szCs w:val="22"/>
+          <w:lang w:eastAsia="en-US"/>
+        </w:rPr>
         <w:id w:val="1762642833"/>
         <w:docPartObj>
           <w:docPartGallery w:val="Table of Contents"/>
           <w:docPartUnique/>
         </w:docPartObj>
       </w:sdtPr>
-      <w:sdtEndPr>
-        <w:rPr>
-          <w:rFonts w:ascii="Calibri" w:eastAsia="SimSun" w:hAnsi="Calibri" w:cs="Calibri"/>
-          <w:color w:val="auto"/>
-          <w:sz w:val="22"/>
-          <w:szCs w:val="22"/>
-          <w:lang w:eastAsia="en-US"/>
-        </w:rPr>
-      </w:sdtEndPr>
+      <w:sdtEndPr/>
       <w:sdtContent>
         <w:p>
           <w:pPr>
@@ -1682,8 +1678,8 @@
       <w:pPr>
         <w:pStyle w:val="Titre1"/>
       </w:pPr>
-      <w:bookmarkStart w:id="1" w:name="_Toc399245657"/>
-      <w:bookmarkStart w:id="2" w:name="_Toc399245994"/>
+      <w:bookmarkStart w:id="0" w:name="_Toc399245657"/>
+      <w:bookmarkStart w:id="1" w:name="_Toc399245994"/>
       <w:r>
         <w:rPr>
           <w:noProof/>
@@ -1713,20 +1709,20 @@
       <w:r>
         <w:t>Vision :</w:t>
       </w:r>
+      <w:bookmarkEnd w:id="0"/>
       <w:bookmarkEnd w:id="1"/>
+    </w:p>
+    <w:p>
+      <w:pPr>
+        <w:pStyle w:val="Titre2"/>
+      </w:pPr>
+      <w:bookmarkStart w:id="2" w:name="_Toc399245658"/>
+      <w:bookmarkStart w:id="3" w:name="_Toc399245995"/>
+      <w:r>
+        <w:t>Introduction :</w:t>
+      </w:r>
       <w:bookmarkEnd w:id="2"/>
-    </w:p>
-    <w:p>
-      <w:pPr>
-        <w:pStyle w:val="Titre2"/>
-      </w:pPr>
-      <w:bookmarkStart w:id="3" w:name="_Toc399245658"/>
-      <w:bookmarkStart w:id="4" w:name="_Toc399245995"/>
-      <w:r>
-        <w:t>Introduction :</w:t>
-      </w:r>
       <w:bookmarkEnd w:id="3"/>
-      <w:bookmarkEnd w:id="4"/>
     </w:p>
     <w:p>
       <w:pPr>
@@ -1741,33 +1737,33 @@
       <w:pPr>
         <w:pStyle w:val="Titre2"/>
       </w:pPr>
-      <w:bookmarkStart w:id="5" w:name="_Toc399245659"/>
-      <w:bookmarkStart w:id="6" w:name="_Toc399245996"/>
+      <w:bookmarkStart w:id="4" w:name="_Toc399245659"/>
+      <w:bookmarkStart w:id="5" w:name="_Toc399245996"/>
       <w:r>
         <w:t>Énoncé du problème :</w:t>
       </w:r>
+      <w:bookmarkEnd w:id="4"/>
       <w:bookmarkEnd w:id="5"/>
+    </w:p>
+    <w:p>
+      <w:pPr>
+        <w:ind w:left="708"/>
+      </w:pPr>
+      <w:r>
+        <w:t>La gestion de ces centres est réalisée à l’aide de plan sous Visio et de calculs avec Excel. Cependant, les ingénieurs travaillent de manière traditionnelle par essais et erreurs, ce qui rend le travail laborieux et peu efficace.</w:t>
+      </w:r>
+    </w:p>
+    <w:p>
+      <w:pPr>
+        <w:pStyle w:val="Titre2"/>
+      </w:pPr>
+      <w:bookmarkStart w:id="6" w:name="_Toc399245660"/>
+      <w:bookmarkStart w:id="7" w:name="_Toc399245997"/>
+      <w:r>
+        <w:t>Description des parties prenantes :</w:t>
+      </w:r>
       <w:bookmarkEnd w:id="6"/>
-    </w:p>
-    <w:p>
-      <w:pPr>
-        <w:ind w:left="708"/>
-      </w:pPr>
-      <w:r>
-        <w:t>La gestion de ces centres est réalisée à l’aide de plan sous Visio et de calculs avec Excel. Cependant, les ingénieurs travaillent de manière traditionnelle par essais et erreurs, ce qui rend le travail laborieux et peu efficace.</w:t>
-      </w:r>
-    </w:p>
-    <w:p>
-      <w:pPr>
-        <w:pStyle w:val="Titre2"/>
-      </w:pPr>
-      <w:bookmarkStart w:id="7" w:name="_Toc399245660"/>
-      <w:bookmarkStart w:id="8" w:name="_Toc399245997"/>
-      <w:r>
-        <w:t>Description des parties prenantes :</w:t>
-      </w:r>
       <w:bookmarkEnd w:id="7"/>
-      <w:bookmarkEnd w:id="8"/>
     </w:p>
     <w:p>
       <w:pPr>
@@ -1819,13 +1815,13 @@
       <w:pPr>
         <w:pStyle w:val="Titre2"/>
       </w:pPr>
-      <w:bookmarkStart w:id="9" w:name="_Toc399245661"/>
-      <w:bookmarkStart w:id="10" w:name="_Toc399245998"/>
+      <w:bookmarkStart w:id="8" w:name="_Toc399245661"/>
+      <w:bookmarkStart w:id="9" w:name="_Toc399245998"/>
       <w:r>
         <w:t>Objectifs de haut niveau :</w:t>
       </w:r>
+      <w:bookmarkEnd w:id="8"/>
       <w:bookmarkEnd w:id="9"/>
-      <w:bookmarkEnd w:id="10"/>
     </w:p>
     <w:p>
       <w:pPr>
@@ -1833,7 +1829,13 @@
         <w:jc w:val="both"/>
       </w:pPr>
       <w:r>
-        <w:t xml:space="preserve">L’application permet de faire la gestion du centre de tri en proposant des mécanismes intelligents, comme la vérification que toutes les stations soient connectées ou qu’elles ne dépassent pas leurs capacités maximales, afin de donner une rétroaction à l’utilisateur. Celui-ci doit pouvoir paramétrer la quantité (en kg/h) de bacs de recyclage qui entrent dans le centre et doit également pouvoir paramétrer toutes les stations et convoyeurs selon les exigences du centre. Les stations sont représentées schématiquement soit par un rectangle soit par une image. L’utilisateur pourra voir à tout moment les informations des stations en cliquant, ou en passant la souris par-dessus, l’icône de celle-ci sur le plan. L’édition du plan de l’usine se fera en mètres et pourra s’ajuster en zoomant ou dé-zoomant. L’utilisateur pourra s’aider d’une grille pour placer ses stations sur le plan, celle-ci pourra être magnétique. </w:t>
+        <w:t xml:space="preserve">L’application permet de faire la gestion du centre de tri en proposant des mécanismes intelligents, comme la vérification que toutes les stations soient connectées ou qu’elles ne dépassent pas leurs capacités maximales, afin de donner une rétroaction à l’utilisateur. Celui-ci doit pouvoir paramétrer la quantité (en kg/h) de </w:t>
+      </w:r>
+      <w:r>
+        <w:t>de déchets entrant</w:t>
+      </w:r>
+      <w:r>
+        <w:t xml:space="preserve"> dans le centre et doit également pouvoir paramétrer toutes les stations et convoyeurs selon les exigences du centre. Les stations sont représentées schématiquement soit par un rectangle soit par une image. L’utilisateur pourra voir à tout moment les informations des stations en cliquant, ou en passant la souris par-dessus, l’icône de celle-ci sur le plan. L’édition du plan de l’usine se fera en mètres et pourra s’ajuster en zoomant ou dé-zoomant. L’utilisateur pourra s’aider d’une grille pour placer ses stations sur le plan, celle-ci pourra être magnétique. </w:t>
       </w:r>
     </w:p>
     <w:p>
@@ -1850,14 +1852,14 @@
         <w:pageBreakBefore/>
         <w:spacing w:line="480" w:lineRule="auto"/>
       </w:pPr>
-      <w:bookmarkStart w:id="11" w:name="_Toc399245662"/>
-      <w:bookmarkStart w:id="12" w:name="_Toc399245999"/>
+      <w:bookmarkStart w:id="10" w:name="_Toc399245662"/>
+      <w:bookmarkStart w:id="11" w:name="_Toc399245999"/>
       <w:r>
         <w:lastRenderedPageBreak/>
         <w:t>Fonctionnalités :</w:t>
       </w:r>
+      <w:bookmarkEnd w:id="10"/>
       <w:bookmarkEnd w:id="11"/>
-      <w:bookmarkEnd w:id="12"/>
     </w:p>
     <w:p>
       <w:r>
@@ -3125,14 +3127,14 @@
       <w:pPr>
         <w:pStyle w:val="Titre1"/>
       </w:pPr>
-      <w:bookmarkStart w:id="13" w:name="_Toc399245663"/>
-      <w:bookmarkStart w:id="14" w:name="_Toc399246000"/>
+      <w:bookmarkStart w:id="12" w:name="_Toc399245663"/>
+      <w:bookmarkStart w:id="13" w:name="_Toc399246000"/>
       <w:r>
         <w:lastRenderedPageBreak/>
         <w:t>Maquette de l’interface utilisateur :</w:t>
       </w:r>
+      <w:bookmarkEnd w:id="12"/>
       <w:bookmarkEnd w:id="13"/>
-      <w:bookmarkEnd w:id="14"/>
     </w:p>
     <w:p/>
     <w:p>
@@ -3203,16 +3205,16 @@
           <w:lang w:eastAsia="fr-FR"/>
         </w:rPr>
       </w:pPr>
-      <w:bookmarkStart w:id="15" w:name="_Toc399245664"/>
-      <w:bookmarkStart w:id="16" w:name="_Toc399246001"/>
+      <w:bookmarkStart w:id="14" w:name="_Toc399245664"/>
+      <w:bookmarkStart w:id="15" w:name="_Toc399246001"/>
       <w:r>
         <w:rPr>
           <w:lang w:eastAsia="fr-FR"/>
         </w:rPr>
         <w:t>Diagramme de classe Conceptuel :</w:t>
       </w:r>
+      <w:bookmarkEnd w:id="14"/>
       <w:bookmarkEnd w:id="15"/>
-      <w:bookmarkEnd w:id="16"/>
     </w:p>
     <w:p>
       <w:pPr>
@@ -3233,10 +3235,10 @@
           <w:lang w:eastAsia="fr-FR"/>
         </w:rPr>
         <w:drawing>
-          <wp:inline distT="0" distB="0" distL="0" distR="0" wp14:anchorId="457510BA" wp14:editId="370F76C1">
-            <wp:extent cx="5706897" cy="2606040"/>
+          <wp:inline distT="0" distB="0" distL="0" distR="0">
+            <wp:extent cx="5486400" cy="2595021"/>
             <wp:effectExtent l="0" t="0" r="0" b="0"/>
-            <wp:docPr id="1" name="Image 1"/>
+            <wp:docPr id="3" name="Image 3" descr="C:\Users\Baudouin\NetBeansProjects\Projet-ulaval-centre-de-recyclage---daltons\Projet-ulaval-centre-de-recyclage---daltons\Document\Diagrammes\Diagramme de classe conceptuel.jpg"/>
             <wp:cNvGraphicFramePr>
               <a:graphicFrameLocks xmlns:a="http://schemas.openxmlformats.org/drawingml/2006/main" noChangeAspect="1"/>
             </wp:cNvGraphicFramePr>
@@ -3244,8 +3246,10 @@
               <a:graphicData uri="http://schemas.openxmlformats.org/drawingml/2006/picture">
                 <pic:pic xmlns:pic="http://schemas.openxmlformats.org/drawingml/2006/picture">
                   <pic:nvPicPr>
-                    <pic:cNvPr id="0" name="Diagramme de classe conceptuel.jpg"/>
-                    <pic:cNvPicPr/>
+                    <pic:cNvPr id="0" name="Picture 1" descr="C:\Users\Baudouin\NetBeansProjects\Projet-ulaval-centre-de-recyclage---daltons\Projet-ulaval-centre-de-recyclage---daltons\Document\Diagrammes\Diagramme de classe conceptuel.jpg"/>
+                    <pic:cNvPicPr>
+                      <a:picLocks noChangeAspect="1" noChangeArrowheads="1"/>
+                    </pic:cNvPicPr>
                   </pic:nvPicPr>
                   <pic:blipFill>
                     <a:blip r:embed="rId11">
@@ -3255,18 +3259,23 @@
                         </a:ext>
                       </a:extLst>
                     </a:blip>
+                    <a:srcRect/>
                     <a:stretch>
                       <a:fillRect/>
                     </a:stretch>
                   </pic:blipFill>
-                  <pic:spPr>
+                  <pic:spPr bwMode="auto">
                     <a:xfrm>
                       <a:off x="0" y="0"/>
-                      <a:ext cx="5731079" cy="2617083"/>
+                      <a:ext cx="5486400" cy="2595021"/>
                     </a:xfrm>
                     <a:prstGeom prst="rect">
                       <a:avLst/>
                     </a:prstGeom>
+                    <a:noFill/>
+                    <a:ln>
+                      <a:noFill/>
+                    </a:ln>
                   </pic:spPr>
                 </pic:pic>
               </a:graphicData>
@@ -3274,6 +3283,8 @@
           </wp:inline>
         </w:drawing>
       </w:r>
+      <w:bookmarkStart w:id="16" w:name="_GoBack"/>
+      <w:bookmarkEnd w:id="16"/>
     </w:p>
     <w:p>
       <w:pPr>
@@ -4944,6 +4955,9 @@
       </w:pPr>
       <w:bookmarkStart w:id="25" w:name="_Toc399245669"/>
       <w:r>
+        <w:rPr>
+          <w:noProof/>
+        </w:rPr>
         <w:drawing>
           <wp:inline distT="0" distB="0" distL="0" distR="0" wp14:anchorId="523958C5" wp14:editId="7D0F518F">
             <wp:extent cx="4953000" cy="3114942"/>
@@ -5003,14 +5017,7 @@
           <w:rStyle w:val="Titre2Car"/>
           <w:lang w:eastAsia="fr-FR"/>
         </w:rPr>
-        <w:t>Séquence système</w:t>
-      </w:r>
-      <w:r>
-        <w:rPr>
-          <w:rStyle w:val="Titre2Car"/>
-          <w:lang w:eastAsia="fr-FR"/>
-        </w:rPr>
-        <w:t xml:space="preserve"> </w:t>
+        <w:t xml:space="preserve">Séquence système </w:t>
       </w:r>
       <w:r>
         <w:rPr>
@@ -9708,38 +9715,6 @@
         </w:p>
       </w:docPartBody>
     </w:docPart>
-    <w:docPart>
-      <w:docPartPr>
-        <w:name w:val="B2BC7F45571942AFBEC3DAA57EF52D5E"/>
-        <w:category>
-          <w:name w:val="Général"/>
-          <w:gallery w:val="placeholder"/>
-        </w:category>
-        <w:types>
-          <w:type w:val="bbPlcHdr"/>
-        </w:types>
-        <w:behaviors>
-          <w:behavior w:val="content"/>
-        </w:behaviors>
-        <w:guid w:val="{5272C1AB-FFFE-4289-BEA1-F1955E557379}"/>
-      </w:docPartPr>
-      <w:docPartBody>
-        <w:p>
-          <w:pPr>
-            <w:pStyle w:val="B2BC7F45571942AFBEC3DAA57EF52D5E"/>
-          </w:pPr>
-          <w:r>
-            <w:rPr>
-              <w:rFonts w:asciiTheme="majorHAnsi" w:eastAsiaTheme="majorEastAsia" w:hAnsiTheme="majorHAnsi" w:cstheme="majorBidi"/>
-              <w:color w:val="4F81BD" w:themeColor="accent1"/>
-              <w:sz w:val="80"/>
-              <w:szCs w:val="80"/>
-            </w:rPr>
-            <w:t>[Titre du document]</w:t>
-          </w:r>
-        </w:p>
-      </w:docPartBody>
-    </w:docPart>
   </w:docParts>
 </w:glossaryDocument>
 </file>
@@ -9800,8 +9775,9 @@
     <w:panose1 w:val="020B0604030504040204"/>
     <w:charset w:val="00"/>
     <w:family w:val="swiss"/>
+    <w:notTrueType/>
     <w:pitch w:val="variable"/>
-    <w:sig w:usb0="E1002EFF" w:usb1="C000605B" w:usb2="00000029" w:usb3="00000000" w:csb0="000101FF" w:csb1="00000000"/>
+    <w:sig w:usb0="00000003" w:usb1="00000000" w:usb2="00000000" w:usb3="00000000" w:csb0="00000001" w:csb1="00000000"/>
   </w:font>
   <w:font w:name="Liberation Sans">
     <w:altName w:val="Arial"/>
@@ -9849,6 +9825,7 @@
   </w:compat>
   <w:rsids>
     <w:rsidRoot w:val="00726260"/>
+    <w:rsid w:val="00087402"/>
     <w:rsid w:val="002366AB"/>
     <w:rsid w:val="00726260"/>
     <w:rsid w:val="00940154"/>
@@ -10611,7 +10588,7 @@
 </file>
 
 <file path=customXml/itemProps2.xml><?xml version="1.0" encoding="utf-8"?>
-<ds:datastoreItem xmlns:ds="http://schemas.openxmlformats.org/officeDocument/2006/customXml" ds:itemID="{D55C164D-C587-4E74-AB7B-5D05163A53D6}">
+<ds:datastoreItem xmlns:ds="http://schemas.openxmlformats.org/officeDocument/2006/customXml" ds:itemID="{C94D36A7-90A3-49DB-A77A-054A01FAC716}">
   <ds:schemaRefs>
     <ds:schemaRef ds:uri="http://schemas.openxmlformats.org/officeDocument/2006/bibliography"/>
   </ds:schemaRefs>

</xml_diff>